<commit_message>
simplified password (no special chars)
</commit_message>
<xml_diff>
--- a/assets/SOP May 2013.docx
+++ b/assets/SOP May 2013.docx
@@ -30,10 +30,36 @@
         <w:t>STANDARD OPERATING PROCEDURE: RESEARCH NURSES</w:t>
       </w:r>
     </w:p>
+    <w:p>
+      <w:pPr>
+        <w:pStyle w:val="style0"/>
+        <w:jc w:val="center"/>
+      </w:pPr>
+      <w:r>
+        <w:rPr/>
+      </w:r>
+    </w:p>
+    <w:p>
+      <w:pPr>
+        <w:pStyle w:val="style0"/>
+        <w:jc w:val="center"/>
+      </w:pPr>
+      <w:r>
+        <w:rPr>
+          <w:b w:val="false"/>
+          <w:bCs w:val="false"/>
+          <w:i/>
+          <w:iCs/>
+          <w:sz w:val="20"/>
+          <w:szCs w:val="20"/>
+        </w:rPr>
+        <w:t>Date (fixed)</w:t>
+      </w:r>
+    </w:p>
     <w:tbl>
       <w:tblPr>
         <w:jc w:val="left"/>
-        <w:tblInd w:type="dxa" w:w="-10"/>
+        <w:tblInd w:type="dxa" w:w="-20"/>
         <w:tblBorders>
           <w:top w:color="00000A" w:space="0" w:sz="4" w:val="single"/>
           <w:left w:color="00000A" w:space="0" w:sz="4" w:val="single"/>
@@ -44,7 +70,7 @@
         </w:tblBorders>
         <w:tblCellMar>
           <w:top w:type="dxa" w:w="0"/>
-          <w:left w:type="dxa" w:w="98"/>
+          <w:left w:type="dxa" w:w="88"/>
           <w:bottom w:type="dxa" w:w="0"/>
           <w:right w:type="dxa" w:w="108"/>
         </w:tblCellMar>
@@ -68,12 +94,13 @@
             </w:tcBorders>
             <w:shd w:fill="D9D9D9" w:val="clear"/>
             <w:tcMar>
-              <w:left w:type="dxa" w:w="98"/>
-            </w:tcMar>
-          </w:tcPr>
-          <w:p>
-            <w:pPr>
-              <w:pStyle w:val="style0"/>
+              <w:left w:type="dxa" w:w="88"/>
+            </w:tcMar>
+          </w:tcPr>
+          <w:p>
+            <w:pPr>
+              <w:pStyle w:val="style0"/>
+              <w:pageBreakBefore/>
               <w:spacing w:after="0" w:before="0" w:line="100" w:lineRule="atLeast"/>
               <w:contextualSpacing w:val="false"/>
               <w:jc w:val="center"/>
@@ -100,7 +127,7 @@
             </w:tcBorders>
             <w:shd w:fill="D9D9D9" w:val="clear"/>
             <w:tcMar>
-              <w:left w:type="dxa" w:w="98"/>
+              <w:left w:type="dxa" w:w="88"/>
             </w:tcMar>
           </w:tcPr>
           <w:p>
@@ -138,7 +165,7 @@
             </w:tcBorders>
             <w:shd w:fill="FFFFFF" w:val="clear"/>
             <w:tcMar>
-              <w:left w:type="dxa" w:w="98"/>
+              <w:left w:type="dxa" w:w="88"/>
             </w:tcMar>
           </w:tcPr>
           <w:p>
@@ -170,7 +197,7 @@
             </w:tcBorders>
             <w:shd w:fill="FFFFFF" w:val="clear"/>
             <w:tcMar>
-              <w:left w:type="dxa" w:w="98"/>
+              <w:left w:type="dxa" w:w="88"/>
             </w:tcMar>
           </w:tcPr>
           <w:p>
@@ -191,6 +218,7 @@
             <w:hyperlink r:id="rId2">
               <w:r>
                 <w:rPr>
+                  <w:rStyle w:val="style17"/>
                   <w:rStyle w:val="style17"/>
                   <w:rFonts w:cs="Calibri"/>
                   <w:b w:val="false"/>
@@ -216,6 +244,7 @@
       </w:tr>
       <w:tr>
         <w:trPr>
+          <w:trHeight w:hRule="atLeast" w:val="1272"/>
           <w:cantSplit w:val="false"/>
         </w:trPr>
         <w:tc>
@@ -229,7 +258,7 @@
             </w:tcBorders>
             <w:shd w:fill="FFFFFF" w:val="clear"/>
             <w:tcMar>
-              <w:left w:type="dxa" w:w="98"/>
+              <w:left w:type="dxa" w:w="88"/>
             </w:tcMar>
           </w:tcPr>
           <w:p>
@@ -247,14 +276,91 @@
                 <w:szCs w:val="24"/>
               </w:rPr>
               <w:t>2</w:t>
+            </w:r>
+          </w:p>
+        </w:tc>
+        <w:tc>
+          <w:tcPr>
+            <w:tcW w:type="dxa" w:w="8282"/>
+            <w:tcBorders>
+              <w:top w:color="00000A" w:space="0" w:sz="4" w:val="single"/>
+              <w:left w:color="00000A" w:space="0" w:sz="4" w:val="single"/>
+              <w:bottom w:color="00000A" w:space="0" w:sz="4" w:val="single"/>
+              <w:right w:color="00000A" w:space="0" w:sz="4" w:val="single"/>
+            </w:tcBorders>
+            <w:shd w:fill="FFFFFF" w:val="clear"/>
+            <w:tcMar>
+              <w:left w:type="dxa" w:w="88"/>
+            </w:tcMar>
+          </w:tcPr>
+          <w:p>
+            <w:pPr>
+              <w:pStyle w:val="style0"/>
+              <w:spacing w:after="0" w:before="0" w:line="100" w:lineRule="atLeast"/>
+              <w:contextualSpacing w:val="false"/>
+            </w:pPr>
+            <w:r>
+              <w:rPr>
+                <w:rFonts w:cs="Calibri"/>
+                <w:b/>
+                <w:sz w:val="24"/>
+                <w:szCs w:val="24"/>
+              </w:rPr>
+              <w:t xml:space="preserve">At the top of the page you will see a </w:t>
+            </w:r>
+            <w:r>
+              <w:rPr>
+                <w:rFonts w:cs="Calibri"/>
+                <w:b/>
+                <w:sz w:val="24"/>
+                <w:szCs w:val="24"/>
+              </w:rPr>
+              <w:t>login</w:t>
+            </w:r>
+            <w:r>
+              <w:rPr>
+                <w:rFonts w:cs="Calibri"/>
+                <w:b/>
+                <w:sz w:val="24"/>
+                <w:szCs w:val="24"/>
+              </w:rPr>
+              <w:t xml:space="preserve"> button. Click on this </w:t>
+            </w:r>
+            <w:r>
+              <w:rPr>
+                <w:rFonts w:cs="Calibri"/>
+                <w:b/>
+                <w:sz w:val="24"/>
+                <w:szCs w:val="24"/>
+              </w:rPr>
+              <w:t>to sign in</w:t>
+            </w:r>
+            <w:r>
+              <w:rPr>
+                <w:rFonts w:cs="Calibri"/>
+                <w:b/>
+                <w:sz w:val="24"/>
+                <w:szCs w:val="24"/>
+              </w:rPr>
+              <w:t>.</w:t>
+            </w:r>
+          </w:p>
+          <w:p>
+            <w:pPr>
+              <w:pStyle w:val="style0"/>
+              <w:spacing w:after="0" w:before="0" w:line="100" w:lineRule="atLeast"/>
+              <w:contextualSpacing w:val="false"/>
+            </w:pPr>
+            <w:r>
+              <w:rPr/>
               <w:drawing>
-                <wp:anchor allowOverlap="1" behindDoc="0" distB="0" distL="0" distR="0" distT="0" layoutInCell="1" locked="0" relativeHeight="0" simplePos="0">
+                <wp:anchor allowOverlap="1" behindDoc="0" distB="0" distL="0" distR="0" distT="0" layoutInCell="1" locked="0" relativeHeight="8" simplePos="0">
                   <wp:simplePos x="0" y="0"/>
                   <wp:positionH relativeFrom="character">
-                    <wp:posOffset>607060</wp:posOffset>
+                    <wp:posOffset>0</wp:posOffset>
                   </wp:positionH>
                   <wp:positionV relativeFrom="line">
-                    <wp:posOffset>194310</wp:posOffset>
+                    <wp:posOffset>34290</wp:posOffset>
                   </wp:positionV>
                   <wp:extent cx="5119370" cy="457835"/>
                   <wp:effectExtent b="0" l="0" r="0" t="0"/>
@@ -302,67 +408,6 @@
               </w:drawing>
             </w:r>
           </w:p>
-        </w:tc>
-        <w:tc>
-          <w:tcPr>
-            <w:tcW w:type="dxa" w:w="8282"/>
-            <w:tcBorders>
-              <w:top w:color="00000A" w:space="0" w:sz="4" w:val="single"/>
-              <w:left w:color="00000A" w:space="0" w:sz="4" w:val="single"/>
-              <w:bottom w:color="00000A" w:space="0" w:sz="4" w:val="single"/>
-              <w:right w:color="00000A" w:space="0" w:sz="4" w:val="single"/>
-            </w:tcBorders>
-            <w:shd w:fill="FFFFFF" w:val="clear"/>
-            <w:tcMar>
-              <w:left w:type="dxa" w:w="98"/>
-            </w:tcMar>
-          </w:tcPr>
-          <w:p>
-            <w:pPr>
-              <w:pStyle w:val="style0"/>
-              <w:spacing w:after="0" w:before="0" w:line="100" w:lineRule="atLeast"/>
-              <w:contextualSpacing w:val="false"/>
-            </w:pPr>
-            <w:r>
-              <w:rPr>
-                <w:rFonts w:cs="Calibri"/>
-                <w:b/>
-                <w:sz w:val="24"/>
-                <w:szCs w:val="24"/>
-              </w:rPr>
-              <w:t>At the top of the page you will see a sign in button. Click on this.</w:t>
-            </w:r>
-          </w:p>
-          <w:p>
-            <w:pPr>
-              <w:pStyle w:val="style0"/>
-              <w:spacing w:after="0" w:before="0" w:line="100" w:lineRule="atLeast"/>
-              <w:contextualSpacing w:val="false"/>
-            </w:pPr>
-            <w:r>
-              <w:rPr/>
-            </w:r>
-          </w:p>
-          <w:p>
-            <w:pPr>
-              <w:pStyle w:val="style0"/>
-              <w:spacing w:after="0" w:before="0" w:line="100" w:lineRule="atLeast"/>
-              <w:contextualSpacing w:val="false"/>
-            </w:pPr>
-            <w:r>
-              <w:rPr/>
-            </w:r>
-          </w:p>
-          <w:p>
-            <w:pPr>
-              <w:pStyle w:val="style0"/>
-              <w:spacing w:after="0" w:before="0" w:line="100" w:lineRule="atLeast"/>
-              <w:contextualSpacing w:val="false"/>
-            </w:pPr>
-            <w:r>
-              <w:rPr/>
-            </w:r>
-          </w:p>
           <w:p>
             <w:pPr>
               <w:pStyle w:val="style0"/>
@@ -390,7 +435,7 @@
             </w:tcBorders>
             <w:shd w:fill="FFFFFF" w:val="clear"/>
             <w:tcMar>
-              <w:left w:type="dxa" w:w="98"/>
+              <w:left w:type="dxa" w:w="88"/>
             </w:tcMar>
           </w:tcPr>
           <w:p>
@@ -422,7 +467,7 @@
             </w:tcBorders>
             <w:shd w:fill="FFFFFF" w:val="clear"/>
             <w:tcMar>
-              <w:left w:type="dxa" w:w="98"/>
+              <w:left w:type="dxa" w:w="88"/>
             </w:tcMar>
           </w:tcPr>
           <w:p>
@@ -495,7 +540,7 @@
             </w:tcBorders>
             <w:shd w:fill="FFFFFF" w:val="clear"/>
             <w:tcMar>
-              <w:left w:type="dxa" w:w="98"/>
+              <w:left w:type="dxa" w:w="88"/>
             </w:tcMar>
           </w:tcPr>
           <w:p>
@@ -527,7 +572,7 @@
             </w:tcBorders>
             <w:shd w:fill="FFFFFF" w:val="clear"/>
             <w:tcMar>
-              <w:left w:type="dxa" w:w="98"/>
+              <w:left w:type="dxa" w:w="88"/>
             </w:tcMar>
           </w:tcPr>
           <w:p>
@@ -560,15 +605,25 @@
                 <w:szCs w:val="24"/>
                 <w:lang w:val="en-US"/>
               </w:rPr>
-              <w:t>C</w:t>
+              <w:t>Click on the “Dashboard” link on the top menu.</w:t>
+            </w:r>
+          </w:p>
+          <w:p>
+            <w:pPr>
+              <w:pStyle w:val="style0"/>
+              <w:spacing w:after="0" w:before="0" w:line="100" w:lineRule="atLeast"/>
+              <w:contextualSpacing w:val="false"/>
+            </w:pPr>
+            <w:r>
+              <w:rPr/>
               <w:drawing>
-                <wp:anchor allowOverlap="1" behindDoc="0" distB="0" distL="0" distR="0" distT="0" layoutInCell="1" locked="0" relativeHeight="1" simplePos="0">
+                <wp:anchor allowOverlap="1" behindDoc="0" distB="0" distL="0" distR="0" distT="0" layoutInCell="1" locked="0" relativeHeight="3" simplePos="0">
                   <wp:simplePos x="0" y="0"/>
                   <wp:positionH relativeFrom="character">
                     <wp:posOffset>0</wp:posOffset>
                   </wp:positionH>
                   <wp:positionV relativeFrom="line">
-                    <wp:posOffset>229235</wp:posOffset>
+                    <wp:posOffset>-19685</wp:posOffset>
                   </wp:positionV>
                   <wp:extent cx="5119370" cy="423545"/>
                   <wp:effectExtent b="0" l="0" r="0" t="0"/>
@@ -615,32 +670,12 @@
                 </wp:anchor>
               </w:drawing>
             </w:r>
-            <w:r>
-              <w:rPr>
-                <w:rFonts w:cs="Calibri"/>
-                <w:b/>
-                <w:sz w:val="24"/>
-                <w:szCs w:val="24"/>
-                <w:lang w:val="en-US"/>
-              </w:rPr>
-              <w:t>lick on the “Dashboard” link on the top menu.</w:t>
-            </w:r>
-          </w:p>
-          <w:p>
-            <w:pPr>
-              <w:pStyle w:val="style0"/>
-              <w:spacing w:after="0" w:before="0" w:line="100" w:lineRule="atLeast"/>
-              <w:contextualSpacing w:val="false"/>
-            </w:pPr>
-            <w:r>
-              <w:rPr/>
-            </w:r>
           </w:p>
         </w:tc>
       </w:tr>
       <w:tr>
         <w:trPr>
-          <w:trHeight w:hRule="atLeast" w:val="3892"/>
+          <w:trHeight w:hRule="atLeast" w:val="4208"/>
           <w:cantSplit w:val="false"/>
         </w:trPr>
         <w:tc>
@@ -654,7 +689,7 @@
             </w:tcBorders>
             <w:shd w:fill="FFFFFF" w:val="clear"/>
             <w:tcMar>
-              <w:left w:type="dxa" w:w="98"/>
+              <w:left w:type="dxa" w:w="88"/>
             </w:tcMar>
           </w:tcPr>
           <w:p>
@@ -686,7 +721,7 @@
             </w:tcBorders>
             <w:shd w:fill="FFFFFF" w:val="clear"/>
             <w:tcMar>
-              <w:left w:type="dxa" w:w="98"/>
+              <w:left w:type="dxa" w:w="88"/>
             </w:tcMar>
           </w:tcPr>
           <w:p>
@@ -715,15 +750,15 @@
             <w:r>
               <w:rPr/>
               <w:drawing>
-                <wp:anchor allowOverlap="1" behindDoc="0" distB="0" distL="0" distR="0" distT="0" layoutInCell="1" locked="0" relativeHeight="2" simplePos="0">
+                <wp:anchor allowOverlap="1" behindDoc="0" distB="0" distL="0" distR="0" distT="0" layoutInCell="1" locked="0" relativeHeight="4" simplePos="0">
                   <wp:simplePos x="0" y="0"/>
                   <wp:positionH relativeFrom="character">
-                    <wp:posOffset>0</wp:posOffset>
+                    <wp:posOffset>98425</wp:posOffset>
                   </wp:positionH>
                   <wp:positionV relativeFrom="line">
-                    <wp:posOffset>67945</wp:posOffset>
+                    <wp:posOffset>133350</wp:posOffset>
                   </wp:positionV>
-                  <wp:extent cx="3161030" cy="2037715"/>
+                  <wp:extent cx="2890520" cy="1898015"/>
                   <wp:effectExtent b="0" l="0" r="0" t="0"/>
                   <wp:wrapSquare wrapText="largest"/>
                   <wp:docPr descr="" id="2" name="Picture"/>
@@ -749,7 +784,7 @@
                         <pic:spPr bwMode="auto">
                           <a:xfrm>
                             <a:off x="0" y="0"/>
-                            <a:ext cx="3161030" cy="2037715"/>
+                            <a:ext cx="2890520" cy="1898015"/>
                           </a:xfrm>
                           <a:prstGeom prst="rect">
                             <a:avLst/>
@@ -903,7 +938,7 @@
             </w:tcBorders>
             <w:shd w:fill="FFFFFF" w:val="clear"/>
             <w:tcMar>
-              <w:left w:type="dxa" w:w="98"/>
+              <w:left w:type="dxa" w:w="88"/>
             </w:tcMar>
           </w:tcPr>
           <w:p>
@@ -935,7 +970,7 @@
             </w:tcBorders>
             <w:shd w:fill="FFFFFF" w:val="clear"/>
             <w:tcMar>
-              <w:left w:type="dxa" w:w="98"/>
+              <w:left w:type="dxa" w:w="88"/>
             </w:tcMar>
           </w:tcPr>
           <w:p>
@@ -953,16 +988,6 @@
                 <w:lang w:eastAsia="en-GB"/>
               </w:rPr>
               <w:t>To register a patient:</w:t>
-            </w:r>
-          </w:p>
-          <w:p>
-            <w:pPr>
-              <w:pStyle w:val="style0"/>
-              <w:spacing w:after="0" w:before="0" w:line="100" w:lineRule="atLeast"/>
-              <w:contextualSpacing w:val="false"/>
-            </w:pPr>
-            <w:r>
-              <w:rPr/>
             </w:r>
           </w:p>
           <w:p>
@@ -990,323 +1015,192 @@
                 <w:szCs w:val="24"/>
                 <w:lang w:eastAsia="en-GB"/>
               </w:rPr>
-              <w:t>- u</w:t>
-            </w:r>
-            <w:r>
-              <w:rPr>
-                <w:rFonts w:cs="Calibri"/>
+              <w:t xml:space="preserve">- use the generic email address: </w:t>
+            </w:r>
+          </w:p>
+          <w:p>
+            <w:pPr>
+              <w:pStyle w:val="style0"/>
+              <w:spacing w:after="0" w:before="0" w:line="100" w:lineRule="atLeast"/>
+              <w:contextualSpacing w:val="false"/>
+            </w:pPr>
+            <w:r>
+              <w:rPr>
+                <w:rFonts w:ascii="Andale Mono" w:cs="Calibri" w:hAnsi="Andale Mono"/>
                 <w:b w:val="false"/>
                 <w:bCs w:val="false"/>
-                <w:sz w:val="24"/>
-                <w:szCs w:val="24"/>
+                <w:sz w:val="14"/>
+                <w:szCs w:val="14"/>
                 <w:lang w:eastAsia="en-GB"/>
               </w:rPr>
-              <w:t xml:space="preserve">se the generic email address: </w:t>
-            </w:r>
-          </w:p>
-          <w:p>
-            <w:pPr>
-              <w:pStyle w:val="style0"/>
-              <w:spacing w:after="0" w:before="0" w:line="100" w:lineRule="atLeast"/>
-              <w:contextualSpacing w:val="false"/>
-            </w:pPr>
-            <w:r>
-              <w:rPr>
-                <w:rFonts w:cs="Calibri"/>
+              <w:t xml:space="preserve">letter 'p', </w:t>
+            </w:r>
+            <w:r>
+              <w:rPr>
+                <w:rFonts w:ascii="Andale Mono" w:cs="Calibri" w:hAnsi="Andale Mono"/>
                 <w:b w:val="false"/>
                 <w:bCs w:val="false"/>
-                <w:sz w:val="24"/>
-                <w:szCs w:val="24"/>
+                <w:sz w:val="14"/>
+                <w:szCs w:val="14"/>
                 <w:lang w:eastAsia="en-GB"/>
               </w:rPr>
-              <w:t>site abbreviation,  followed by "-", followed by sequence number @myadnat.co.uk</w:t>
-            </w:r>
-          </w:p>
-          <w:p>
-            <w:pPr>
-              <w:pStyle w:val="style0"/>
-              <w:spacing w:after="0" w:before="0" w:line="100" w:lineRule="atLeast"/>
-              <w:contextualSpacing w:val="false"/>
-            </w:pPr>
-            <w:r>
-              <w:rPr/>
-            </w:r>
-          </w:p>
-          <w:p>
-            <w:pPr>
-              <w:pStyle w:val="style0"/>
-              <w:spacing w:after="0" w:before="0" w:line="100" w:lineRule="atLeast"/>
-              <w:contextualSpacing w:val="false"/>
-            </w:pPr>
-            <w:r>
-              <w:rPr>
-                <w:rFonts w:cs="Calibri"/>
-                <w:sz w:val="24"/>
-                <w:szCs w:val="24"/>
-              </w:rPr>
-              <w:t xml:space="preserve">e.g. </w:t>
-            </w:r>
-            <w:r>
-              <w:rPr>
-                <w:rFonts w:cs="Calibri"/>
-                <w:b/>
-                <w:bCs/>
-                <w:sz w:val="24"/>
-                <w:szCs w:val="24"/>
-              </w:rPr>
-              <w:t>ah-001@myadnat.co.uk</w:t>
-            </w:r>
-            <w:r>
-              <w:rPr>
-                <w:rFonts w:cs="Calibri"/>
-                <w:sz w:val="24"/>
-                <w:szCs w:val="24"/>
-              </w:rPr>
-              <w:t>, ah-002@.... etc.</w:t>
-            </w:r>
-          </w:p>
-          <w:p>
-            <w:pPr>
-              <w:pStyle w:val="style0"/>
-              <w:spacing w:after="0" w:before="0" w:line="100" w:lineRule="atLeast"/>
-              <w:contextualSpacing w:val="false"/>
-            </w:pPr>
-            <w:r>
-              <w:rPr/>
-            </w:r>
-          </w:p>
-          <w:p>
-            <w:pPr>
-              <w:pStyle w:val="style0"/>
-              <w:spacing w:after="0" w:before="0" w:line="100" w:lineRule="atLeast"/>
-              <w:contextualSpacing w:val="false"/>
-            </w:pPr>
-            <w:r>
-              <w:rPr>
-                <w:rFonts w:cs="Calibri"/>
-                <w:b/>
-                <w:sz w:val="24"/>
-                <w:szCs w:val="24"/>
-                <w:lang w:eastAsia="en-GB"/>
-              </w:rPr>
-              <w:t>Password</w:t>
-            </w:r>
-            <w:r>
-              <w:rPr>
-                <w:rFonts w:cs="Calibri"/>
+              <w:t xml:space="preserve">followed by sequence number, </w:t>
+            </w:r>
+            <w:r>
+              <w:rPr>
+                <w:rFonts w:ascii="Andale Mono" w:cs="Calibri" w:hAnsi="Andale Mono"/>
                 <w:b w:val="false"/>
                 <w:bCs w:val="false"/>
-                <w:sz w:val="24"/>
-                <w:szCs w:val="24"/>
+                <w:sz w:val="14"/>
+                <w:szCs w:val="14"/>
                 <w:lang w:eastAsia="en-GB"/>
               </w:rPr>
-              <w:t xml:space="preserve"> </w:t>
-            </w:r>
-            <w:r>
-              <w:rPr>
-                <w:rFonts w:cs="Calibri"/>
+              <w:t xml:space="preserve">followed by </w:t>
+            </w:r>
+            <w:r>
+              <w:rPr>
+                <w:rFonts w:ascii="Andale Mono" w:cs="Calibri" w:hAnsi="Andale Mono"/>
                 <w:b w:val="false"/>
                 <w:bCs w:val="false"/>
-                <w:sz w:val="24"/>
-                <w:szCs w:val="24"/>
+                <w:sz w:val="14"/>
+                <w:szCs w:val="14"/>
                 <w:lang w:eastAsia="en-GB"/>
               </w:rPr>
-              <w:t>- a</w:t>
-            </w:r>
-            <w:r>
-              <w:rPr>
-                <w:rFonts w:cs="Calibri"/>
+              <w:t>site abbreviation @myadnat.co.uk</w:t>
+            </w:r>
+          </w:p>
+          <w:p>
+            <w:pPr>
+              <w:pStyle w:val="style0"/>
+              <w:spacing w:after="0" w:before="0" w:line="100" w:lineRule="atLeast"/>
+              <w:contextualSpacing w:val="false"/>
+            </w:pPr>
+            <w:r>
+              <w:rPr/>
+              <w:t xml:space="preserve">e.g. </w:t>
+            </w:r>
+            <w:hyperlink r:id="rId6">
+              <w:r>
+                <w:rPr>
+                  <w:rStyle w:val="style17"/>
+                  <w:rFonts w:ascii="Andale Mono" w:cs="Calibri" w:eastAsia="SimSun" w:hAnsi="Andale Mono"/>
+                  <w:b w:val="false"/>
+                  <w:bCs w:val="false"/>
+                  <w:color w:val="00000A"/>
+                  <w:sz w:val="14"/>
+                  <w:szCs w:val="14"/>
+                  <w:lang w:bidi="ar-SA" w:eastAsia="en-GB" w:val="en-GB"/>
+                </w:rPr>
+                <w:t>p001ah</w:t>
+              </w:r>
+              <w:r>
+                <w:rPr>
+                  <w:rStyle w:val="style17"/>
+                  <w:rFonts w:ascii="Andale Mono" w:cs="Calibri" w:eastAsia="SimSun" w:hAnsi="Andale Mono"/>
+                  <w:b w:val="false"/>
+                  <w:bCs w:val="false"/>
+                  <w:color w:val="00000A"/>
+                  <w:sz w:val="14"/>
+                  <w:szCs w:val="14"/>
+                  <w:lang w:bidi="ar-SA" w:eastAsia="en-GB" w:val="en-GB"/>
+                </w:rPr>
+                <w:t>@myadnat.co.uk</w:t>
+              </w:r>
+            </w:hyperlink>
+            <w:r>
+              <w:rPr>
+                <w:rFonts w:ascii="Andale Mono" w:cs="Calibri" w:eastAsia="SimSun" w:hAnsi="Andale Mono"/>
                 <w:b w:val="false"/>
                 <w:bCs w:val="false"/>
-                <w:sz w:val="24"/>
-                <w:szCs w:val="24"/>
-                <w:lang w:eastAsia="en-GB"/>
-              </w:rPr>
-              <w:t>ssign a password using:</w:t>
-            </w:r>
-          </w:p>
-          <w:p>
-            <w:pPr>
-              <w:pStyle w:val="style0"/>
-              <w:spacing w:after="0" w:before="0" w:line="100" w:lineRule="atLeast"/>
-              <w:contextualSpacing w:val="false"/>
-            </w:pPr>
-            <w:r>
-              <w:rPr>
-                <w:rFonts w:cs="Calibri"/>
-                <w:b/>
-                <w:color w:val="365F91"/>
-                <w:sz w:val="24"/>
-                <w:szCs w:val="24"/>
-              </w:rPr>
-              <w:t>“</w:t>
-            </w:r>
-            <w:r>
-              <w:rPr>
-                <w:rFonts w:cs="Calibri"/>
-                <w:b/>
-                <w:color w:val="365F91"/>
-                <w:sz w:val="24"/>
-                <w:szCs w:val="24"/>
-              </w:rPr>
-              <w:t>adnat”</w:t>
-            </w:r>
-            <w:r>
-              <w:rPr>
-                <w:rFonts w:cs="Calibri"/>
-                <w:b/>
-                <w:color w:val="365F91"/>
-                <w:sz w:val="24"/>
-                <w:szCs w:val="24"/>
-              </w:rPr>
-              <w:t xml:space="preserve"> followed by </w:t>
-            </w:r>
-            <w:r>
-              <w:rPr>
-                <w:rFonts w:cs="Calibri"/>
-                <w:b/>
-                <w:color w:val="365F91"/>
-                <w:sz w:val="24"/>
-                <w:szCs w:val="24"/>
-              </w:rPr>
-              <w:t xml:space="preserve">a “-”, followed by </w:t>
-            </w:r>
-            <w:r>
-              <w:rPr>
-                <w:rFonts w:cs="Calibri"/>
-                <w:b/>
-                <w:color w:val="365F91"/>
-                <w:sz w:val="24"/>
-                <w:szCs w:val="24"/>
-              </w:rPr>
-              <w:t xml:space="preserve">the patient’s </w:t>
-            </w:r>
-            <w:r>
-              <w:rPr>
-                <w:rFonts w:cs="Calibri"/>
-                <w:b/>
-                <w:color w:val="365F91"/>
-                <w:sz w:val="24"/>
-                <w:szCs w:val="24"/>
-              </w:rPr>
-              <w:t xml:space="preserve">sequence </w:t>
-            </w:r>
-            <w:r>
-              <w:rPr>
-                <w:rFonts w:cs="Calibri"/>
-                <w:b/>
-                <w:color w:val="365F91"/>
-                <w:sz w:val="24"/>
-                <w:szCs w:val="24"/>
-              </w:rPr>
-              <w:t>number</w:t>
-            </w:r>
-            <w:r>
-              <w:rPr>
-                <w:rFonts w:cs="Calibri"/>
-                <w:b/>
-                <w:color w:val="365F91"/>
-                <w:sz w:val="24"/>
-                <w:szCs w:val="24"/>
-                <w:lang w:eastAsia="en-GB"/>
-              </w:rPr>
-              <w:t xml:space="preserve">.  </w:t>
-            </w:r>
-          </w:p>
-          <w:p>
-            <w:pPr>
-              <w:pStyle w:val="style0"/>
-              <w:spacing w:after="0" w:before="0" w:line="100" w:lineRule="atLeast"/>
-              <w:contextualSpacing w:val="false"/>
-            </w:pPr>
-            <w:r>
-              <w:rPr>
-                <w:rFonts w:cs="Calibri"/>
+                <w:color w:val="00000A"/>
+                <w:sz w:val="14"/>
+                <w:szCs w:val="14"/>
+                <w:lang w:bidi="ar-SA" w:eastAsia="en-GB" w:val="en-GB"/>
+              </w:rPr>
+              <w:t xml:space="preserve"> and</w:t>
+            </w:r>
+            <w:r>
+              <w:rPr>
+                <w:rFonts w:ascii="Andale Mono" w:cs="Calibri" w:eastAsia="SimSun" w:hAnsi="Andale Mono"/>
                 <w:b w:val="false"/>
                 <w:bCs w:val="false"/>
-                <w:sz w:val="24"/>
-                <w:szCs w:val="24"/>
-                <w:lang w:eastAsia="en-GB"/>
-              </w:rPr>
-              <w:t xml:space="preserve">e.g. </w:t>
-            </w:r>
-            <w:r>
-              <w:rPr>
-                <w:rFonts w:cs="Calibri"/>
-                <w:b/>
-                <w:bCs/>
-                <w:sz w:val="24"/>
-                <w:szCs w:val="24"/>
-                <w:lang w:eastAsia="en-GB"/>
-              </w:rPr>
-              <w:t>adnat</w:t>
-            </w:r>
-            <w:r>
-              <w:rPr>
-                <w:rFonts w:cs="Calibri"/>
-                <w:b/>
-                <w:bCs/>
-                <w:sz w:val="24"/>
-                <w:szCs w:val="24"/>
-                <w:lang w:eastAsia="en-GB"/>
-              </w:rPr>
-              <w:t>-p</w:t>
-            </w:r>
-            <w:r>
-              <w:rPr>
-                <w:rFonts w:cs="Calibri"/>
-                <w:b/>
-                <w:bCs/>
-                <w:sz w:val="24"/>
-                <w:szCs w:val="24"/>
-                <w:lang w:eastAsia="en-GB"/>
-              </w:rPr>
-              <w:t>00</w:t>
-            </w:r>
-            <w:r>
-              <w:rPr>
-                <w:rFonts w:cs="Calibri"/>
-                <w:b/>
-                <w:bCs/>
-                <w:sz w:val="24"/>
-                <w:szCs w:val="24"/>
-                <w:lang w:eastAsia="en-GB"/>
-              </w:rPr>
-              <w:t>1</w:t>
-            </w:r>
-            <w:r>
-              <w:rPr>
-                <w:rFonts w:cs="Calibri"/>
+                <w:color w:val="00000A"/>
+                <w:sz w:val="14"/>
+                <w:szCs w:val="14"/>
+                <w:lang w:bidi="ar-SA" w:eastAsia="en-GB" w:val="en-GB"/>
+              </w:rPr>
+              <w:t xml:space="preserve"> </w:t>
+            </w:r>
+            <w:r>
+              <w:rPr>
+                <w:rFonts w:ascii="Andale Mono" w:cs="Calibri" w:eastAsia="SimSun" w:hAnsi="Andale Mono"/>
                 <w:b w:val="false"/>
                 <w:bCs w:val="false"/>
-                <w:sz w:val="24"/>
-                <w:szCs w:val="24"/>
-                <w:lang w:eastAsia="en-GB"/>
-              </w:rPr>
-              <w:t xml:space="preserve">, </w:t>
-            </w:r>
-            <w:r>
-              <w:rPr>
-                <w:rFonts w:cs="Calibri"/>
+                <w:color w:val="00000A"/>
+                <w:sz w:val="14"/>
+                <w:szCs w:val="14"/>
+                <w:lang w:bidi="ar-SA" w:eastAsia="en-GB" w:val="en-GB"/>
+              </w:rPr>
+              <w:t>p002ah</w:t>
+            </w:r>
+            <w:r>
+              <w:rPr>
+                <w:rFonts w:ascii="Andale Mono" w:cs="Calibri" w:eastAsia="SimSun" w:hAnsi="Andale Mono"/>
                 <w:b w:val="false"/>
                 <w:bCs w:val="false"/>
-                <w:sz w:val="24"/>
-                <w:szCs w:val="24"/>
-                <w:lang w:eastAsia="en-GB"/>
-              </w:rPr>
-              <w:t>adnat-</w:t>
-            </w:r>
-            <w:r>
-              <w:rPr>
-                <w:rFonts w:cs="Calibri"/>
+                <w:color w:val="00000A"/>
+                <w:sz w:val="14"/>
+                <w:szCs w:val="14"/>
+                <w:lang w:bidi="ar-SA" w:eastAsia="en-GB" w:val="en-GB"/>
+              </w:rPr>
+              <w:t>@</w:t>
+            </w:r>
+            <w:r>
+              <w:rPr>
+                <w:rFonts w:ascii="Andale Mono" w:cs="Calibri" w:eastAsia="SimSun" w:hAnsi="Andale Mono"/>
                 <w:b w:val="false"/>
                 <w:bCs w:val="false"/>
-                <w:sz w:val="24"/>
-                <w:szCs w:val="24"/>
-                <w:u w:val="double"/>
+                <w:color w:val="00000A"/>
+                <w:sz w:val="14"/>
+                <w:szCs w:val="14"/>
+                <w:lang w:bidi="ar-SA" w:eastAsia="en-GB" w:val="en-GB"/>
+              </w:rPr>
+              <w:t>myadnat.co.uk</w:t>
+            </w:r>
+            <w:r>
+              <w:rPr>
+                <w:rFonts w:cs="Calibri"/>
+                <w:sz w:val="24"/>
+                <w:szCs w:val="24"/>
+              </w:rPr>
+              <w:t xml:space="preserve"> </w:t>
+            </w:r>
+          </w:p>
+          <w:p>
+            <w:pPr>
+              <w:pStyle w:val="style0"/>
+              <w:spacing w:after="0" w:before="0" w:line="100" w:lineRule="atLeast"/>
+              <w:contextualSpacing w:val="false"/>
+            </w:pPr>
+            <w:r>
+              <w:rPr/>
+            </w:r>
+          </w:p>
+          <w:p>
+            <w:pPr>
+              <w:pStyle w:val="style0"/>
+              <w:spacing w:after="0" w:before="0" w:line="100" w:lineRule="atLeast"/>
+              <w:contextualSpacing w:val="false"/>
+            </w:pPr>
+            <w:r>
+              <w:rPr>
+                <w:rFonts w:cs="Calibri"/>
+                <w:b/>
+                <w:sz w:val="24"/>
+                <w:szCs w:val="24"/>
                 <w:lang w:eastAsia="en-GB"/>
               </w:rPr>
-              <w:t>p002</w:t>
+              <w:t>Password</w:t>
             </w:r>
             <w:r>
               <w:rPr>
@@ -1317,27 +1211,116 @@
                 <w:szCs w:val="24"/>
                 <w:lang w:eastAsia="en-GB"/>
               </w:rPr>
-              <w:t>, adnat-p003, etc.</w:t>
-            </w:r>
-            <w:r>
-              <w:rPr>
-                <w:rFonts w:cs="Calibri"/>
-                <w:b/>
+              <w:t xml:space="preserve"> - assign a password using:</w:t>
+            </w:r>
+          </w:p>
+          <w:p>
+            <w:pPr>
+              <w:pStyle w:val="style0"/>
+              <w:spacing w:after="0" w:before="0" w:line="100" w:lineRule="atLeast"/>
+              <w:contextualSpacing w:val="false"/>
+            </w:pPr>
+            <w:r>
+              <w:rPr>
+                <w:rFonts w:ascii="Andale Mono" w:cs="Calibri" w:eastAsia="SimSun" w:hAnsi="Andale Mono"/>
+                <w:b w:val="false"/>
+                <w:bCs w:val="false"/>
+                <w:color w:val="00000A"/>
+                <w:sz w:val="14"/>
+                <w:szCs w:val="14"/>
+                <w:lang w:bidi="ar-SA" w:eastAsia="en-GB" w:val="en-GB"/>
+              </w:rPr>
+              <w:t xml:space="preserve">letter 'p', </w:t>
+            </w:r>
+            <w:r>
+              <w:rPr>
+                <w:rFonts w:ascii="Andale Mono" w:cs="Calibri" w:eastAsia="SimSun" w:hAnsi="Andale Mono"/>
+                <w:b w:val="false"/>
+                <w:bCs w:val="false"/>
+                <w:color w:val="00000A"/>
+                <w:sz w:val="14"/>
+                <w:szCs w:val="14"/>
+                <w:lang w:bidi="ar-SA" w:eastAsia="en-GB" w:val="en-GB"/>
+              </w:rPr>
+              <w:t xml:space="preserve">followed by sequence number, </w:t>
+            </w:r>
+            <w:r>
+              <w:rPr>
+                <w:rFonts w:ascii="Andale Mono" w:cs="Calibri" w:eastAsia="SimSun" w:hAnsi="Andale Mono"/>
+                <w:b w:val="false"/>
+                <w:bCs w:val="false"/>
+                <w:color w:val="00000A"/>
+                <w:sz w:val="14"/>
+                <w:szCs w:val="14"/>
+                <w:lang w:bidi="ar-SA" w:eastAsia="en-GB" w:val="en-GB"/>
+              </w:rPr>
+              <w:t xml:space="preserve">followed by </w:t>
+            </w:r>
+            <w:r>
+              <w:rPr>
+                <w:rFonts w:ascii="Andale Mono" w:cs="Calibri" w:eastAsia="SimSun" w:hAnsi="Andale Mono"/>
+                <w:b w:val="false"/>
+                <w:bCs w:val="false"/>
+                <w:color w:val="00000A"/>
+                <w:sz w:val="14"/>
+                <w:szCs w:val="14"/>
+                <w:lang w:bidi="ar-SA" w:eastAsia="en-GB" w:val="en-GB"/>
+              </w:rPr>
+              <w:t>site abbreviation</w:t>
+            </w:r>
+          </w:p>
+          <w:p>
+            <w:pPr>
+              <w:pStyle w:val="style0"/>
+              <w:spacing w:after="0" w:before="0" w:line="100" w:lineRule="atLeast"/>
+              <w:contextualSpacing w:val="false"/>
+            </w:pPr>
+            <w:r>
+              <w:rPr>
+                <w:rFonts w:cs="Calibri"/>
+                <w:b w:val="false"/>
+                <w:bCs w:val="false"/>
                 <w:sz w:val="24"/>
                 <w:szCs w:val="24"/>
                 <w:lang w:eastAsia="en-GB"/>
               </w:rPr>
+              <w:t xml:space="preserve">e.g. </w:t>
+            </w:r>
+            <w:r>
+              <w:rPr>
+                <w:rFonts w:ascii="Andale Mono" w:cs="Calibri" w:eastAsia="SimSun" w:hAnsi="Andale Mono"/>
+                <w:b w:val="false"/>
+                <w:bCs w:val="false"/>
+                <w:color w:val="00000A"/>
+                <w:sz w:val="14"/>
+                <w:szCs w:val="14"/>
+                <w:lang w:bidi="ar-SA" w:eastAsia="en-GB" w:val="en-GB"/>
+              </w:rPr>
+              <w:t>p001ah and</w:t>
+            </w:r>
+            <w:r>
+              <w:rPr>
+                <w:rFonts w:ascii="Andale Mono" w:cs="Calibri" w:eastAsia="SimSun" w:hAnsi="Andale Mono"/>
+                <w:b w:val="false"/>
+                <w:bCs w:val="false"/>
+                <w:color w:val="00000A"/>
+                <w:sz w:val="14"/>
+                <w:szCs w:val="14"/>
+                <w:lang w:bidi="ar-SA" w:eastAsia="en-GB" w:val="en-GB"/>
+              </w:rPr>
               <w:t xml:space="preserve"> </w:t>
             </w:r>
-          </w:p>
-          <w:p>
-            <w:pPr>
-              <w:pStyle w:val="style0"/>
-              <w:spacing w:after="0" w:before="0" w:line="100" w:lineRule="atLeast"/>
-              <w:contextualSpacing w:val="false"/>
-            </w:pPr>
-            <w:r>
-              <w:rPr/>
+            <w:r>
+              <w:rPr>
+                <w:rFonts w:ascii="Andale Mono" w:cs="Calibri" w:eastAsia="SimSun" w:hAnsi="Andale Mono"/>
+                <w:b w:val="false"/>
+                <w:bCs w:val="false"/>
+                <w:color w:val="00000A"/>
+                <w:sz w:val="14"/>
+                <w:szCs w:val="14"/>
+                <w:lang w:bidi="ar-SA" w:eastAsia="en-GB" w:val="en-GB"/>
+              </w:rPr>
+              <w:t xml:space="preserve">p002ah </w:t>
             </w:r>
           </w:p>
         </w:tc>
@@ -1357,7 +1340,7 @@
             </w:tcBorders>
             <w:shd w:fill="FFFFFF" w:val="clear"/>
             <w:tcMar>
-              <w:left w:type="dxa" w:w="98"/>
+              <w:left w:type="dxa" w:w="88"/>
             </w:tcMar>
           </w:tcPr>
           <w:p>
@@ -1389,7 +1372,7 @@
             </w:tcBorders>
             <w:shd w:fill="FFFFFF" w:val="clear"/>
             <w:tcMar>
-              <w:left w:type="dxa" w:w="98"/>
+              <w:left w:type="dxa" w:w="88"/>
             </w:tcMar>
           </w:tcPr>
           <w:p>
@@ -1436,7 +1419,7 @@
             </w:tcBorders>
             <w:shd w:fill="FFFFFF" w:val="clear"/>
             <w:tcMar>
-              <w:left w:type="dxa" w:w="98"/>
+              <w:left w:type="dxa" w:w="88"/>
             </w:tcMar>
           </w:tcPr>
           <w:p>
@@ -1468,7 +1451,7 @@
             </w:tcBorders>
             <w:shd w:fill="FFFFFF" w:val="clear"/>
             <w:tcMar>
-              <w:left w:type="dxa" w:w="98"/>
+              <w:left w:type="dxa" w:w="88"/>
             </w:tcMar>
           </w:tcPr>
           <w:p>
@@ -1577,7 +1560,7 @@
             </w:tcBorders>
             <w:shd w:fill="FFFFFF" w:val="clear"/>
             <w:tcMar>
-              <w:left w:type="dxa" w:w="98"/>
+              <w:left w:type="dxa" w:w="88"/>
             </w:tcMar>
           </w:tcPr>
           <w:p>
@@ -1609,7 +1592,7 @@
             </w:tcBorders>
             <w:shd w:fill="FFFFFF" w:val="clear"/>
             <w:tcMar>
-              <w:left w:type="dxa" w:w="98"/>
+              <w:left w:type="dxa" w:w="88"/>
             </w:tcMar>
           </w:tcPr>
           <w:p>
@@ -1638,13 +1621,13 @@
             <w:r>
               <w:rPr/>
               <w:drawing>
-                <wp:anchor allowOverlap="1" behindDoc="0" distB="0" distL="0" distR="0" distT="0" layoutInCell="1" locked="0" relativeHeight="3" simplePos="0">
+                <wp:anchor allowOverlap="1" behindDoc="0" distB="0" distL="0" distR="0" distT="0" layoutInCell="1" locked="0" relativeHeight="5" simplePos="0">
                   <wp:simplePos x="0" y="0"/>
                   <wp:positionH relativeFrom="character">
-                    <wp:posOffset>480060</wp:posOffset>
+                    <wp:posOffset>77470</wp:posOffset>
                   </wp:positionH>
                   <wp:positionV relativeFrom="line">
-                    <wp:posOffset>46355</wp:posOffset>
+                    <wp:posOffset>105410</wp:posOffset>
                   </wp:positionV>
                   <wp:extent cx="487680" cy="325120"/>
                   <wp:effectExtent b="0" l="0" r="0" t="0"/>
@@ -1663,7 +1646,7 @@
                           </pic:cNvPicPr>
                         </pic:nvPicPr>
                         <pic:blipFill>
-                          <a:blip r:embed="rId6"/>
+                          <a:blip r:embed="rId7"/>
                           <a:srcRect/>
                           <a:stretch>
                             <a:fillRect/>
@@ -1706,6 +1689,7 @@
       </w:tr>
       <w:tr>
         <w:trPr>
+          <w:trHeight w:hRule="atLeast" w:val="3925"/>
           <w:cantSplit w:val="false"/>
         </w:trPr>
         <w:tc>
@@ -1719,7 +1703,7 @@
             </w:tcBorders>
             <w:shd w:fill="FFFFFF" w:val="clear"/>
             <w:tcMar>
-              <w:left w:type="dxa" w:w="98"/>
+              <w:left w:type="dxa" w:w="88"/>
             </w:tcMar>
           </w:tcPr>
           <w:p>
@@ -1751,7 +1735,471 @@
             </w:tcBorders>
             <w:shd w:fill="FFFFFF" w:val="clear"/>
             <w:tcMar>
-              <w:left w:type="dxa" w:w="98"/>
+              <w:left w:type="dxa" w:w="88"/>
+            </w:tcMar>
+          </w:tcPr>
+          <w:p>
+            <w:pPr>
+              <w:pStyle w:val="style0"/>
+              <w:spacing w:after="0" w:before="0" w:line="100" w:lineRule="atLeast"/>
+              <w:contextualSpacing w:val="false"/>
+            </w:pPr>
+            <w:r>
+              <w:rPr>
+                <w:rFonts w:cs="Calibri"/>
+                <w:b/>
+                <w:sz w:val="24"/>
+                <w:szCs w:val="24"/>
+                <w:lang w:eastAsia="en-GB"/>
+              </w:rPr>
+              <w:t>Confirm the patient password.  Click the blue lock icon on the right side of the patient list.</w:t>
+            </w:r>
+          </w:p>
+          <w:p>
+            <w:pPr>
+              <w:pStyle w:val="style0"/>
+              <w:spacing w:after="0" w:before="0" w:line="100" w:lineRule="atLeast"/>
+              <w:contextualSpacing w:val="false"/>
+            </w:pPr>
+            <w:r>
+              <w:rPr>
+                <w:rFonts w:cs="Calibri"/>
+                <w:b/>
+                <w:sz w:val="24"/>
+                <w:szCs w:val="24"/>
+                <w:lang w:eastAsia="en-GB"/>
+              </w:rPr>
+              <w:t xml:space="preserve"> </w:t>
+              <w:drawing>
+                <wp:anchor allowOverlap="1" behindDoc="0" distB="0" distL="0" distR="0" distT="0" layoutInCell="1" locked="0" relativeHeight="6" simplePos="0">
+                  <wp:simplePos x="0" y="0"/>
+                  <wp:positionH relativeFrom="character">
+                    <wp:posOffset>186055</wp:posOffset>
+                  </wp:positionH>
+                  <wp:positionV relativeFrom="line">
+                    <wp:posOffset>100330</wp:posOffset>
+                  </wp:positionV>
+                  <wp:extent cx="2684780" cy="1779905"/>
+                  <wp:effectExtent b="0" l="0" r="0" t="0"/>
+                  <wp:wrapSquare wrapText="largest"/>
+                  <wp:docPr descr="" id="4" name="Picture"/>
+                  <wp:cNvGraphicFramePr>
+                    <a:graphicFrameLocks xmlns:a="http://schemas.openxmlformats.org/drawingml/2006/main" noChangeAspect="1"/>
+                  </wp:cNvGraphicFramePr>
+                  <a:graphic xmlns:a="http://schemas.openxmlformats.org/drawingml/2006/main">
+                    <a:graphicData uri="http://schemas.openxmlformats.org/drawingml/2006/picture">
+                      <pic:pic xmlns:pic="http://schemas.openxmlformats.org/drawingml/2006/picture">
+                        <pic:nvPicPr>
+                          <pic:cNvPr descr="" id="4" name="Picture"/>
+                          <pic:cNvPicPr>
+                            <a:picLocks noChangeArrowheads="1" noChangeAspect="1"/>
+                          </pic:cNvPicPr>
+                        </pic:nvPicPr>
+                        <pic:blipFill>
+                          <a:blip r:embed="rId8"/>
+                          <a:srcRect/>
+                          <a:stretch>
+                            <a:fillRect/>
+                          </a:stretch>
+                        </pic:blipFill>
+                        <pic:spPr bwMode="auto">
+                          <a:xfrm>
+                            <a:off x="0" y="0"/>
+                            <a:ext cx="2684780" cy="1779905"/>
+                          </a:xfrm>
+                          <a:prstGeom prst="rect">
+                            <a:avLst/>
+                          </a:prstGeom>
+                          <a:noFill/>
+                          <a:ln w="9525">
+                            <a:noFill/>
+                            <a:miter lim="800000"/>
+                            <a:headEnd/>
+                            <a:tailEnd/>
+                          </a:ln>
+                        </pic:spPr>
+                      </pic:pic>
+                    </a:graphicData>
+                  </a:graphic>
+                </wp:anchor>
+              </w:drawing>
+            </w:r>
+          </w:p>
+          <w:p>
+            <w:pPr>
+              <w:pStyle w:val="style0"/>
+              <w:spacing w:after="0" w:before="0" w:line="100" w:lineRule="atLeast"/>
+              <w:contextualSpacing w:val="false"/>
+            </w:pPr>
+            <w:r>
+              <w:rPr/>
+            </w:r>
+          </w:p>
+        </w:tc>
+      </w:tr>
+      <w:tr>
+        <w:trPr>
+          <w:cantSplit w:val="false"/>
+        </w:trPr>
+        <w:tc>
+          <w:tcPr>
+            <w:tcW w:type="dxa" w:w="959"/>
+            <w:tcBorders>
+              <w:top w:val="none"/>
+              <w:left w:color="00000A" w:space="0" w:sz="4" w:val="single"/>
+              <w:bottom w:color="00000A" w:space="0" w:sz="4" w:val="single"/>
+              <w:right w:color="00000A" w:space="0" w:sz="4" w:val="single"/>
+            </w:tcBorders>
+            <w:shd w:fill="FFFFFF" w:val="clear"/>
+            <w:tcMar>
+              <w:left w:type="dxa" w:w="88"/>
+            </w:tcMar>
+          </w:tcPr>
+          <w:p>
+            <w:pPr>
+              <w:pStyle w:val="style0"/>
+              <w:spacing w:after="0" w:before="0" w:line="100" w:lineRule="atLeast"/>
+              <w:contextualSpacing w:val="false"/>
+              <w:jc w:val="center"/>
+            </w:pPr>
+            <w:r>
+              <w:rPr>
+                <w:rFonts w:cs="Calibri"/>
+                <w:b/>
+                <w:sz w:val="24"/>
+                <w:szCs w:val="24"/>
+              </w:rPr>
+              <w:t>11</w:t>
+            </w:r>
+          </w:p>
+        </w:tc>
+        <w:tc>
+          <w:tcPr>
+            <w:tcW w:type="dxa" w:w="8282"/>
+            <w:tcBorders>
+              <w:top w:val="none"/>
+              <w:left w:color="00000A" w:space="0" w:sz="4" w:val="single"/>
+              <w:bottom w:color="00000A" w:space="0" w:sz="4" w:val="single"/>
+              <w:right w:color="00000A" w:space="0" w:sz="4" w:val="single"/>
+            </w:tcBorders>
+            <w:shd w:fill="FFFFFF" w:val="clear"/>
+            <w:tcMar>
+              <w:left w:type="dxa" w:w="88"/>
+            </w:tcMar>
+          </w:tcPr>
+          <w:p>
+            <w:pPr>
+              <w:pStyle w:val="style0"/>
+              <w:spacing w:after="0" w:before="0" w:line="100" w:lineRule="atLeast"/>
+              <w:contextualSpacing w:val="false"/>
+            </w:pPr>
+            <w:r>
+              <w:rPr>
+                <w:rFonts w:cs="Calibri"/>
+                <w:b/>
+                <w:sz w:val="24"/>
+                <w:szCs w:val="24"/>
+                <w:lang w:eastAsia="en-GB"/>
+              </w:rPr>
+              <w:t xml:space="preserve">Enter the patient password and click the 'Test Login' button.  If the password input here matches what was stored, then you will see the message 'Password was Correct' in light yellow. </w:t>
+            </w:r>
+          </w:p>
+          <w:p>
+            <w:pPr>
+              <w:pStyle w:val="style0"/>
+              <w:spacing w:after="0" w:before="0" w:line="100" w:lineRule="atLeast"/>
+              <w:contextualSpacing w:val="false"/>
+            </w:pPr>
+            <w:r>
+              <w:rPr/>
+              <w:drawing>
+                <wp:anchor allowOverlap="1" behindDoc="0" distB="0" distL="0" distR="0" distT="0" layoutInCell="1" locked="0" relativeHeight="7" simplePos="0">
+                  <wp:simplePos x="0" y="0"/>
+                  <wp:positionH relativeFrom="character">
+                    <wp:posOffset>0</wp:posOffset>
+                  </wp:positionH>
+                  <wp:positionV relativeFrom="line">
+                    <wp:posOffset>22860</wp:posOffset>
+                  </wp:positionV>
+                  <wp:extent cx="5128260" cy="2138680"/>
+                  <wp:effectExtent b="0" l="0" r="0" t="0"/>
+                  <wp:wrapSquare wrapText="largest"/>
+                  <wp:docPr descr="" id="5" name="Picture"/>
+                  <wp:cNvGraphicFramePr>
+                    <a:graphicFrameLocks xmlns:a="http://schemas.openxmlformats.org/drawingml/2006/main" noChangeAspect="1"/>
+                  </wp:cNvGraphicFramePr>
+                  <a:graphic xmlns:a="http://schemas.openxmlformats.org/drawingml/2006/main">
+                    <a:graphicData uri="http://schemas.openxmlformats.org/drawingml/2006/picture">
+                      <pic:pic xmlns:pic="http://schemas.openxmlformats.org/drawingml/2006/picture">
+                        <pic:nvPicPr>
+                          <pic:cNvPr descr="" id="5" name="Picture"/>
+                          <pic:cNvPicPr>
+                            <a:picLocks noChangeArrowheads="1" noChangeAspect="1"/>
+                          </pic:cNvPicPr>
+                        </pic:nvPicPr>
+                        <pic:blipFill>
+                          <a:blip r:embed="rId9"/>
+                          <a:srcRect/>
+                          <a:stretch>
+                            <a:fillRect/>
+                          </a:stretch>
+                        </pic:blipFill>
+                        <pic:spPr bwMode="auto">
+                          <a:xfrm>
+                            <a:off x="0" y="0"/>
+                            <a:ext cx="5128260" cy="2138680"/>
+                          </a:xfrm>
+                          <a:prstGeom prst="rect">
+                            <a:avLst/>
+                          </a:prstGeom>
+                          <a:noFill/>
+                          <a:ln w="9525">
+                            <a:noFill/>
+                            <a:miter lim="800000"/>
+                            <a:headEnd/>
+                            <a:tailEnd/>
+                          </a:ln>
+                        </pic:spPr>
+                      </pic:pic>
+                    </a:graphicData>
+                  </a:graphic>
+                </wp:anchor>
+              </w:drawing>
+            </w:r>
+          </w:p>
+        </w:tc>
+      </w:tr>
+    </w:tbl>
+    <w:p>
+      <w:pPr>
+        <w:pStyle w:val="style23"/>
+      </w:pPr>
+      <w:r>
+        <w:rPr/>
+      </w:r>
+    </w:p>
+    <w:tbl>
+      <w:tblPr>
+        <w:jc w:val="left"/>
+        <w:tblInd w:type="dxa" w:w="-20"/>
+        <w:tblBorders>
+          <w:top w:color="00000A" w:space="0" w:sz="4" w:val="single"/>
+          <w:left w:color="00000A" w:space="0" w:sz="4" w:val="single"/>
+          <w:bottom w:color="00000A" w:space="0" w:sz="4" w:val="single"/>
+          <w:insideH w:color="00000A" w:space="0" w:sz="4" w:val="single"/>
+          <w:right w:color="00000A" w:space="0" w:sz="4" w:val="single"/>
+          <w:insideV w:color="00000A" w:space="0" w:sz="4" w:val="single"/>
+        </w:tblBorders>
+        <w:tblCellMar>
+          <w:top w:type="dxa" w:w="0"/>
+          <w:left w:type="dxa" w:w="88"/>
+          <w:bottom w:type="dxa" w:w="0"/>
+          <w:right w:type="dxa" w:w="108"/>
+        </w:tblCellMar>
+      </w:tblPr>
+      <w:tblGrid>
+        <w:gridCol w:w="959"/>
+        <w:gridCol w:w="8282"/>
+      </w:tblGrid>
+      <w:tr>
+        <w:trPr>
+          <w:trHeight w:hRule="atLeast" w:val="5390"/>
+          <w:cantSplit w:val="false"/>
+        </w:trPr>
+        <w:tc>
+          <w:tcPr>
+            <w:tcW w:type="dxa" w:w="959"/>
+            <w:tcBorders>
+              <w:top w:color="00000A" w:space="0" w:sz="4" w:val="single"/>
+              <w:left w:color="00000A" w:space="0" w:sz="4" w:val="single"/>
+              <w:bottom w:color="00000A" w:space="0" w:sz="4" w:val="single"/>
+              <w:right w:color="00000A" w:space="0" w:sz="4" w:val="single"/>
+            </w:tcBorders>
+            <w:shd w:fill="FFFFFF" w:val="clear"/>
+            <w:tcMar>
+              <w:left w:type="dxa" w:w="88"/>
+            </w:tcMar>
+          </w:tcPr>
+          <w:p>
+            <w:pPr>
+              <w:pStyle w:val="style0"/>
+              <w:pageBreakBefore/>
+              <w:spacing w:after="0" w:before="0" w:line="100" w:lineRule="atLeast"/>
+              <w:contextualSpacing w:val="false"/>
+              <w:jc w:val="center"/>
+            </w:pPr>
+            <w:r>
+              <w:rPr>
+                <w:rFonts w:cs="Calibri"/>
+                <w:b/>
+                <w:sz w:val="24"/>
+                <w:szCs w:val="24"/>
+              </w:rPr>
+              <w:t>12</w:t>
+            </w:r>
+          </w:p>
+        </w:tc>
+        <w:tc>
+          <w:tcPr>
+            <w:tcW w:type="dxa" w:w="8282"/>
+            <w:tcBorders>
+              <w:top w:color="00000A" w:space="0" w:sz="4" w:val="single"/>
+              <w:left w:color="00000A" w:space="0" w:sz="4" w:val="single"/>
+              <w:bottom w:color="00000A" w:space="0" w:sz="4" w:val="single"/>
+              <w:right w:color="00000A" w:space="0" w:sz="4" w:val="single"/>
+            </w:tcBorders>
+            <w:shd w:fill="FFFFFF" w:val="clear"/>
+            <w:tcMar>
+              <w:left w:type="dxa" w:w="88"/>
+            </w:tcMar>
+          </w:tcPr>
+          <w:p>
+            <w:pPr>
+              <w:pStyle w:val="style0"/>
+              <w:spacing w:after="0" w:before="0" w:line="100" w:lineRule="atLeast"/>
+              <w:contextualSpacing w:val="false"/>
+            </w:pPr>
+            <w:r>
+              <w:rPr>
+                <w:rFonts w:cs="Calibri"/>
+                <w:b/>
+                <w:sz w:val="24"/>
+                <w:szCs w:val="24"/>
+                <w:lang w:eastAsia="en-GB"/>
+              </w:rPr>
+              <w:t>If the password does not show the 'Password was Correct' message, use the 'Change Password' link to set the desired password.</w:t>
+            </w:r>
+          </w:p>
+          <w:p>
+            <w:pPr>
+              <w:pStyle w:val="style0"/>
+              <w:spacing w:after="0" w:before="0" w:line="100" w:lineRule="atLeast"/>
+              <w:contextualSpacing w:val="false"/>
+            </w:pPr>
+            <w:r>
+              <w:rPr>
+                <w:rFonts w:cs="Calibri"/>
+                <w:b/>
+                <w:sz w:val="24"/>
+                <w:szCs w:val="24"/>
+                <w:lang w:eastAsia="en-GB"/>
+              </w:rPr>
+              <w:t xml:space="preserve"> </w:t>
+              <w:drawing>
+                <wp:anchor allowOverlap="1" behindDoc="0" distB="0" distL="0" distR="0" distT="0" layoutInCell="1" locked="0" relativeHeight="2" simplePos="0">
+                  <wp:simplePos x="0" y="0"/>
+                  <wp:positionH relativeFrom="character">
+                    <wp:posOffset>73025</wp:posOffset>
+                  </wp:positionH>
+                  <wp:positionV relativeFrom="line">
+                    <wp:posOffset>48895</wp:posOffset>
+                  </wp:positionV>
+                  <wp:extent cx="2234565" cy="2978150"/>
+                  <wp:effectExtent b="0" l="0" r="0" t="0"/>
+                  <wp:wrapSquare wrapText="largest"/>
+                  <wp:docPr descr="" id="6" name="Picture"/>
+                  <wp:cNvGraphicFramePr>
+                    <a:graphicFrameLocks xmlns:a="http://schemas.openxmlformats.org/drawingml/2006/main" noChangeAspect="1"/>
+                  </wp:cNvGraphicFramePr>
+                  <a:graphic xmlns:a="http://schemas.openxmlformats.org/drawingml/2006/main">
+                    <a:graphicData uri="http://schemas.openxmlformats.org/drawingml/2006/picture">
+                      <pic:pic xmlns:pic="http://schemas.openxmlformats.org/drawingml/2006/picture">
+                        <pic:nvPicPr>
+                          <pic:cNvPr descr="" id="6" name="Picture"/>
+                          <pic:cNvPicPr>
+                            <a:picLocks noChangeArrowheads="1" noChangeAspect="1"/>
+                          </pic:cNvPicPr>
+                        </pic:nvPicPr>
+                        <pic:blipFill>
+                          <a:blip r:embed="rId10"/>
+                          <a:srcRect/>
+                          <a:stretch>
+                            <a:fillRect/>
+                          </a:stretch>
+                        </pic:blipFill>
+                        <pic:spPr bwMode="auto">
+                          <a:xfrm>
+                            <a:off x="0" y="0"/>
+                            <a:ext cx="2234565" cy="2978150"/>
+                          </a:xfrm>
+                          <a:prstGeom prst="rect">
+                            <a:avLst/>
+                          </a:prstGeom>
+                          <a:noFill/>
+                          <a:ln w="9525">
+                            <a:noFill/>
+                            <a:miter lim="800000"/>
+                            <a:headEnd/>
+                            <a:tailEnd/>
+                          </a:ln>
+                        </pic:spPr>
+                      </pic:pic>
+                    </a:graphicData>
+                  </a:graphic>
+                </wp:anchor>
+              </w:drawing>
+            </w:r>
+          </w:p>
+          <w:p>
+            <w:pPr>
+              <w:pStyle w:val="style0"/>
+              <w:spacing w:after="0" w:before="0" w:line="100" w:lineRule="atLeast"/>
+              <w:contextualSpacing w:val="false"/>
+            </w:pPr>
+            <w:r>
+              <w:rPr/>
+            </w:r>
+          </w:p>
+        </w:tc>
+      </w:tr>
+      <w:tr>
+        <w:trPr>
+          <w:cantSplit w:val="false"/>
+        </w:trPr>
+        <w:tc>
+          <w:tcPr>
+            <w:tcW w:type="dxa" w:w="959"/>
+            <w:tcBorders>
+              <w:top w:val="none"/>
+              <w:left w:color="00000A" w:space="0" w:sz="4" w:val="single"/>
+              <w:bottom w:color="00000A" w:space="0" w:sz="4" w:val="single"/>
+              <w:right w:color="00000A" w:space="0" w:sz="4" w:val="single"/>
+            </w:tcBorders>
+            <w:shd w:fill="FFFFFF" w:val="clear"/>
+            <w:tcMar>
+              <w:left w:type="dxa" w:w="88"/>
+            </w:tcMar>
+          </w:tcPr>
+          <w:p>
+            <w:pPr>
+              <w:pStyle w:val="style0"/>
+              <w:spacing w:after="0" w:before="0" w:line="100" w:lineRule="atLeast"/>
+              <w:contextualSpacing w:val="false"/>
+              <w:jc w:val="center"/>
+            </w:pPr>
+            <w:r>
+              <w:rPr>
+                <w:rFonts w:cs="Calibri"/>
+                <w:b/>
+                <w:sz w:val="24"/>
+                <w:szCs w:val="24"/>
+              </w:rPr>
+              <w:t>13</w:t>
+            </w:r>
+          </w:p>
+        </w:tc>
+        <w:tc>
+          <w:tcPr>
+            <w:tcW w:type="dxa" w:w="8282"/>
+            <w:tcBorders>
+              <w:top w:val="none"/>
+              <w:left w:color="00000A" w:space="0" w:sz="4" w:val="single"/>
+              <w:bottom w:color="00000A" w:space="0" w:sz="4" w:val="single"/>
+              <w:right w:color="00000A" w:space="0" w:sz="4" w:val="single"/>
+            </w:tcBorders>
+            <w:shd w:fill="FFFFFF" w:val="clear"/>
+            <w:tcMar>
+              <w:left w:type="dxa" w:w="88"/>
             </w:tcMar>
           </w:tcPr>
           <w:p>
@@ -1829,7 +2277,7 @@
     <w:tbl>
       <w:tblPr>
         <w:jc w:val="left"/>
-        <w:tblInd w:type="dxa" w:w="-10"/>
+        <w:tblInd w:type="dxa" w:w="-20"/>
         <w:tblBorders>
           <w:top w:color="00000A" w:space="0" w:sz="4" w:val="single"/>
           <w:left w:color="00000A" w:space="0" w:sz="4" w:val="single"/>
@@ -1840,7 +2288,7 @@
         </w:tblBorders>
         <w:tblCellMar>
           <w:top w:type="dxa" w:w="0"/>
-          <w:left w:type="dxa" w:w="98"/>
+          <w:left w:type="dxa" w:w="88"/>
           <w:bottom w:type="dxa" w:w="0"/>
           <w:right w:type="dxa" w:w="108"/>
         </w:tblCellMar>
@@ -1864,7 +2312,7 @@
             </w:tcBorders>
             <w:shd w:fill="D9D9D9" w:val="clear"/>
             <w:tcMar>
-              <w:left w:type="dxa" w:w="98"/>
+              <w:left w:type="dxa" w:w="88"/>
             </w:tcMar>
           </w:tcPr>
           <w:p>
@@ -1896,7 +2344,7 @@
             </w:tcBorders>
             <w:shd w:fill="D9D9D9" w:val="clear"/>
             <w:tcMar>
-              <w:left w:type="dxa" w:w="98"/>
+              <w:left w:type="dxa" w:w="88"/>
             </w:tcMar>
           </w:tcPr>
           <w:p>
@@ -1934,7 +2382,7 @@
             </w:tcBorders>
             <w:shd w:fill="FFFFFF" w:val="clear"/>
             <w:tcMar>
-              <w:left w:type="dxa" w:w="98"/>
+              <w:left w:type="dxa" w:w="88"/>
             </w:tcMar>
           </w:tcPr>
           <w:p>
@@ -1966,7 +2414,7 @@
             </w:tcBorders>
             <w:shd w:fill="FFFFFF" w:val="clear"/>
             <w:tcMar>
-              <w:left w:type="dxa" w:w="98"/>
+              <w:left w:type="dxa" w:w="88"/>
             </w:tcMar>
           </w:tcPr>
           <w:p>
@@ -1984,7 +2432,7 @@
               </w:rPr>
               <w:t xml:space="preserve">Open the ADNAT website: </w:t>
             </w:r>
-            <w:hyperlink r:id="rId7">
+            <w:hyperlink r:id="rId11">
               <w:r>
                 <w:rPr>
                   <w:rStyle w:val="style17"/>
@@ -2041,7 +2489,25 @@
                 <w:sz w:val="24"/>
                 <w:szCs w:val="24"/>
               </w:rPr>
-              <w:t>The home page will show two client entry sites:</w:t>
+              <w:t xml:space="preserve">The home page will show </w:t>
+            </w:r>
+            <w:r>
+              <w:rPr>
+                <w:rFonts w:cs="Calibri"/>
+                <w:b/>
+                <w:sz w:val="24"/>
+                <w:szCs w:val="24"/>
+              </w:rPr>
+              <w:t>a site for patients and a site for practitioners</w:t>
+            </w:r>
+            <w:r>
+              <w:rPr>
+                <w:rFonts w:cs="Calibri"/>
+                <w:b/>
+                <w:sz w:val="24"/>
+                <w:szCs w:val="24"/>
+              </w:rPr>
+              <w:t>:</w:t>
             </w:r>
           </w:p>
           <w:p>
@@ -2053,19 +2519,29 @@
             </w:pPr>
             <w:r>
               <w:rPr/>
+            </w:r>
+          </w:p>
+          <w:p>
+            <w:pPr>
+              <w:pStyle w:val="style0"/>
+              <w:spacing w:after="0" w:before="0" w:line="100" w:lineRule="atLeast"/>
+              <w:contextualSpacing w:val="false"/>
+            </w:pPr>
+            <w:r>
+              <w:rPr/>
               <w:drawing>
-                <wp:anchor allowOverlap="1" behindDoc="0" distB="0" distL="0" distR="0" distT="0" layoutInCell="1" locked="0" relativeHeight="4" simplePos="0">
+                <wp:anchor allowOverlap="1" behindDoc="0" distB="0" distL="0" distR="0" distT="0" layoutInCell="1" locked="0" relativeHeight="0" simplePos="0">
                   <wp:simplePos x="0" y="0"/>
                   <wp:positionH relativeFrom="character">
-                    <wp:posOffset>325755</wp:posOffset>
+                    <wp:posOffset>0</wp:posOffset>
                   </wp:positionH>
                   <wp:positionV relativeFrom="line">
-                    <wp:posOffset>129540</wp:posOffset>
+                    <wp:posOffset>-59055</wp:posOffset>
                   </wp:positionV>
                   <wp:extent cx="4112895" cy="1779905"/>
                   <wp:effectExtent b="0" l="0" r="0" t="0"/>
                   <wp:wrapSquare wrapText="largest"/>
-                  <wp:docPr descr="" id="4" name="Picture"/>
+                  <wp:docPr descr="" id="7" name="Picture"/>
                   <wp:cNvGraphicFramePr>
                     <a:graphicFrameLocks xmlns:a="http://schemas.openxmlformats.org/drawingml/2006/main" noChangeAspect="1"/>
                   </wp:cNvGraphicFramePr>
@@ -2073,13 +2549,13 @@
                     <a:graphicData uri="http://schemas.openxmlformats.org/drawingml/2006/picture">
                       <pic:pic xmlns:pic="http://schemas.openxmlformats.org/drawingml/2006/picture">
                         <pic:nvPicPr>
-                          <pic:cNvPr descr="" id="4" name="Picture"/>
+                          <pic:cNvPr descr="" id="7" name="Picture"/>
                           <pic:cNvPicPr>
                             <a:picLocks noChangeArrowheads="1" noChangeAspect="1"/>
                           </pic:cNvPicPr>
                         </pic:nvPicPr>
                         <pic:blipFill>
-                          <a:blip r:embed="rId8"/>
+                          <a:blip r:embed="rId12"/>
                           <a:srcRect/>
                           <a:stretch>
                             <a:fillRect/>
@@ -2108,16 +2584,6 @@
               </w:drawing>
             </w:r>
           </w:p>
-          <w:p>
-            <w:pPr>
-              <w:pStyle w:val="style0"/>
-              <w:spacing w:after="0" w:before="0" w:line="100" w:lineRule="atLeast"/>
-              <w:contextualSpacing w:val="false"/>
-            </w:pPr>
-            <w:r>
-              <w:rPr/>
-            </w:r>
-          </w:p>
         </w:tc>
       </w:tr>
       <w:tr>
@@ -2135,7 +2601,7 @@
             </w:tcBorders>
             <w:shd w:fill="FFFFFF" w:val="clear"/>
             <w:tcMar>
-              <w:left w:type="dxa" w:w="98"/>
+              <w:left w:type="dxa" w:w="88"/>
             </w:tcMar>
           </w:tcPr>
           <w:p>
@@ -2167,7 +2633,7 @@
             </w:tcBorders>
             <w:shd w:fill="FFFFFF" w:val="clear"/>
             <w:tcMar>
-              <w:left w:type="dxa" w:w="98"/>
+              <w:left w:type="dxa" w:w="88"/>
             </w:tcMar>
           </w:tcPr>
           <w:p>
@@ -2200,7 +2666,7 @@
       </w:tr>
       <w:tr>
         <w:trPr>
-          <w:trHeight w:hRule="atLeast" w:val="1172"/>
+          <w:trHeight w:hRule="atLeast" w:val="1334"/>
           <w:cantSplit w:val="false"/>
         </w:trPr>
         <w:tc>
@@ -2214,7 +2680,7 @@
             </w:tcBorders>
             <w:shd w:fill="FFFFFF" w:val="clear"/>
             <w:tcMar>
-              <w:left w:type="dxa" w:w="98"/>
+              <w:left w:type="dxa" w:w="88"/>
             </w:tcMar>
           </w:tcPr>
           <w:p>
@@ -2246,7 +2712,7 @@
             </w:tcBorders>
             <w:shd w:fill="FFFFFF" w:val="clear"/>
             <w:tcMar>
-              <w:left w:type="dxa" w:w="98"/>
+              <w:left w:type="dxa" w:w="88"/>
             </w:tcMar>
           </w:tcPr>
           <w:p>
@@ -2263,19 +2729,29 @@
                 <w:szCs w:val="24"/>
               </w:rPr>
               <w:t>Click on the button:</w:t>
+            </w:r>
+          </w:p>
+          <w:p>
+            <w:pPr>
+              <w:pStyle w:val="style0"/>
+              <w:spacing w:after="0" w:before="0" w:line="100" w:lineRule="atLeast"/>
+              <w:contextualSpacing w:val="false"/>
+            </w:pPr>
+            <w:r>
+              <w:rPr/>
               <w:drawing>
-                <wp:anchor allowOverlap="1" behindDoc="0" distB="0" distL="0" distR="0" distT="0" layoutInCell="1" locked="0" relativeHeight="5" simplePos="0">
+                <wp:anchor allowOverlap="1" behindDoc="0" distB="0" distL="0" distR="0" distT="0" layoutInCell="1" locked="0" relativeHeight="1" simplePos="0">
                   <wp:simplePos x="0" y="0"/>
                   <wp:positionH relativeFrom="character">
-                    <wp:posOffset>2049780</wp:posOffset>
+                    <wp:posOffset>-64135</wp:posOffset>
                   </wp:positionH>
                   <wp:positionV relativeFrom="line">
-                    <wp:posOffset>66675</wp:posOffset>
+                    <wp:posOffset>43815</wp:posOffset>
                   </wp:positionV>
                   <wp:extent cx="1635760" cy="530225"/>
                   <wp:effectExtent b="0" l="0" r="0" t="0"/>
                   <wp:wrapSquare wrapText="largest"/>
-                  <wp:docPr descr="" id="5" name="Picture"/>
+                  <wp:docPr descr="" id="8" name="Picture"/>
                   <wp:cNvGraphicFramePr>
                     <a:graphicFrameLocks xmlns:a="http://schemas.openxmlformats.org/drawingml/2006/main" noChangeAspect="1"/>
                   </wp:cNvGraphicFramePr>
@@ -2283,13 +2759,13 @@
                     <a:graphicData uri="http://schemas.openxmlformats.org/drawingml/2006/picture">
                       <pic:pic xmlns:pic="http://schemas.openxmlformats.org/drawingml/2006/picture">
                         <pic:nvPicPr>
-                          <pic:cNvPr descr="" id="5" name="Picture"/>
+                          <pic:cNvPr descr="" id="8" name="Picture"/>
                           <pic:cNvPicPr>
                             <a:picLocks noChangeArrowheads="1" noChangeAspect="1"/>
                           </pic:cNvPicPr>
                         </pic:nvPicPr>
                         <pic:blipFill>
-                          <a:blip r:embed="rId9"/>
+                          <a:blip r:embed="rId13"/>
                           <a:srcRect/>
                           <a:stretch>
                             <a:fillRect/>
@@ -2318,16 +2794,6 @@
               </w:drawing>
             </w:r>
           </w:p>
-          <w:p>
-            <w:pPr>
-              <w:pStyle w:val="style0"/>
-              <w:spacing w:after="0" w:before="0" w:line="100" w:lineRule="atLeast"/>
-              <w:contextualSpacing w:val="false"/>
-            </w:pPr>
-            <w:r>
-              <w:rPr/>
-            </w:r>
-          </w:p>
         </w:tc>
       </w:tr>
       <w:tr>
@@ -2345,7 +2811,7 @@
             </w:tcBorders>
             <w:shd w:fill="FFFFFF" w:val="clear"/>
             <w:tcMar>
-              <w:left w:type="dxa" w:w="98"/>
+              <w:left w:type="dxa" w:w="88"/>
             </w:tcMar>
           </w:tcPr>
           <w:p>
@@ -2377,7 +2843,7 @@
             </w:tcBorders>
             <w:shd w:fill="FFFFFF" w:val="clear"/>
             <w:tcMar>
-              <w:left w:type="dxa" w:w="98"/>
+              <w:left w:type="dxa" w:w="88"/>
             </w:tcMar>
           </w:tcPr>
           <w:p>
@@ -2491,7 +2957,7 @@
             </w:tcBorders>
             <w:shd w:fill="FFFFFF" w:val="clear"/>
             <w:tcMar>
-              <w:left w:type="dxa" w:w="98"/>
+              <w:left w:type="dxa" w:w="88"/>
             </w:tcMar>
           </w:tcPr>
           <w:p>
@@ -2523,7 +2989,7 @@
             </w:tcBorders>
             <w:shd w:fill="FFFFFF" w:val="clear"/>
             <w:tcMar>
-              <w:left w:type="dxa" w:w="98"/>
+              <w:left w:type="dxa" w:w="88"/>
             </w:tcMar>
           </w:tcPr>
           <w:p>
@@ -2614,7 +3080,7 @@
             </w:tcBorders>
             <w:shd w:fill="FFFFFF" w:val="clear"/>
             <w:tcMar>
-              <w:left w:type="dxa" w:w="98"/>
+              <w:left w:type="dxa" w:w="88"/>
             </w:tcMar>
           </w:tcPr>
           <w:p>
@@ -2646,7 +3112,7 @@
             </w:tcBorders>
             <w:shd w:fill="FFFFFF" w:val="clear"/>
             <w:tcMar>
-              <w:left w:type="dxa" w:w="98"/>
+              <w:left w:type="dxa" w:w="88"/>
             </w:tcMar>
           </w:tcPr>
           <w:p>
@@ -2700,7 +3166,7 @@
             </w:tcBorders>
             <w:shd w:fill="FFFFFF" w:val="clear"/>
             <w:tcMar>
-              <w:left w:type="dxa" w:w="98"/>
+              <w:left w:type="dxa" w:w="88"/>
             </w:tcMar>
           </w:tcPr>
           <w:p>
@@ -2732,7 +3198,7 @@
             </w:tcBorders>
             <w:shd w:fill="FFFFFF" w:val="clear"/>
             <w:tcMar>
-              <w:left w:type="dxa" w:w="98"/>
+              <w:left w:type="dxa" w:w="88"/>
             </w:tcMar>
           </w:tcPr>
           <w:p>
@@ -2779,16 +3245,6 @@
                 <w:lang w:eastAsia="en-GB"/>
               </w:rPr>
               <w:t xml:space="preserve"> translated into traffic light colours.</w:t>
-            </w:r>
-          </w:p>
-          <w:p>
-            <w:pPr>
-              <w:pStyle w:val="style0"/>
-              <w:spacing w:after="0" w:before="0" w:line="100" w:lineRule="atLeast"/>
-              <w:contextualSpacing w:val="false"/>
-            </w:pPr>
-            <w:r>
-              <w:rPr/>
             </w:r>
           </w:p>
         </w:tc>
@@ -2812,7 +3268,7 @@
       <w:pgNumType w:fmt="decimal"/>
       <w:formProt w:val="false"/>
       <w:textDirection w:val="lrTb"/>
-      <w:docGrid w:charSpace="12288" w:linePitch="360" w:type="default"/>
+      <w:docGrid w:charSpace="20480" w:linePitch="360" w:type="default"/>
     </w:sectPr>
   </w:body>
 </w:document>
@@ -2821,7 +3277,7 @@
 <file path=word/styles.xml><?xml version="1.0" encoding="utf-8"?>
 <w:styles xmlns:w="http://schemas.openxmlformats.org/wordprocessingml/2006/main">
   <w:style w:styleId="style0" w:type="paragraph">
-    <w:name w:val="Default Style"/>
+    <w:name w:val="Normal"/>
     <w:next w:val="style0"/>
     <w:pPr>
       <w:widowControl/>

</xml_diff>

<commit_message>
Jan 29 2014 Release
</commit_message>
<xml_diff>
--- a/assets/SOP May 2013.docx
+++ b/assets/SOP May 2013.docx
@@ -6,6 +6,11 @@
       <w:pPr>
         <w:pStyle w:val="style0"/>
         <w:jc w:val="center"/>
+        <w:rPr>
+          <w:b/>
+          <w:sz w:val="24"/>
+          <w:szCs w:val="24"/>
+        </w:rPr>
       </w:pPr>
       <w:r>
         <w:rPr>
@@ -20,6 +25,11 @@
       <w:pPr>
         <w:pStyle w:val="style0"/>
         <w:jc w:val="center"/>
+        <w:rPr>
+          <w:b/>
+          <w:sz w:val="24"/>
+          <w:szCs w:val="24"/>
+        </w:rPr>
       </w:pPr>
       <w:r>
         <w:rPr>
@@ -34,6 +44,7 @@
       <w:pPr>
         <w:pStyle w:val="style0"/>
         <w:jc w:val="center"/>
+        <w:rPr/>
       </w:pPr>
       <w:r>
         <w:rPr/>
@@ -43,7 +54,26 @@
       <w:pPr>
         <w:pStyle w:val="style0"/>
         <w:jc w:val="center"/>
+        <w:rPr>
+          <w:b w:val="false"/>
+          <w:bCs w:val="false"/>
+          <w:i/>
+          <w:iCs/>
+          <w:sz w:val="20"/>
+          <w:szCs w:val="20"/>
+        </w:rPr>
       </w:pPr>
+      <w:r>
+        <w:rPr>
+          <w:b w:val="false"/>
+          <w:bCs w:val="false"/>
+          <w:i/>
+          <w:iCs/>
+          <w:sz w:val="20"/>
+          <w:szCs w:val="20"/>
+        </w:rPr>
+        <w:t>Date (</w:t>
+      </w:r>
       <w:r>
         <w:rPr>
           <w:b w:val="false"/>
@@ -55,11 +85,22 @@
         </w:rPr>
         <w:t>Date (fixed)</w:t>
       </w:r>
+      <w:r>
+        <w:rPr>
+          <w:b w:val="false"/>
+          <w:bCs w:val="false"/>
+          <w:i/>
+          <w:iCs/>
+          <w:sz w:val="20"/>
+          <w:szCs w:val="20"/>
+        </w:rPr>
+        <w:t>)</w:t>
+      </w:r>
     </w:p>
     <w:tbl>
       <w:tblPr>
         <w:jc w:val="left"/>
-        <w:tblInd w:type="dxa" w:w="-20"/>
+        <w:tblInd w:type="dxa" w:w="-25"/>
         <w:tblBorders>
           <w:top w:color="00000A" w:space="0" w:sz="4" w:val="single"/>
           <w:left w:color="00000A" w:space="0" w:sz="4" w:val="single"/>
@@ -70,14 +111,14 @@
         </w:tblBorders>
         <w:tblCellMar>
           <w:top w:type="dxa" w:w="0"/>
-          <w:left w:type="dxa" w:w="88"/>
+          <w:left w:type="dxa" w:w="83"/>
           <w:bottom w:type="dxa" w:w="0"/>
           <w:right w:type="dxa" w:w="108"/>
         </w:tblCellMar>
       </w:tblPr>
       <w:tblGrid>
-        <w:gridCol w:w="959"/>
-        <w:gridCol w:w="8282"/>
+        <w:gridCol w:w="958"/>
+        <w:gridCol w:w="8283"/>
       </w:tblGrid>
       <w:tr>
         <w:trPr>
@@ -85,7 +126,7 @@
         </w:trPr>
         <w:tc>
           <w:tcPr>
-            <w:tcW w:type="dxa" w:w="959"/>
+            <w:tcW w:type="dxa" w:w="958"/>
             <w:tcBorders>
               <w:top w:color="00000A" w:space="0" w:sz="4" w:val="single"/>
               <w:left w:color="00000A" w:space="0" w:sz="4" w:val="single"/>
@@ -94,7 +135,7 @@
             </w:tcBorders>
             <w:shd w:fill="D9D9D9" w:val="clear"/>
             <w:tcMar>
-              <w:left w:type="dxa" w:w="88"/>
+              <w:left w:type="dxa" w:w="83"/>
             </w:tcMar>
           </w:tcPr>
           <w:p>
@@ -104,6 +145,12 @@
               <w:spacing w:after="0" w:before="0" w:line="100" w:lineRule="atLeast"/>
               <w:contextualSpacing w:val="false"/>
               <w:jc w:val="center"/>
+              <w:rPr>
+                <w:rFonts w:cs="Calibri"/>
+                <w:b/>
+                <w:sz w:val="24"/>
+                <w:szCs w:val="24"/>
+              </w:rPr>
             </w:pPr>
             <w:r>
               <w:rPr>
@@ -118,7 +165,7 @@
         </w:tc>
         <w:tc>
           <w:tcPr>
-            <w:tcW w:type="dxa" w:w="8282"/>
+            <w:tcW w:type="dxa" w:w="8283"/>
             <w:tcBorders>
               <w:top w:color="00000A" w:space="0" w:sz="4" w:val="single"/>
               <w:left w:color="00000A" w:space="0" w:sz="4" w:val="single"/>
@@ -127,7 +174,7 @@
             </w:tcBorders>
             <w:shd w:fill="D9D9D9" w:val="clear"/>
             <w:tcMar>
-              <w:left w:type="dxa" w:w="88"/>
+              <w:left w:type="dxa" w:w="83"/>
             </w:tcMar>
           </w:tcPr>
           <w:p>
@@ -136,6 +183,12 @@
               <w:spacing w:after="0" w:before="0" w:line="100" w:lineRule="atLeast"/>
               <w:contextualSpacing w:val="false"/>
               <w:jc w:val="center"/>
+              <w:rPr>
+                <w:rFonts w:cs="Calibri"/>
+                <w:b/>
+                <w:sz w:val="24"/>
+                <w:szCs w:val="24"/>
+              </w:rPr>
             </w:pPr>
             <w:r>
               <w:rPr>
@@ -156,7 +209,7 @@
         </w:trPr>
         <w:tc>
           <w:tcPr>
-            <w:tcW w:type="dxa" w:w="959"/>
+            <w:tcW w:type="dxa" w:w="958"/>
             <w:tcBorders>
               <w:top w:color="00000A" w:space="0" w:sz="4" w:val="single"/>
               <w:left w:color="00000A" w:space="0" w:sz="4" w:val="single"/>
@@ -165,7 +218,7 @@
             </w:tcBorders>
             <w:shd w:fill="FFFFFF" w:val="clear"/>
             <w:tcMar>
-              <w:left w:type="dxa" w:w="88"/>
+              <w:left w:type="dxa" w:w="83"/>
             </w:tcMar>
           </w:tcPr>
           <w:p>
@@ -174,6 +227,12 @@
               <w:spacing w:after="0" w:before="0" w:line="100" w:lineRule="atLeast"/>
               <w:contextualSpacing w:val="false"/>
               <w:jc w:val="center"/>
+              <w:rPr>
+                <w:rFonts w:cs="Calibri"/>
+                <w:b/>
+                <w:sz w:val="24"/>
+                <w:szCs w:val="24"/>
+              </w:rPr>
             </w:pPr>
             <w:r>
               <w:rPr>
@@ -188,7 +247,7 @@
         </w:tc>
         <w:tc>
           <w:tcPr>
-            <w:tcW w:type="dxa" w:w="8282"/>
+            <w:tcW w:type="dxa" w:w="8283"/>
             <w:tcBorders>
               <w:top w:color="00000A" w:space="0" w:sz="4" w:val="single"/>
               <w:left w:color="00000A" w:space="0" w:sz="4" w:val="single"/>
@@ -197,14 +256,22 @@
             </w:tcBorders>
             <w:shd w:fill="FFFFFF" w:val="clear"/>
             <w:tcMar>
-              <w:left w:type="dxa" w:w="88"/>
-            </w:tcMar>
-          </w:tcPr>
-          <w:p>
-            <w:pPr>
-              <w:pStyle w:val="style0"/>
-              <w:spacing w:after="0" w:before="0" w:line="100" w:lineRule="atLeast"/>
-              <w:contextualSpacing w:val="false"/>
+              <w:left w:type="dxa" w:w="83"/>
+            </w:tcMar>
+          </w:tcPr>
+          <w:p>
+            <w:pPr>
+              <w:pStyle w:val="style0"/>
+              <w:spacing w:after="0" w:before="0" w:line="100" w:lineRule="atLeast"/>
+              <w:contextualSpacing w:val="false"/>
+              <w:rPr>
+                <w:rStyle w:val="style17"/>
+                <w:rFonts w:cs="Calibri"/>
+                <w:b w:val="false"/>
+                <w:bCs w:val="false"/>
+                <w:sz w:val="24"/>
+                <w:szCs w:val="24"/>
+              </w:rPr>
             </w:pPr>
             <w:r>
               <w:rPr>
@@ -218,7 +285,6 @@
             <w:hyperlink r:id="rId2">
               <w:r>
                 <w:rPr>
-                  <w:rStyle w:val="style17"/>
                   <w:rStyle w:val="style17"/>
                   <w:rFonts w:cs="Calibri"/>
                   <w:b w:val="false"/>
@@ -235,6 +301,7 @@
               <w:pStyle w:val="style0"/>
               <w:spacing w:after="0" w:before="0" w:line="100" w:lineRule="atLeast"/>
               <w:contextualSpacing w:val="false"/>
+              <w:rPr/>
             </w:pPr>
             <w:r>
               <w:rPr/>
@@ -249,7 +316,7 @@
         </w:trPr>
         <w:tc>
           <w:tcPr>
-            <w:tcW w:type="dxa" w:w="959"/>
+            <w:tcW w:type="dxa" w:w="958"/>
             <w:tcBorders>
               <w:top w:color="00000A" w:space="0" w:sz="4" w:val="single"/>
               <w:left w:color="00000A" w:space="0" w:sz="4" w:val="single"/>
@@ -258,7 +325,7 @@
             </w:tcBorders>
             <w:shd w:fill="FFFFFF" w:val="clear"/>
             <w:tcMar>
-              <w:left w:type="dxa" w:w="88"/>
+              <w:left w:type="dxa" w:w="83"/>
             </w:tcMar>
           </w:tcPr>
           <w:p>
@@ -267,6 +334,12 @@
               <w:spacing w:after="0" w:before="0" w:line="100" w:lineRule="atLeast"/>
               <w:contextualSpacing w:val="false"/>
               <w:jc w:val="center"/>
+              <w:rPr>
+                <w:rFonts w:cs="Calibri"/>
+                <w:b/>
+                <w:sz w:val="24"/>
+                <w:szCs w:val="24"/>
+              </w:rPr>
             </w:pPr>
             <w:r>
               <w:rPr>
@@ -281,7 +354,7 @@
         </w:tc>
         <w:tc>
           <w:tcPr>
-            <w:tcW w:type="dxa" w:w="8282"/>
+            <w:tcW w:type="dxa" w:w="8283"/>
             <w:tcBorders>
               <w:top w:color="00000A" w:space="0" w:sz="4" w:val="single"/>
               <w:left w:color="00000A" w:space="0" w:sz="4" w:val="single"/>
@@ -290,79 +363,61 @@
             </w:tcBorders>
             <w:shd w:fill="FFFFFF" w:val="clear"/>
             <w:tcMar>
-              <w:left w:type="dxa" w:w="88"/>
-            </w:tcMar>
-          </w:tcPr>
-          <w:p>
-            <w:pPr>
-              <w:pStyle w:val="style0"/>
-              <w:spacing w:after="0" w:before="0" w:line="100" w:lineRule="atLeast"/>
-              <w:contextualSpacing w:val="false"/>
-            </w:pPr>
-            <w:r>
-              <w:rPr>
-                <w:rFonts w:cs="Calibri"/>
-                <w:b/>
-                <w:sz w:val="24"/>
-                <w:szCs w:val="24"/>
-              </w:rPr>
-              <w:t xml:space="preserve">At the top of the page you will see a </w:t>
-            </w:r>
-            <w:r>
-              <w:rPr>
-                <w:rFonts w:cs="Calibri"/>
-                <w:b/>
-                <w:sz w:val="24"/>
-                <w:szCs w:val="24"/>
-              </w:rPr>
-              <w:t>login</w:t>
-            </w:r>
-            <w:r>
-              <w:rPr>
-                <w:rFonts w:cs="Calibri"/>
-                <w:b/>
-                <w:sz w:val="24"/>
-                <w:szCs w:val="24"/>
-              </w:rPr>
-              <w:t xml:space="preserve"> button. Click on this </w:t>
-            </w:r>
-            <w:r>
-              <w:rPr>
-                <w:rFonts w:cs="Calibri"/>
-                <w:b/>
-                <w:sz w:val="24"/>
-                <w:szCs w:val="24"/>
-              </w:rPr>
-              <w:t>to sign in</w:t>
-            </w:r>
-            <w:r>
-              <w:rPr>
-                <w:rFonts w:cs="Calibri"/>
-                <w:b/>
-                <w:sz w:val="24"/>
-                <w:szCs w:val="24"/>
-              </w:rPr>
-              <w:t>.</w:t>
-            </w:r>
-          </w:p>
-          <w:p>
-            <w:pPr>
-              <w:pStyle w:val="style0"/>
-              <w:spacing w:after="0" w:before="0" w:line="100" w:lineRule="atLeast"/>
-              <w:contextualSpacing w:val="false"/>
+              <w:left w:type="dxa" w:w="83"/>
+            </w:tcMar>
+          </w:tcPr>
+          <w:p>
+            <w:pPr>
+              <w:pStyle w:val="style0"/>
+              <w:spacing w:after="0" w:before="0" w:line="100" w:lineRule="atLeast"/>
+              <w:contextualSpacing w:val="false"/>
+              <w:rPr>
+                <w:rFonts w:cs="Calibri"/>
+                <w:b/>
+                <w:sz w:val="24"/>
+                <w:szCs w:val="24"/>
+              </w:rPr>
+            </w:pPr>
+            <w:r>
+              <w:rPr>
+                <w:rFonts w:cs="Calibri"/>
+                <w:b/>
+                <w:sz w:val="24"/>
+                <w:szCs w:val="24"/>
+              </w:rPr>
+              <w:t>At the top of the page you will see a login button. Click on this to sign in.</w:t>
+            </w:r>
+          </w:p>
+          <w:p>
+            <w:pPr>
+              <w:pStyle w:val="style0"/>
+              <w:spacing w:after="0" w:before="0" w:line="100" w:lineRule="atLeast"/>
+              <w:contextualSpacing w:val="false"/>
+              <w:rPr/>
+            </w:pPr>
+            <w:r>
+              <w:rPr/>
+            </w:r>
+          </w:p>
+          <w:p>
+            <w:pPr>
+              <w:pStyle w:val="style0"/>
+              <w:spacing w:after="0" w:before="0" w:line="100" w:lineRule="atLeast"/>
+              <w:contextualSpacing w:val="false"/>
+              <w:rPr/>
             </w:pPr>
             <w:r>
               <w:rPr/>
               <w:drawing>
                 <wp:anchor allowOverlap="1" behindDoc="0" distB="0" distL="0" distR="0" distT="0" layoutInCell="1" locked="0" relativeHeight="8" simplePos="0">
                   <wp:simplePos x="0" y="0"/>
-                  <wp:positionH relativeFrom="character">
+                  <wp:positionH relativeFrom="column">
                     <wp:posOffset>0</wp:posOffset>
                   </wp:positionH>
-                  <wp:positionV relativeFrom="line">
-                    <wp:posOffset>34290</wp:posOffset>
+                  <wp:positionV relativeFrom="paragraph">
+                    <wp:posOffset>0</wp:posOffset>
                   </wp:positionV>
-                  <wp:extent cx="5119370" cy="457835"/>
+                  <wp:extent cx="5135880" cy="336550"/>
                   <wp:effectExtent b="0" l="0" r="0" t="0"/>
                   <wp:wrapSquare wrapText="largest"/>
                   <wp:docPr descr="" id="0" name="Picture"/>
@@ -388,7 +443,7 @@
                         <pic:spPr bwMode="auto">
                           <a:xfrm>
                             <a:off x="0" y="0"/>
-                            <a:ext cx="5119370" cy="457835"/>
+                            <a:ext cx="5135880" cy="336550"/>
                           </a:xfrm>
                           <a:prstGeom prst="rect">
                             <a:avLst/>
@@ -408,16 +463,6 @@
               </w:drawing>
             </w:r>
           </w:p>
-          <w:p>
-            <w:pPr>
-              <w:pStyle w:val="style0"/>
-              <w:spacing w:after="0" w:before="0" w:line="100" w:lineRule="atLeast"/>
-              <w:contextualSpacing w:val="false"/>
-            </w:pPr>
-            <w:r>
-              <w:rPr/>
-            </w:r>
-          </w:p>
         </w:tc>
       </w:tr>
       <w:tr>
@@ -426,7 +471,7 @@
         </w:trPr>
         <w:tc>
           <w:tcPr>
-            <w:tcW w:type="dxa" w:w="959"/>
+            <w:tcW w:type="dxa" w:w="958"/>
             <w:tcBorders>
               <w:top w:color="00000A" w:space="0" w:sz="4" w:val="single"/>
               <w:left w:color="00000A" w:space="0" w:sz="4" w:val="single"/>
@@ -435,7 +480,7 @@
             </w:tcBorders>
             <w:shd w:fill="FFFFFF" w:val="clear"/>
             <w:tcMar>
-              <w:left w:type="dxa" w:w="88"/>
+              <w:left w:type="dxa" w:w="83"/>
             </w:tcMar>
           </w:tcPr>
           <w:p>
@@ -444,6 +489,12 @@
               <w:spacing w:after="0" w:before="0" w:line="100" w:lineRule="atLeast"/>
               <w:contextualSpacing w:val="false"/>
               <w:jc w:val="center"/>
+              <w:rPr>
+                <w:rFonts w:cs="Calibri"/>
+                <w:b/>
+                <w:sz w:val="24"/>
+                <w:szCs w:val="24"/>
+              </w:rPr>
             </w:pPr>
             <w:r>
               <w:rPr>
@@ -458,7 +509,7 @@
         </w:tc>
         <w:tc>
           <w:tcPr>
-            <w:tcW w:type="dxa" w:w="8282"/>
+            <w:tcW w:type="dxa" w:w="8283"/>
             <w:tcBorders>
               <w:top w:color="00000A" w:space="0" w:sz="4" w:val="single"/>
               <w:left w:color="00000A" w:space="0" w:sz="4" w:val="single"/>
@@ -467,14 +518,20 @@
             </w:tcBorders>
             <w:shd w:fill="FFFFFF" w:val="clear"/>
             <w:tcMar>
-              <w:left w:type="dxa" w:w="88"/>
-            </w:tcMar>
-          </w:tcPr>
-          <w:p>
-            <w:pPr>
-              <w:pStyle w:val="style0"/>
-              <w:spacing w:after="0" w:before="0" w:line="100" w:lineRule="atLeast"/>
-              <w:contextualSpacing w:val="false"/>
+              <w:left w:type="dxa" w:w="83"/>
+            </w:tcMar>
+          </w:tcPr>
+          <w:p>
+            <w:pPr>
+              <w:pStyle w:val="style0"/>
+              <w:spacing w:after="0" w:before="0" w:line="100" w:lineRule="atLeast"/>
+              <w:contextualSpacing w:val="false"/>
+              <w:rPr>
+                <w:rFonts w:cs="Calibri"/>
+                <w:b/>
+                <w:sz w:val="24"/>
+                <w:szCs w:val="24"/>
+              </w:rPr>
             </w:pPr>
             <w:r>
               <w:rPr>
@@ -491,16 +548,23 @@
               <w:pStyle w:val="style0"/>
               <w:spacing w:after="0" w:before="0" w:line="100" w:lineRule="atLeast"/>
               <w:contextualSpacing w:val="false"/>
-            </w:pPr>
-            <w:r>
-              <w:rPr/>
-            </w:r>
-          </w:p>
-          <w:p>
-            <w:pPr>
-              <w:pStyle w:val="style0"/>
-              <w:spacing w:after="0" w:before="0" w:line="100" w:lineRule="atLeast"/>
-              <w:contextualSpacing w:val="false"/>
+              <w:rPr/>
+            </w:pPr>
+            <w:r>
+              <w:rPr/>
+            </w:r>
+          </w:p>
+          <w:p>
+            <w:pPr>
+              <w:pStyle w:val="style0"/>
+              <w:spacing w:after="0" w:before="0" w:line="100" w:lineRule="atLeast"/>
+              <w:contextualSpacing w:val="false"/>
+              <w:rPr>
+                <w:rFonts w:cs="Calibri"/>
+                <w:b/>
+                <w:sz w:val="24"/>
+                <w:szCs w:val="24"/>
+              </w:rPr>
             </w:pPr>
             <w:r>
               <w:rPr>
@@ -517,6 +581,7 @@
               <w:pStyle w:val="style0"/>
               <w:spacing w:after="0" w:before="0" w:line="100" w:lineRule="atLeast"/>
               <w:contextualSpacing w:val="false"/>
+              <w:rPr/>
             </w:pPr>
             <w:r>
               <w:rPr/>
@@ -531,7 +596,7 @@
         </w:trPr>
         <w:tc>
           <w:tcPr>
-            <w:tcW w:type="dxa" w:w="959"/>
+            <w:tcW w:type="dxa" w:w="958"/>
             <w:tcBorders>
               <w:top w:color="00000A" w:space="0" w:sz="4" w:val="single"/>
               <w:left w:color="00000A" w:space="0" w:sz="4" w:val="single"/>
@@ -540,7 +605,7 @@
             </w:tcBorders>
             <w:shd w:fill="FFFFFF" w:val="clear"/>
             <w:tcMar>
-              <w:left w:type="dxa" w:w="88"/>
+              <w:left w:type="dxa" w:w="83"/>
             </w:tcMar>
           </w:tcPr>
           <w:p>
@@ -549,6 +614,12 @@
               <w:spacing w:after="0" w:before="0" w:line="100" w:lineRule="atLeast"/>
               <w:contextualSpacing w:val="false"/>
               <w:jc w:val="center"/>
+              <w:rPr>
+                <w:rFonts w:cs="Calibri"/>
+                <w:b/>
+                <w:sz w:val="24"/>
+                <w:szCs w:val="24"/>
+              </w:rPr>
             </w:pPr>
             <w:r>
               <w:rPr>
@@ -563,7 +634,7 @@
         </w:tc>
         <w:tc>
           <w:tcPr>
-            <w:tcW w:type="dxa" w:w="8282"/>
+            <w:tcW w:type="dxa" w:w="8283"/>
             <w:tcBorders>
               <w:top w:color="00000A" w:space="0" w:sz="4" w:val="single"/>
               <w:left w:color="00000A" w:space="0" w:sz="4" w:val="single"/>
@@ -572,14 +643,20 @@
             </w:tcBorders>
             <w:shd w:fill="FFFFFF" w:val="clear"/>
             <w:tcMar>
-              <w:left w:type="dxa" w:w="88"/>
-            </w:tcMar>
-          </w:tcPr>
-          <w:p>
-            <w:pPr>
-              <w:pStyle w:val="style0"/>
-              <w:spacing w:after="0" w:before="0" w:line="100" w:lineRule="atLeast"/>
-              <w:contextualSpacing w:val="false"/>
+              <w:left w:type="dxa" w:w="83"/>
+            </w:tcMar>
+          </w:tcPr>
+          <w:p>
+            <w:pPr>
+              <w:pStyle w:val="style0"/>
+              <w:spacing w:after="0" w:before="0" w:line="100" w:lineRule="atLeast"/>
+              <w:contextualSpacing w:val="false"/>
+              <w:rPr>
+                <w:rFonts w:cs="Calibri"/>
+                <w:b/>
+                <w:sz w:val="24"/>
+                <w:szCs w:val="24"/>
+              </w:rPr>
             </w:pPr>
             <w:r>
               <w:rPr>
@@ -596,8 +673,6 @@
               <w:pStyle w:val="style0"/>
               <w:spacing w:after="0" w:before="0" w:line="100" w:lineRule="atLeast"/>
               <w:contextualSpacing w:val="false"/>
-            </w:pPr>
-            <w:r>
               <w:rPr>
                 <w:rFonts w:cs="Calibri"/>
                 <w:b/>
@@ -605,6 +680,15 @@
                 <w:szCs w:val="24"/>
                 <w:lang w:val="en-US"/>
               </w:rPr>
+            </w:pPr>
+            <w:r>
+              <w:rPr>
+                <w:rFonts w:cs="Calibri"/>
+                <w:b/>
+                <w:sz w:val="24"/>
+                <w:szCs w:val="24"/>
+                <w:lang w:val="en-US"/>
+              </w:rPr>
               <w:t>Click on the “Dashboard” link on the top menu.</w:t>
             </w:r>
           </w:p>
@@ -613,6 +697,7 @@
               <w:pStyle w:val="style0"/>
               <w:spacing w:after="0" w:before="0" w:line="100" w:lineRule="atLeast"/>
               <w:contextualSpacing w:val="false"/>
+              <w:rPr/>
             </w:pPr>
             <w:r>
               <w:rPr/>
@@ -623,7 +708,7 @@
                     <wp:posOffset>0</wp:posOffset>
                   </wp:positionH>
                   <wp:positionV relativeFrom="line">
-                    <wp:posOffset>-19685</wp:posOffset>
+                    <wp:posOffset>19685</wp:posOffset>
                   </wp:positionV>
                   <wp:extent cx="5119370" cy="423545"/>
                   <wp:effectExtent b="0" l="0" r="0" t="0"/>
@@ -680,7 +765,7 @@
         </w:trPr>
         <w:tc>
           <w:tcPr>
-            <w:tcW w:type="dxa" w:w="959"/>
+            <w:tcW w:type="dxa" w:w="958"/>
             <w:tcBorders>
               <w:top w:color="00000A" w:space="0" w:sz="4" w:val="single"/>
               <w:left w:color="00000A" w:space="0" w:sz="4" w:val="single"/>
@@ -689,7 +774,7 @@
             </w:tcBorders>
             <w:shd w:fill="FFFFFF" w:val="clear"/>
             <w:tcMar>
-              <w:left w:type="dxa" w:w="88"/>
+              <w:left w:type="dxa" w:w="83"/>
             </w:tcMar>
           </w:tcPr>
           <w:p>
@@ -698,6 +783,12 @@
               <w:spacing w:after="0" w:before="0" w:line="100" w:lineRule="atLeast"/>
               <w:contextualSpacing w:val="false"/>
               <w:jc w:val="center"/>
+              <w:rPr>
+                <w:rFonts w:cs="Calibri"/>
+                <w:b/>
+                <w:sz w:val="24"/>
+                <w:szCs w:val="24"/>
+              </w:rPr>
             </w:pPr>
             <w:r>
               <w:rPr>
@@ -712,7 +803,7 @@
         </w:tc>
         <w:tc>
           <w:tcPr>
-            <w:tcW w:type="dxa" w:w="8282"/>
+            <w:tcW w:type="dxa" w:w="8283"/>
             <w:tcBorders>
               <w:top w:color="00000A" w:space="0" w:sz="4" w:val="single"/>
               <w:left w:color="00000A" w:space="0" w:sz="4" w:val="single"/>
@@ -721,14 +812,32 @@
             </w:tcBorders>
             <w:shd w:fill="FFFFFF" w:val="clear"/>
             <w:tcMar>
-              <w:left w:type="dxa" w:w="88"/>
-            </w:tcMar>
-          </w:tcPr>
-          <w:p>
-            <w:pPr>
-              <w:pStyle w:val="style0"/>
-              <w:spacing w:after="0" w:before="0" w:line="100" w:lineRule="atLeast"/>
-              <w:contextualSpacing w:val="false"/>
+              <w:left w:type="dxa" w:w="83"/>
+            </w:tcMar>
+          </w:tcPr>
+          <w:p>
+            <w:pPr>
+              <w:pStyle w:val="style0"/>
+              <w:spacing w:after="0" w:before="0" w:line="100" w:lineRule="atLeast"/>
+              <w:contextualSpacing w:val="false"/>
+              <w:rPr/>
+            </w:pPr>
+            <w:r>
+              <w:rPr/>
+            </w:r>
+          </w:p>
+          <w:p>
+            <w:pPr>
+              <w:pStyle w:val="style0"/>
+              <w:spacing w:after="0" w:before="0" w:line="100" w:lineRule="atLeast"/>
+              <w:contextualSpacing w:val="false"/>
+              <w:rPr>
+                <w:rFonts w:cs="Calibri"/>
+                <w:b/>
+                <w:sz w:val="24"/>
+                <w:szCs w:val="24"/>
+                <w:lang w:eastAsia="en-GB"/>
+              </w:rPr>
             </w:pPr>
             <w:r>
               <w:rPr>
@@ -746,6 +855,7 @@
               <w:pStyle w:val="style0"/>
               <w:spacing w:after="0" w:before="0" w:line="100" w:lineRule="atLeast"/>
               <w:contextualSpacing w:val="false"/>
+              <w:rPr/>
             </w:pPr>
             <w:r>
               <w:rPr/>
@@ -753,10 +863,10 @@
                 <wp:anchor allowOverlap="1" behindDoc="0" distB="0" distL="0" distR="0" distT="0" layoutInCell="1" locked="0" relativeHeight="4" simplePos="0">
                   <wp:simplePos x="0" y="0"/>
                   <wp:positionH relativeFrom="character">
-                    <wp:posOffset>98425</wp:posOffset>
+                    <wp:posOffset>0</wp:posOffset>
                   </wp:positionH>
-                  <wp:positionV relativeFrom="line">
-                    <wp:posOffset>133350</wp:posOffset>
+                  <wp:positionV relativeFrom="paragraph">
+                    <wp:posOffset>121285</wp:posOffset>
                   </wp:positionV>
                   <wp:extent cx="2890520" cy="1898015"/>
                   <wp:effectExtent b="0" l="0" r="0" t="0"/>
@@ -809,106 +919,123 @@
               <w:pStyle w:val="style0"/>
               <w:spacing w:after="0" w:before="0" w:line="100" w:lineRule="atLeast"/>
               <w:contextualSpacing w:val="false"/>
-            </w:pPr>
-            <w:r>
-              <w:rPr/>
-            </w:r>
-          </w:p>
-          <w:p>
-            <w:pPr>
-              <w:pStyle w:val="style0"/>
-              <w:spacing w:after="0" w:before="0" w:line="100" w:lineRule="atLeast"/>
-              <w:contextualSpacing w:val="false"/>
-            </w:pPr>
-            <w:r>
-              <w:rPr/>
-            </w:r>
-          </w:p>
-          <w:p>
-            <w:pPr>
-              <w:pStyle w:val="style0"/>
-              <w:spacing w:after="0" w:before="0" w:line="100" w:lineRule="atLeast"/>
-              <w:contextualSpacing w:val="false"/>
-            </w:pPr>
-            <w:r>
-              <w:rPr/>
-            </w:r>
-          </w:p>
-          <w:p>
-            <w:pPr>
-              <w:pStyle w:val="style0"/>
-              <w:spacing w:after="0" w:before="0" w:line="100" w:lineRule="atLeast"/>
-              <w:contextualSpacing w:val="false"/>
-            </w:pPr>
-            <w:r>
-              <w:rPr/>
-            </w:r>
-          </w:p>
-          <w:p>
-            <w:pPr>
-              <w:pStyle w:val="style0"/>
-              <w:spacing w:after="0" w:before="0" w:line="100" w:lineRule="atLeast"/>
-              <w:contextualSpacing w:val="false"/>
-            </w:pPr>
-            <w:r>
-              <w:rPr/>
-            </w:r>
-          </w:p>
-          <w:p>
-            <w:pPr>
-              <w:pStyle w:val="style0"/>
-              <w:spacing w:after="0" w:before="0" w:line="100" w:lineRule="atLeast"/>
-              <w:contextualSpacing w:val="false"/>
-            </w:pPr>
-            <w:r>
-              <w:rPr/>
-            </w:r>
-          </w:p>
-          <w:p>
-            <w:pPr>
-              <w:pStyle w:val="style0"/>
-              <w:spacing w:after="0" w:before="0" w:line="100" w:lineRule="atLeast"/>
-              <w:contextualSpacing w:val="false"/>
-            </w:pPr>
-            <w:r>
-              <w:rPr/>
-            </w:r>
-          </w:p>
-          <w:p>
-            <w:pPr>
-              <w:pStyle w:val="style0"/>
-              <w:spacing w:after="0" w:before="0" w:line="100" w:lineRule="atLeast"/>
-              <w:contextualSpacing w:val="false"/>
-            </w:pPr>
-            <w:r>
-              <w:rPr/>
-            </w:r>
-          </w:p>
-          <w:p>
-            <w:pPr>
-              <w:pStyle w:val="style0"/>
-              <w:spacing w:after="0" w:before="0" w:line="100" w:lineRule="atLeast"/>
-              <w:contextualSpacing w:val="false"/>
-            </w:pPr>
-            <w:r>
-              <w:rPr/>
-            </w:r>
-          </w:p>
-          <w:p>
-            <w:pPr>
-              <w:pStyle w:val="style0"/>
-              <w:spacing w:after="0" w:before="0" w:line="100" w:lineRule="atLeast"/>
-              <w:contextualSpacing w:val="false"/>
-            </w:pPr>
-            <w:r>
-              <w:rPr/>
-            </w:r>
-          </w:p>
-          <w:p>
-            <w:pPr>
-              <w:pStyle w:val="style0"/>
-              <w:spacing w:after="0" w:before="0" w:line="100" w:lineRule="atLeast"/>
-              <w:contextualSpacing w:val="false"/>
+              <w:rPr/>
+            </w:pPr>
+            <w:r>
+              <w:rPr/>
+            </w:r>
+          </w:p>
+          <w:p>
+            <w:pPr>
+              <w:pStyle w:val="style0"/>
+              <w:spacing w:after="0" w:before="0" w:line="100" w:lineRule="atLeast"/>
+              <w:contextualSpacing w:val="false"/>
+              <w:rPr/>
+            </w:pPr>
+            <w:r>
+              <w:rPr/>
+            </w:r>
+          </w:p>
+          <w:p>
+            <w:pPr>
+              <w:pStyle w:val="style0"/>
+              <w:spacing w:after="0" w:before="0" w:line="100" w:lineRule="atLeast"/>
+              <w:contextualSpacing w:val="false"/>
+              <w:rPr/>
+            </w:pPr>
+            <w:r>
+              <w:rPr/>
+            </w:r>
+          </w:p>
+          <w:p>
+            <w:pPr>
+              <w:pStyle w:val="style0"/>
+              <w:spacing w:after="0" w:before="0" w:line="100" w:lineRule="atLeast"/>
+              <w:contextualSpacing w:val="false"/>
+              <w:rPr/>
+            </w:pPr>
+            <w:r>
+              <w:rPr/>
+            </w:r>
+          </w:p>
+          <w:p>
+            <w:pPr>
+              <w:pStyle w:val="style0"/>
+              <w:spacing w:after="0" w:before="0" w:line="100" w:lineRule="atLeast"/>
+              <w:contextualSpacing w:val="false"/>
+              <w:rPr/>
+            </w:pPr>
+            <w:r>
+              <w:rPr/>
+            </w:r>
+          </w:p>
+          <w:p>
+            <w:pPr>
+              <w:pStyle w:val="style0"/>
+              <w:spacing w:after="0" w:before="0" w:line="100" w:lineRule="atLeast"/>
+              <w:contextualSpacing w:val="false"/>
+              <w:rPr/>
+            </w:pPr>
+            <w:r>
+              <w:rPr/>
+            </w:r>
+          </w:p>
+          <w:p>
+            <w:pPr>
+              <w:pStyle w:val="style0"/>
+              <w:spacing w:after="0" w:before="0" w:line="100" w:lineRule="atLeast"/>
+              <w:contextualSpacing w:val="false"/>
+              <w:rPr/>
+            </w:pPr>
+            <w:r>
+              <w:rPr/>
+            </w:r>
+          </w:p>
+          <w:p>
+            <w:pPr>
+              <w:pStyle w:val="style0"/>
+              <w:spacing w:after="0" w:before="0" w:line="100" w:lineRule="atLeast"/>
+              <w:contextualSpacing w:val="false"/>
+              <w:rPr/>
+            </w:pPr>
+            <w:r>
+              <w:rPr/>
+            </w:r>
+          </w:p>
+          <w:p>
+            <w:pPr>
+              <w:pStyle w:val="style0"/>
+              <w:spacing w:after="0" w:before="0" w:line="100" w:lineRule="atLeast"/>
+              <w:contextualSpacing w:val="false"/>
+              <w:rPr/>
+            </w:pPr>
+            <w:r>
+              <w:rPr/>
+            </w:r>
+          </w:p>
+          <w:p>
+            <w:pPr>
+              <w:pStyle w:val="style0"/>
+              <w:spacing w:after="0" w:before="0" w:line="100" w:lineRule="atLeast"/>
+              <w:contextualSpacing w:val="false"/>
+              <w:rPr/>
+            </w:pPr>
+            <w:r>
+              <w:rPr/>
+            </w:r>
+          </w:p>
+          <w:p>
+            <w:pPr>
+              <w:pStyle w:val="style0"/>
+              <w:spacing w:after="0" w:before="0" w:line="100" w:lineRule="atLeast"/>
+              <w:contextualSpacing w:val="false"/>
+              <w:rPr>
+                <w:rFonts w:cs="Calibri"/>
+                <w:b/>
+                <w:sz w:val="24"/>
+                <w:szCs w:val="24"/>
+                <w:lang w:eastAsia="en-GB"/>
+              </w:rPr>
             </w:pPr>
             <w:r>
               <w:rPr>
@@ -929,7 +1056,7 @@
         </w:trPr>
         <w:tc>
           <w:tcPr>
-            <w:tcW w:type="dxa" w:w="959"/>
+            <w:tcW w:type="dxa" w:w="958"/>
             <w:tcBorders>
               <w:top w:color="00000A" w:space="0" w:sz="4" w:val="single"/>
               <w:left w:color="00000A" w:space="0" w:sz="4" w:val="single"/>
@@ -938,7 +1065,7 @@
             </w:tcBorders>
             <w:shd w:fill="FFFFFF" w:val="clear"/>
             <w:tcMar>
-              <w:left w:type="dxa" w:w="88"/>
+              <w:left w:type="dxa" w:w="83"/>
             </w:tcMar>
           </w:tcPr>
           <w:p>
@@ -947,6 +1074,12 @@
               <w:spacing w:after="0" w:before="0" w:line="100" w:lineRule="atLeast"/>
               <w:contextualSpacing w:val="false"/>
               <w:jc w:val="center"/>
+              <w:rPr>
+                <w:rFonts w:cs="Calibri"/>
+                <w:b/>
+                <w:sz w:val="24"/>
+                <w:szCs w:val="24"/>
+              </w:rPr>
             </w:pPr>
             <w:r>
               <w:rPr>
@@ -961,7 +1094,7 @@
         </w:tc>
         <w:tc>
           <w:tcPr>
-            <w:tcW w:type="dxa" w:w="8282"/>
+            <w:tcW w:type="dxa" w:w="8283"/>
             <w:tcBorders>
               <w:top w:color="00000A" w:space="0" w:sz="4" w:val="single"/>
               <w:left w:color="00000A" w:space="0" w:sz="4" w:val="single"/>
@@ -970,14 +1103,21 @@
             </w:tcBorders>
             <w:shd w:fill="FFFFFF" w:val="clear"/>
             <w:tcMar>
-              <w:left w:type="dxa" w:w="88"/>
-            </w:tcMar>
-          </w:tcPr>
-          <w:p>
-            <w:pPr>
-              <w:pStyle w:val="style0"/>
-              <w:spacing w:after="0" w:before="0" w:line="100" w:lineRule="atLeast"/>
-              <w:contextualSpacing w:val="false"/>
+              <w:left w:type="dxa" w:w="83"/>
+            </w:tcMar>
+          </w:tcPr>
+          <w:p>
+            <w:pPr>
+              <w:pStyle w:val="style0"/>
+              <w:spacing w:after="0" w:before="0" w:line="100" w:lineRule="atLeast"/>
+              <w:contextualSpacing w:val="false"/>
+              <w:rPr>
+                <w:rFonts w:cs="Calibri"/>
+                <w:b/>
+                <w:sz w:val="24"/>
+                <w:szCs w:val="24"/>
+                <w:lang w:eastAsia="en-GB"/>
+              </w:rPr>
             </w:pPr>
             <w:r>
               <w:rPr>
@@ -995,18 +1135,6 @@
               <w:pStyle w:val="style0"/>
               <w:spacing w:after="0" w:before="0" w:line="100" w:lineRule="atLeast"/>
               <w:contextualSpacing w:val="false"/>
-            </w:pPr>
-            <w:r>
-              <w:rPr>
-                <w:rFonts w:cs="Calibri"/>
-                <w:b/>
-                <w:sz w:val="24"/>
-                <w:szCs w:val="24"/>
-                <w:lang w:eastAsia="en-GB"/>
-              </w:rPr>
-              <w:t xml:space="preserve">Email </w:t>
-            </w:r>
-            <w:r>
               <w:rPr>
                 <w:rFonts w:cs="Calibri"/>
                 <w:b w:val="false"/>
@@ -1015,6 +1143,26 @@
                 <w:szCs w:val="24"/>
                 <w:lang w:eastAsia="en-GB"/>
               </w:rPr>
+            </w:pPr>
+            <w:r>
+              <w:rPr>
+                <w:rFonts w:cs="Calibri"/>
+                <w:b/>
+                <w:sz w:val="24"/>
+                <w:szCs w:val="24"/>
+                <w:lang w:eastAsia="en-GB"/>
+              </w:rPr>
+              <w:t xml:space="preserve">Email </w:t>
+            </w:r>
+            <w:r>
+              <w:rPr>
+                <w:rFonts w:cs="Calibri"/>
+                <w:b w:val="false"/>
+                <w:bCs w:val="false"/>
+                <w:sz w:val="24"/>
+                <w:szCs w:val="24"/>
+                <w:lang w:eastAsia="en-GB"/>
+              </w:rPr>
               <w:t xml:space="preserve">- use the generic email address: </w:t>
             </w:r>
           </w:p>
@@ -1023,8 +1171,6 @@
               <w:pStyle w:val="style0"/>
               <w:spacing w:after="0" w:before="0" w:line="100" w:lineRule="atLeast"/>
               <w:contextualSpacing w:val="false"/>
-            </w:pPr>
-            <w:r>
               <w:rPr>
                 <w:rFonts w:ascii="Andale Mono" w:cs="Calibri" w:hAnsi="Andale Mono"/>
                 <w:b w:val="false"/>
@@ -1033,8 +1179,7 @@
                 <w:szCs w:val="14"/>
                 <w:lang w:eastAsia="en-GB"/>
               </w:rPr>
-              <w:t xml:space="preserve">letter 'p', </w:t>
-            </w:r>
+            </w:pPr>
             <w:r>
               <w:rPr>
                 <w:rFonts w:ascii="Andale Mono" w:cs="Calibri" w:hAnsi="Andale Mono"/>
@@ -1044,36 +1189,19 @@
                 <w:szCs w:val="14"/>
                 <w:lang w:eastAsia="en-GB"/>
               </w:rPr>
-              <w:t xml:space="preserve">followed by sequence number, </w:t>
-            </w:r>
-            <w:r>
-              <w:rPr>
-                <w:rFonts w:ascii="Andale Mono" w:cs="Calibri" w:hAnsi="Andale Mono"/>
-                <w:b w:val="false"/>
-                <w:bCs w:val="false"/>
-                <w:sz w:val="14"/>
-                <w:szCs w:val="14"/>
-                <w:lang w:eastAsia="en-GB"/>
-              </w:rPr>
-              <w:t xml:space="preserve">followed by </w:t>
-            </w:r>
-            <w:r>
-              <w:rPr>
-                <w:rFonts w:ascii="Andale Mono" w:cs="Calibri" w:hAnsi="Andale Mono"/>
-                <w:b w:val="false"/>
-                <w:bCs w:val="false"/>
-                <w:sz w:val="14"/>
-                <w:szCs w:val="14"/>
-                <w:lang w:eastAsia="en-GB"/>
-              </w:rPr>
-              <w:t>site abbreviation @myadnat.co.uk</w:t>
-            </w:r>
-          </w:p>
-          <w:p>
-            <w:pPr>
-              <w:pStyle w:val="style0"/>
-              <w:spacing w:after="0" w:before="0" w:line="100" w:lineRule="atLeast"/>
-              <w:contextualSpacing w:val="false"/>
+              <w:t>letter 'p', followed by sequence number, followed by site abbreviation @myadnat.co.uk</w:t>
+            </w:r>
+          </w:p>
+          <w:p>
+            <w:pPr>
+              <w:pStyle w:val="style0"/>
+              <w:spacing w:after="0" w:before="0" w:line="100" w:lineRule="atLeast"/>
+              <w:contextualSpacing w:val="false"/>
+              <w:rPr>
+                <w:rFonts w:cs="Calibri"/>
+                <w:sz w:val="24"/>
+                <w:szCs w:val="24"/>
+              </w:rPr>
             </w:pPr>
             <w:r>
               <w:rPr/>
@@ -1091,20 +1219,7 @@
                   <w:szCs w:val="14"/>
                   <w:lang w:bidi="ar-SA" w:eastAsia="en-GB" w:val="en-GB"/>
                 </w:rPr>
-                <w:t>p001ah</w:t>
-              </w:r>
-              <w:r>
-                <w:rPr>
-                  <w:rStyle w:val="style17"/>
-                  <w:rFonts w:ascii="Andale Mono" w:cs="Calibri" w:eastAsia="SimSun" w:hAnsi="Andale Mono"/>
-                  <w:b w:val="false"/>
-                  <w:bCs w:val="false"/>
-                  <w:color w:val="00000A"/>
-                  <w:sz w:val="14"/>
-                  <w:szCs w:val="14"/>
-                  <w:lang w:bidi="ar-SA" w:eastAsia="en-GB" w:val="en-GB"/>
-                </w:rPr>
-                <w:t>@myadnat.co.uk</w:t>
+                <w:t>p1ah@myadnat.co.uk</w:t>
               </w:r>
             </w:hyperlink>
             <w:r>
@@ -1117,9 +1232,69 @@
                 <w:szCs w:val="14"/>
                 <w:lang w:bidi="ar-SA" w:eastAsia="en-GB" w:val="en-GB"/>
               </w:rPr>
-              <w:t xml:space="preserve"> and</w:t>
-            </w:r>
-            <w:r>
+              <w:t xml:space="preserve"> and p2ah@myadnat.co.uk</w:t>
+            </w:r>
+            <w:r>
+              <w:rPr>
+                <w:rFonts w:cs="Calibri"/>
+                <w:sz w:val="24"/>
+                <w:szCs w:val="24"/>
+              </w:rPr>
+              <w:t xml:space="preserve"> </w:t>
+            </w:r>
+          </w:p>
+          <w:p>
+            <w:pPr>
+              <w:pStyle w:val="style0"/>
+              <w:spacing w:after="0" w:before="0" w:line="100" w:lineRule="atLeast"/>
+              <w:contextualSpacing w:val="false"/>
+              <w:rPr/>
+            </w:pPr>
+            <w:r>
+              <w:rPr/>
+            </w:r>
+          </w:p>
+          <w:p>
+            <w:pPr>
+              <w:pStyle w:val="style0"/>
+              <w:spacing w:after="0" w:before="0" w:line="100" w:lineRule="atLeast"/>
+              <w:contextualSpacing w:val="false"/>
+              <w:rPr>
+                <w:rFonts w:cs="Calibri"/>
+                <w:b w:val="false"/>
+                <w:bCs w:val="false"/>
+                <w:sz w:val="24"/>
+                <w:szCs w:val="24"/>
+                <w:lang w:eastAsia="en-GB"/>
+              </w:rPr>
+            </w:pPr>
+            <w:r>
+              <w:rPr>
+                <w:rFonts w:cs="Calibri"/>
+                <w:b/>
+                <w:sz w:val="24"/>
+                <w:szCs w:val="24"/>
+                <w:lang w:eastAsia="en-GB"/>
+              </w:rPr>
+              <w:t>Password</w:t>
+            </w:r>
+            <w:r>
+              <w:rPr>
+                <w:rFonts w:cs="Calibri"/>
+                <w:b w:val="false"/>
+                <w:bCs w:val="false"/>
+                <w:sz w:val="24"/>
+                <w:szCs w:val="24"/>
+                <w:lang w:eastAsia="en-GB"/>
+              </w:rPr>
+              <w:t xml:space="preserve"> - assign a password using:</w:t>
+            </w:r>
+          </w:p>
+          <w:p>
+            <w:pPr>
+              <w:pStyle w:val="style0"/>
+              <w:spacing w:after="0" w:before="0" w:line="100" w:lineRule="atLeast"/>
+              <w:contextualSpacing w:val="false"/>
               <w:rPr>
                 <w:rFonts w:ascii="Andale Mono" w:cs="Calibri" w:eastAsia="SimSun" w:hAnsi="Andale Mono"/>
                 <w:b w:val="false"/>
@@ -1129,8 +1304,7 @@
                 <w:szCs w:val="14"/>
                 <w:lang w:bidi="ar-SA" w:eastAsia="en-GB" w:val="en-GB"/>
               </w:rPr>
-              <w:t xml:space="preserve"> </w:t>
-            </w:r>
+            </w:pPr>
             <w:r>
               <w:rPr>
                 <w:rFonts w:ascii="Andale Mono" w:cs="Calibri" w:eastAsia="SimSun" w:hAnsi="Andale Mono"/>
@@ -1141,9 +1315,14 @@
                 <w:szCs w:val="14"/>
                 <w:lang w:bidi="ar-SA" w:eastAsia="en-GB" w:val="en-GB"/>
               </w:rPr>
-              <w:t>p002ah</w:t>
-            </w:r>
-            <w:r>
+              <w:t>letter 'p', followed by sequence number, followed by site abbreviation</w:t>
+            </w:r>
+          </w:p>
+          <w:p>
+            <w:pPr>
+              <w:pStyle w:val="style0"/>
+              <w:spacing w:after="0" w:before="0" w:line="100" w:lineRule="atLeast"/>
+              <w:contextualSpacing w:val="false"/>
               <w:rPr>
                 <w:rFonts w:ascii="Andale Mono" w:cs="Calibri" w:eastAsia="SimSun" w:hAnsi="Andale Mono"/>
                 <w:b w:val="false"/>
@@ -1153,7 +1332,17 @@
                 <w:szCs w:val="14"/>
                 <w:lang w:bidi="ar-SA" w:eastAsia="en-GB" w:val="en-GB"/>
               </w:rPr>
-              <w:t>@</w:t>
+            </w:pPr>
+            <w:r>
+              <w:rPr>
+                <w:rFonts w:cs="Calibri"/>
+                <w:b w:val="false"/>
+                <w:bCs w:val="false"/>
+                <w:sz w:val="24"/>
+                <w:szCs w:val="24"/>
+                <w:lang w:eastAsia="en-GB"/>
+              </w:rPr>
+              <w:t xml:space="preserve">e.g. </w:t>
             </w:r>
             <w:r>
               <w:rPr>
@@ -1165,61 +1354,8 @@
                 <w:szCs w:val="14"/>
                 <w:lang w:bidi="ar-SA" w:eastAsia="en-GB" w:val="en-GB"/>
               </w:rPr>
-              <w:t>myadnat.co.uk</w:t>
-            </w:r>
-            <w:r>
-              <w:rPr>
-                <w:rFonts w:cs="Calibri"/>
-                <w:sz w:val="24"/>
-                <w:szCs w:val="24"/>
-              </w:rPr>
-              <w:t xml:space="preserve"> </w:t>
-            </w:r>
-          </w:p>
-          <w:p>
-            <w:pPr>
-              <w:pStyle w:val="style0"/>
-              <w:spacing w:after="0" w:before="0" w:line="100" w:lineRule="atLeast"/>
-              <w:contextualSpacing w:val="false"/>
-            </w:pPr>
-            <w:r>
-              <w:rPr/>
-            </w:r>
-          </w:p>
-          <w:p>
-            <w:pPr>
-              <w:pStyle w:val="style0"/>
-              <w:spacing w:after="0" w:before="0" w:line="100" w:lineRule="atLeast"/>
-              <w:contextualSpacing w:val="false"/>
-            </w:pPr>
-            <w:r>
-              <w:rPr>
-                <w:rFonts w:cs="Calibri"/>
-                <w:b/>
-                <w:sz w:val="24"/>
-                <w:szCs w:val="24"/>
-                <w:lang w:eastAsia="en-GB"/>
-              </w:rPr>
-              <w:t>Password</w:t>
-            </w:r>
-            <w:r>
-              <w:rPr>
-                <w:rFonts w:cs="Calibri"/>
-                <w:b w:val="false"/>
-                <w:bCs w:val="false"/>
-                <w:sz w:val="24"/>
-                <w:szCs w:val="24"/>
-                <w:lang w:eastAsia="en-GB"/>
-              </w:rPr>
-              <w:t xml:space="preserve"> - assign a password using:</w:t>
-            </w:r>
-          </w:p>
-          <w:p>
-            <w:pPr>
-              <w:pStyle w:val="style0"/>
-              <w:spacing w:after="0" w:before="0" w:line="100" w:lineRule="atLeast"/>
-              <w:contextualSpacing w:val="false"/>
-            </w:pPr>
+              <w:t>p</w:t>
+            </w:r>
             <w:r>
               <w:rPr>
                 <w:rFonts w:ascii="Andale Mono" w:cs="Calibri" w:eastAsia="SimSun" w:hAnsi="Andale Mono"/>
@@ -1230,7 +1366,7 @@
                 <w:szCs w:val="14"/>
                 <w:lang w:bidi="ar-SA" w:eastAsia="en-GB" w:val="en-GB"/>
               </w:rPr>
-              <w:t xml:space="preserve">letter 'p', </w:t>
+              <w:t>1</w:t>
             </w:r>
             <w:r>
               <w:rPr>
@@ -1242,85 +1378,7 @@
                 <w:szCs w:val="14"/>
                 <w:lang w:bidi="ar-SA" w:eastAsia="en-GB" w:val="en-GB"/>
               </w:rPr>
-              <w:t xml:space="preserve">followed by sequence number, </w:t>
-            </w:r>
-            <w:r>
-              <w:rPr>
-                <w:rFonts w:ascii="Andale Mono" w:cs="Calibri" w:eastAsia="SimSun" w:hAnsi="Andale Mono"/>
-                <w:b w:val="false"/>
-                <w:bCs w:val="false"/>
-                <w:color w:val="00000A"/>
-                <w:sz w:val="14"/>
-                <w:szCs w:val="14"/>
-                <w:lang w:bidi="ar-SA" w:eastAsia="en-GB" w:val="en-GB"/>
-              </w:rPr>
-              <w:t xml:space="preserve">followed by </w:t>
-            </w:r>
-            <w:r>
-              <w:rPr>
-                <w:rFonts w:ascii="Andale Mono" w:cs="Calibri" w:eastAsia="SimSun" w:hAnsi="Andale Mono"/>
-                <w:b w:val="false"/>
-                <w:bCs w:val="false"/>
-                <w:color w:val="00000A"/>
-                <w:sz w:val="14"/>
-                <w:szCs w:val="14"/>
-                <w:lang w:bidi="ar-SA" w:eastAsia="en-GB" w:val="en-GB"/>
-              </w:rPr>
-              <w:t>site abbreviation</w:t>
-            </w:r>
-          </w:p>
-          <w:p>
-            <w:pPr>
-              <w:pStyle w:val="style0"/>
-              <w:spacing w:after="0" w:before="0" w:line="100" w:lineRule="atLeast"/>
-              <w:contextualSpacing w:val="false"/>
-            </w:pPr>
-            <w:r>
-              <w:rPr>
-                <w:rFonts w:cs="Calibri"/>
-                <w:b w:val="false"/>
-                <w:bCs w:val="false"/>
-                <w:sz w:val="24"/>
-                <w:szCs w:val="24"/>
-                <w:lang w:eastAsia="en-GB"/>
-              </w:rPr>
-              <w:t xml:space="preserve">e.g. </w:t>
-            </w:r>
-            <w:r>
-              <w:rPr>
-                <w:rFonts w:ascii="Andale Mono" w:cs="Calibri" w:eastAsia="SimSun" w:hAnsi="Andale Mono"/>
-                <w:b w:val="false"/>
-                <w:bCs w:val="false"/>
-                <w:color w:val="00000A"/>
-                <w:sz w:val="14"/>
-                <w:szCs w:val="14"/>
-                <w:lang w:bidi="ar-SA" w:eastAsia="en-GB" w:val="en-GB"/>
-              </w:rPr>
-              <w:t>p001ah and</w:t>
-            </w:r>
-            <w:r>
-              <w:rPr>
-                <w:rFonts w:ascii="Andale Mono" w:cs="Calibri" w:eastAsia="SimSun" w:hAnsi="Andale Mono"/>
-                <w:b w:val="false"/>
-                <w:bCs w:val="false"/>
-                <w:color w:val="00000A"/>
-                <w:sz w:val="14"/>
-                <w:szCs w:val="14"/>
-                <w:lang w:bidi="ar-SA" w:eastAsia="en-GB" w:val="en-GB"/>
-              </w:rPr>
-              <w:t xml:space="preserve"> </w:t>
-            </w:r>
-            <w:r>
-              <w:rPr>
-                <w:rFonts w:ascii="Andale Mono" w:cs="Calibri" w:eastAsia="SimSun" w:hAnsi="Andale Mono"/>
-                <w:b w:val="false"/>
-                <w:bCs w:val="false"/>
-                <w:color w:val="00000A"/>
-                <w:sz w:val="14"/>
-                <w:szCs w:val="14"/>
-                <w:lang w:bidi="ar-SA" w:eastAsia="en-GB" w:val="en-GB"/>
-              </w:rPr>
-              <w:t xml:space="preserve">p002ah </w:t>
+              <w:t xml:space="preserve">ah and p2ah </w:t>
             </w:r>
           </w:p>
         </w:tc>
@@ -1331,7 +1389,7 @@
         </w:trPr>
         <w:tc>
           <w:tcPr>
-            <w:tcW w:type="dxa" w:w="959"/>
+            <w:tcW w:type="dxa" w:w="958"/>
             <w:tcBorders>
               <w:top w:color="00000A" w:space="0" w:sz="4" w:val="single"/>
               <w:left w:color="00000A" w:space="0" w:sz="4" w:val="single"/>
@@ -1340,7 +1398,7 @@
             </w:tcBorders>
             <w:shd w:fill="FFFFFF" w:val="clear"/>
             <w:tcMar>
-              <w:left w:type="dxa" w:w="88"/>
+              <w:left w:type="dxa" w:w="83"/>
             </w:tcMar>
           </w:tcPr>
           <w:p>
@@ -1349,6 +1407,12 @@
               <w:spacing w:after="0" w:before="0" w:line="100" w:lineRule="atLeast"/>
               <w:contextualSpacing w:val="false"/>
               <w:jc w:val="center"/>
+              <w:rPr>
+                <w:rFonts w:cs="Calibri"/>
+                <w:b/>
+                <w:sz w:val="24"/>
+                <w:szCs w:val="24"/>
+              </w:rPr>
             </w:pPr>
             <w:r>
               <w:rPr>
@@ -1363,7 +1427,7 @@
         </w:tc>
         <w:tc>
           <w:tcPr>
-            <w:tcW w:type="dxa" w:w="8282"/>
+            <w:tcW w:type="dxa" w:w="8283"/>
             <w:tcBorders>
               <w:top w:color="00000A" w:space="0" w:sz="4" w:val="single"/>
               <w:left w:color="00000A" w:space="0" w:sz="4" w:val="single"/>
@@ -1372,14 +1436,21 @@
             </w:tcBorders>
             <w:shd w:fill="FFFFFF" w:val="clear"/>
             <w:tcMar>
-              <w:left w:type="dxa" w:w="88"/>
-            </w:tcMar>
-          </w:tcPr>
-          <w:p>
-            <w:pPr>
-              <w:pStyle w:val="style0"/>
-              <w:spacing w:after="0" w:before="0" w:line="100" w:lineRule="atLeast"/>
-              <w:contextualSpacing w:val="false"/>
+              <w:left w:type="dxa" w:w="83"/>
+            </w:tcMar>
+          </w:tcPr>
+          <w:p>
+            <w:pPr>
+              <w:pStyle w:val="style0"/>
+              <w:spacing w:after="0" w:before="0" w:line="100" w:lineRule="atLeast"/>
+              <w:contextualSpacing w:val="false"/>
+              <w:rPr>
+                <w:rFonts w:cs="Calibri"/>
+                <w:b/>
+                <w:sz w:val="24"/>
+                <w:szCs w:val="24"/>
+                <w:lang w:eastAsia="en-GB"/>
+              </w:rPr>
             </w:pPr>
             <w:r>
               <w:rPr>
@@ -1397,6 +1468,7 @@
               <w:pStyle w:val="style0"/>
               <w:spacing w:after="0" w:before="0" w:line="100" w:lineRule="atLeast"/>
               <w:contextualSpacing w:val="false"/>
+              <w:rPr/>
             </w:pPr>
             <w:r>
               <w:rPr/>
@@ -1410,16 +1482,16 @@
         </w:trPr>
         <w:tc>
           <w:tcPr>
-            <w:tcW w:type="dxa" w:w="959"/>
-            <w:tcBorders>
-              <w:top w:val="none"/>
-              <w:left w:color="00000A" w:space="0" w:sz="4" w:val="single"/>
-              <w:bottom w:color="00000A" w:space="0" w:sz="4" w:val="single"/>
-              <w:right w:color="00000A" w:space="0" w:sz="4" w:val="single"/>
-            </w:tcBorders>
-            <w:shd w:fill="FFFFFF" w:val="clear"/>
-            <w:tcMar>
-              <w:left w:type="dxa" w:w="88"/>
+            <w:tcW w:type="dxa" w:w="958"/>
+            <w:tcBorders>
+              <w:top w:val="nil"/>
+              <w:left w:color="00000A" w:space="0" w:sz="4" w:val="single"/>
+              <w:bottom w:color="00000A" w:space="0" w:sz="4" w:val="single"/>
+              <w:right w:color="00000A" w:space="0" w:sz="4" w:val="single"/>
+            </w:tcBorders>
+            <w:shd w:fill="FFFFFF" w:val="clear"/>
+            <w:tcMar>
+              <w:left w:type="dxa" w:w="83"/>
             </w:tcMar>
           </w:tcPr>
           <w:p>
@@ -1428,6 +1500,12 @@
               <w:spacing w:after="0" w:before="0" w:line="100" w:lineRule="atLeast"/>
               <w:contextualSpacing w:val="false"/>
               <w:jc w:val="center"/>
+              <w:rPr>
+                <w:rFonts w:cs="Calibri"/>
+                <w:b/>
+                <w:sz w:val="24"/>
+                <w:szCs w:val="24"/>
+              </w:rPr>
             </w:pPr>
             <w:r>
               <w:rPr>
@@ -1442,23 +1520,30 @@
         </w:tc>
         <w:tc>
           <w:tcPr>
-            <w:tcW w:type="dxa" w:w="8282"/>
-            <w:tcBorders>
-              <w:top w:val="none"/>
-              <w:left w:color="00000A" w:space="0" w:sz="4" w:val="single"/>
-              <w:bottom w:color="00000A" w:space="0" w:sz="4" w:val="single"/>
-              <w:right w:color="00000A" w:space="0" w:sz="4" w:val="single"/>
-            </w:tcBorders>
-            <w:shd w:fill="FFFFFF" w:val="clear"/>
-            <w:tcMar>
-              <w:left w:type="dxa" w:w="88"/>
-            </w:tcMar>
-          </w:tcPr>
-          <w:p>
-            <w:pPr>
-              <w:pStyle w:val="style0"/>
-              <w:spacing w:after="0" w:before="0" w:line="100" w:lineRule="atLeast"/>
-              <w:contextualSpacing w:val="false"/>
+            <w:tcW w:type="dxa" w:w="8283"/>
+            <w:tcBorders>
+              <w:top w:val="nil"/>
+              <w:left w:color="00000A" w:space="0" w:sz="4" w:val="single"/>
+              <w:bottom w:color="00000A" w:space="0" w:sz="4" w:val="single"/>
+              <w:right w:color="00000A" w:space="0" w:sz="4" w:val="single"/>
+            </w:tcBorders>
+            <w:shd w:fill="FFFFFF" w:val="clear"/>
+            <w:tcMar>
+              <w:left w:type="dxa" w:w="83"/>
+            </w:tcMar>
+          </w:tcPr>
+          <w:p>
+            <w:pPr>
+              <w:pStyle w:val="style0"/>
+              <w:spacing w:after="0" w:before="0" w:line="100" w:lineRule="atLeast"/>
+              <w:contextualSpacing w:val="false"/>
+              <w:rPr>
+                <w:rFonts w:cs="Calibri"/>
+                <w:b/>
+                <w:sz w:val="24"/>
+                <w:szCs w:val="24"/>
+                <w:lang w:eastAsia="en-GB"/>
+              </w:rPr>
             </w:pPr>
             <w:r>
               <w:rPr>
@@ -1476,6 +1561,13 @@
               <w:pStyle w:val="style0"/>
               <w:spacing w:after="0" w:before="0" w:line="100" w:lineRule="atLeast"/>
               <w:contextualSpacing w:val="false"/>
+              <w:rPr>
+                <w:rFonts w:cs="Calibri"/>
+                <w:b/>
+                <w:sz w:val="24"/>
+                <w:szCs w:val="24"/>
+                <w:lang w:eastAsia="en-GB"/>
+              </w:rPr>
             </w:pPr>
             <w:r>
               <w:rPr>
@@ -1493,6 +1585,13 @@
               <w:pStyle w:val="style0"/>
               <w:spacing w:after="0" w:before="0" w:line="100" w:lineRule="atLeast"/>
               <w:contextualSpacing w:val="false"/>
+              <w:rPr>
+                <w:rFonts w:cs="Calibri"/>
+                <w:b/>
+                <w:sz w:val="24"/>
+                <w:szCs w:val="24"/>
+                <w:lang w:eastAsia="en-GB"/>
+              </w:rPr>
             </w:pPr>
             <w:r>
               <w:rPr>
@@ -1510,16 +1609,24 @@
               <w:pStyle w:val="style0"/>
               <w:spacing w:after="0" w:before="0" w:line="100" w:lineRule="atLeast"/>
               <w:contextualSpacing w:val="false"/>
-            </w:pPr>
-            <w:r>
-              <w:rPr/>
-            </w:r>
-          </w:p>
-          <w:p>
-            <w:pPr>
-              <w:pStyle w:val="style0"/>
-              <w:spacing w:after="0" w:before="0" w:line="100" w:lineRule="atLeast"/>
-              <w:contextualSpacing w:val="false"/>
+              <w:rPr/>
+            </w:pPr>
+            <w:r>
+              <w:rPr/>
+            </w:r>
+          </w:p>
+          <w:p>
+            <w:pPr>
+              <w:pStyle w:val="style0"/>
+              <w:spacing w:after="0" w:before="0" w:line="100" w:lineRule="atLeast"/>
+              <w:contextualSpacing w:val="false"/>
+              <w:rPr>
+                <w:rFonts w:cs="Calibri"/>
+                <w:b/>
+                <w:sz w:val="24"/>
+                <w:szCs w:val="24"/>
+                <w:lang w:eastAsia="en-GB"/>
+              </w:rPr>
             </w:pPr>
             <w:r>
               <w:rPr>
@@ -1537,6 +1644,7 @@
               <w:pStyle w:val="style0"/>
               <w:spacing w:after="0" w:before="0" w:line="100" w:lineRule="atLeast"/>
               <w:contextualSpacing w:val="false"/>
+              <w:rPr/>
             </w:pPr>
             <w:r>
               <w:rPr/>
@@ -1551,16 +1659,16 @@
         </w:trPr>
         <w:tc>
           <w:tcPr>
-            <w:tcW w:type="dxa" w:w="959"/>
-            <w:tcBorders>
-              <w:top w:val="none"/>
-              <w:left w:color="00000A" w:space="0" w:sz="4" w:val="single"/>
-              <w:bottom w:color="00000A" w:space="0" w:sz="4" w:val="single"/>
-              <w:right w:color="00000A" w:space="0" w:sz="4" w:val="single"/>
-            </w:tcBorders>
-            <w:shd w:fill="FFFFFF" w:val="clear"/>
-            <w:tcMar>
-              <w:left w:type="dxa" w:w="88"/>
+            <w:tcW w:type="dxa" w:w="958"/>
+            <w:tcBorders>
+              <w:top w:val="nil"/>
+              <w:left w:color="00000A" w:space="0" w:sz="4" w:val="single"/>
+              <w:bottom w:color="00000A" w:space="0" w:sz="4" w:val="single"/>
+              <w:right w:color="00000A" w:space="0" w:sz="4" w:val="single"/>
+            </w:tcBorders>
+            <w:shd w:fill="FFFFFF" w:val="clear"/>
+            <w:tcMar>
+              <w:left w:type="dxa" w:w="83"/>
             </w:tcMar>
           </w:tcPr>
           <w:p>
@@ -1569,6 +1677,12 @@
               <w:spacing w:after="0" w:before="0" w:line="100" w:lineRule="atLeast"/>
               <w:contextualSpacing w:val="false"/>
               <w:jc w:val="center"/>
+              <w:rPr>
+                <w:rFonts w:cs="Calibri"/>
+                <w:b/>
+                <w:sz w:val="24"/>
+                <w:szCs w:val="24"/>
+              </w:rPr>
             </w:pPr>
             <w:r>
               <w:rPr>
@@ -1583,23 +1697,30 @@
         </w:tc>
         <w:tc>
           <w:tcPr>
-            <w:tcW w:type="dxa" w:w="8282"/>
-            <w:tcBorders>
-              <w:top w:val="none"/>
-              <w:left w:color="00000A" w:space="0" w:sz="4" w:val="single"/>
-              <w:bottom w:color="00000A" w:space="0" w:sz="4" w:val="single"/>
-              <w:right w:color="00000A" w:space="0" w:sz="4" w:val="single"/>
-            </w:tcBorders>
-            <w:shd w:fill="FFFFFF" w:val="clear"/>
-            <w:tcMar>
-              <w:left w:type="dxa" w:w="88"/>
-            </w:tcMar>
-          </w:tcPr>
-          <w:p>
-            <w:pPr>
-              <w:pStyle w:val="style0"/>
-              <w:spacing w:after="0" w:before="0" w:line="100" w:lineRule="atLeast"/>
-              <w:contextualSpacing w:val="false"/>
+            <w:tcW w:type="dxa" w:w="8283"/>
+            <w:tcBorders>
+              <w:top w:val="nil"/>
+              <w:left w:color="00000A" w:space="0" w:sz="4" w:val="single"/>
+              <w:bottom w:color="00000A" w:space="0" w:sz="4" w:val="single"/>
+              <w:right w:color="00000A" w:space="0" w:sz="4" w:val="single"/>
+            </w:tcBorders>
+            <w:shd w:fill="FFFFFF" w:val="clear"/>
+            <w:tcMar>
+              <w:left w:type="dxa" w:w="83"/>
+            </w:tcMar>
+          </w:tcPr>
+          <w:p>
+            <w:pPr>
+              <w:pStyle w:val="style0"/>
+              <w:spacing w:after="0" w:before="0" w:line="100" w:lineRule="atLeast"/>
+              <w:contextualSpacing w:val="false"/>
+              <w:rPr>
+                <w:rFonts w:cs="Calibri"/>
+                <w:b/>
+                <w:sz w:val="24"/>
+                <w:szCs w:val="24"/>
+                <w:lang w:eastAsia="en-GB"/>
+              </w:rPr>
             </w:pPr>
             <w:r>
               <w:rPr>
@@ -1617,6 +1738,7 @@
               <w:pStyle w:val="style0"/>
               <w:spacing w:after="0" w:before="0" w:line="100" w:lineRule="atLeast"/>
               <w:contextualSpacing w:val="false"/>
+              <w:rPr/>
             </w:pPr>
             <w:r>
               <w:rPr/>
@@ -1624,10 +1746,10 @@
                 <wp:anchor allowOverlap="1" behindDoc="0" distB="0" distL="0" distR="0" distT="0" layoutInCell="1" locked="0" relativeHeight="5" simplePos="0">
                   <wp:simplePos x="0" y="0"/>
                   <wp:positionH relativeFrom="character">
-                    <wp:posOffset>77470</wp:posOffset>
+                    <wp:posOffset>-635</wp:posOffset>
                   </wp:positionH>
-                  <wp:positionV relativeFrom="line">
-                    <wp:posOffset>105410</wp:posOffset>
+                  <wp:positionV relativeFrom="paragraph">
+                    <wp:posOffset>67310</wp:posOffset>
                   </wp:positionV>
                   <wp:extent cx="487680" cy="325120"/>
                   <wp:effectExtent b="0" l="0" r="0" t="0"/>
@@ -1680,6 +1802,7 @@
               <w:pStyle w:val="style0"/>
               <w:spacing w:after="0" w:before="0" w:line="100" w:lineRule="atLeast"/>
               <w:contextualSpacing w:val="false"/>
+              <w:rPr/>
             </w:pPr>
             <w:r>
               <w:rPr/>
@@ -1694,16 +1817,16 @@
         </w:trPr>
         <w:tc>
           <w:tcPr>
-            <w:tcW w:type="dxa" w:w="959"/>
-            <w:tcBorders>
-              <w:top w:val="none"/>
-              <w:left w:color="00000A" w:space="0" w:sz="4" w:val="single"/>
-              <w:bottom w:color="00000A" w:space="0" w:sz="4" w:val="single"/>
-              <w:right w:color="00000A" w:space="0" w:sz="4" w:val="single"/>
-            </w:tcBorders>
-            <w:shd w:fill="FFFFFF" w:val="clear"/>
-            <w:tcMar>
-              <w:left w:type="dxa" w:w="88"/>
+            <w:tcW w:type="dxa" w:w="958"/>
+            <w:tcBorders>
+              <w:top w:val="nil"/>
+              <w:left w:color="00000A" w:space="0" w:sz="4" w:val="single"/>
+              <w:bottom w:color="00000A" w:space="0" w:sz="4" w:val="single"/>
+              <w:right w:color="00000A" w:space="0" w:sz="4" w:val="single"/>
+            </w:tcBorders>
+            <w:shd w:fill="FFFFFF" w:val="clear"/>
+            <w:tcMar>
+              <w:left w:type="dxa" w:w="83"/>
             </w:tcMar>
           </w:tcPr>
           <w:p>
@@ -1712,6 +1835,12 @@
               <w:spacing w:after="0" w:before="0" w:line="100" w:lineRule="atLeast"/>
               <w:contextualSpacing w:val="false"/>
               <w:jc w:val="center"/>
+              <w:rPr>
+                <w:rFonts w:cs="Calibri"/>
+                <w:b/>
+                <w:sz w:val="24"/>
+                <w:szCs w:val="24"/>
+              </w:rPr>
             </w:pPr>
             <w:r>
               <w:rPr>
@@ -1726,23 +1855,30 @@
         </w:tc>
         <w:tc>
           <w:tcPr>
-            <w:tcW w:type="dxa" w:w="8282"/>
-            <w:tcBorders>
-              <w:top w:val="none"/>
-              <w:left w:color="00000A" w:space="0" w:sz="4" w:val="single"/>
-              <w:bottom w:color="00000A" w:space="0" w:sz="4" w:val="single"/>
-              <w:right w:color="00000A" w:space="0" w:sz="4" w:val="single"/>
-            </w:tcBorders>
-            <w:shd w:fill="FFFFFF" w:val="clear"/>
-            <w:tcMar>
-              <w:left w:type="dxa" w:w="88"/>
-            </w:tcMar>
-          </w:tcPr>
-          <w:p>
-            <w:pPr>
-              <w:pStyle w:val="style0"/>
-              <w:spacing w:after="0" w:before="0" w:line="100" w:lineRule="atLeast"/>
-              <w:contextualSpacing w:val="false"/>
+            <w:tcW w:type="dxa" w:w="8283"/>
+            <w:tcBorders>
+              <w:top w:val="nil"/>
+              <w:left w:color="00000A" w:space="0" w:sz="4" w:val="single"/>
+              <w:bottom w:color="00000A" w:space="0" w:sz="4" w:val="single"/>
+              <w:right w:color="00000A" w:space="0" w:sz="4" w:val="single"/>
+            </w:tcBorders>
+            <w:shd w:fill="FFFFFF" w:val="clear"/>
+            <w:tcMar>
+              <w:left w:type="dxa" w:w="83"/>
+            </w:tcMar>
+          </w:tcPr>
+          <w:p>
+            <w:pPr>
+              <w:pStyle w:val="style0"/>
+              <w:spacing w:after="0" w:before="0" w:line="100" w:lineRule="atLeast"/>
+              <w:contextualSpacing w:val="false"/>
+              <w:rPr>
+                <w:rFonts w:cs="Calibri"/>
+                <w:b/>
+                <w:sz w:val="24"/>
+                <w:szCs w:val="24"/>
+                <w:lang w:eastAsia="en-GB"/>
+              </w:rPr>
             </w:pPr>
             <w:r>
               <w:rPr>
@@ -1760,6 +1896,13 @@
               <w:pStyle w:val="style0"/>
               <w:spacing w:after="0" w:before="0" w:line="100" w:lineRule="atLeast"/>
               <w:contextualSpacing w:val="false"/>
+              <w:rPr>
+                <w:rFonts w:cs="Calibri"/>
+                <w:b/>
+                <w:sz w:val="24"/>
+                <w:szCs w:val="24"/>
+                <w:lang w:eastAsia="en-GB"/>
+              </w:rPr>
             </w:pPr>
             <w:r>
               <w:rPr>
@@ -1774,10 +1917,10 @@
                 <wp:anchor allowOverlap="1" behindDoc="0" distB="0" distL="0" distR="0" distT="0" layoutInCell="1" locked="0" relativeHeight="6" simplePos="0">
                   <wp:simplePos x="0" y="0"/>
                   <wp:positionH relativeFrom="character">
-                    <wp:posOffset>186055</wp:posOffset>
+                    <wp:posOffset>0</wp:posOffset>
                   </wp:positionH>
-                  <wp:positionV relativeFrom="line">
-                    <wp:posOffset>100330</wp:posOffset>
+                  <wp:positionV relativeFrom="paragraph">
+                    <wp:posOffset>97790</wp:posOffset>
                   </wp:positionV>
                   <wp:extent cx="2684780" cy="1779905"/>
                   <wp:effectExtent b="0" l="0" r="0" t="0"/>
@@ -1830,6 +1973,7 @@
               <w:pStyle w:val="style0"/>
               <w:spacing w:after="0" w:before="0" w:line="100" w:lineRule="atLeast"/>
               <w:contextualSpacing w:val="false"/>
+              <w:rPr/>
             </w:pPr>
             <w:r>
               <w:rPr/>
@@ -1843,16 +1987,16 @@
         </w:trPr>
         <w:tc>
           <w:tcPr>
-            <w:tcW w:type="dxa" w:w="959"/>
-            <w:tcBorders>
-              <w:top w:val="none"/>
-              <w:left w:color="00000A" w:space="0" w:sz="4" w:val="single"/>
-              <w:bottom w:color="00000A" w:space="0" w:sz="4" w:val="single"/>
-              <w:right w:color="00000A" w:space="0" w:sz="4" w:val="single"/>
-            </w:tcBorders>
-            <w:shd w:fill="FFFFFF" w:val="clear"/>
-            <w:tcMar>
-              <w:left w:type="dxa" w:w="88"/>
+            <w:tcW w:type="dxa" w:w="958"/>
+            <w:tcBorders>
+              <w:top w:val="nil"/>
+              <w:left w:color="00000A" w:space="0" w:sz="4" w:val="single"/>
+              <w:bottom w:color="00000A" w:space="0" w:sz="4" w:val="single"/>
+              <w:right w:color="00000A" w:space="0" w:sz="4" w:val="single"/>
+            </w:tcBorders>
+            <w:shd w:fill="FFFFFF" w:val="clear"/>
+            <w:tcMar>
+              <w:left w:type="dxa" w:w="83"/>
             </w:tcMar>
           </w:tcPr>
           <w:p>
@@ -1861,6 +2005,12 @@
               <w:spacing w:after="0" w:before="0" w:line="100" w:lineRule="atLeast"/>
               <w:contextualSpacing w:val="false"/>
               <w:jc w:val="center"/>
+              <w:rPr>
+                <w:rFonts w:cs="Calibri"/>
+                <w:b/>
+                <w:sz w:val="24"/>
+                <w:szCs w:val="24"/>
+              </w:rPr>
             </w:pPr>
             <w:r>
               <w:rPr>
@@ -1875,23 +2025,30 @@
         </w:tc>
         <w:tc>
           <w:tcPr>
-            <w:tcW w:type="dxa" w:w="8282"/>
-            <w:tcBorders>
-              <w:top w:val="none"/>
-              <w:left w:color="00000A" w:space="0" w:sz="4" w:val="single"/>
-              <w:bottom w:color="00000A" w:space="0" w:sz="4" w:val="single"/>
-              <w:right w:color="00000A" w:space="0" w:sz="4" w:val="single"/>
-            </w:tcBorders>
-            <w:shd w:fill="FFFFFF" w:val="clear"/>
-            <w:tcMar>
-              <w:left w:type="dxa" w:w="88"/>
-            </w:tcMar>
-          </w:tcPr>
-          <w:p>
-            <w:pPr>
-              <w:pStyle w:val="style0"/>
-              <w:spacing w:after="0" w:before="0" w:line="100" w:lineRule="atLeast"/>
-              <w:contextualSpacing w:val="false"/>
+            <w:tcW w:type="dxa" w:w="8283"/>
+            <w:tcBorders>
+              <w:top w:val="nil"/>
+              <w:left w:color="00000A" w:space="0" w:sz="4" w:val="single"/>
+              <w:bottom w:color="00000A" w:space="0" w:sz="4" w:val="single"/>
+              <w:right w:color="00000A" w:space="0" w:sz="4" w:val="single"/>
+            </w:tcBorders>
+            <w:shd w:fill="FFFFFF" w:val="clear"/>
+            <w:tcMar>
+              <w:left w:type="dxa" w:w="83"/>
+            </w:tcMar>
+          </w:tcPr>
+          <w:p>
+            <w:pPr>
+              <w:pStyle w:val="style0"/>
+              <w:spacing w:after="0" w:before="0" w:line="100" w:lineRule="atLeast"/>
+              <w:contextualSpacing w:val="false"/>
+              <w:rPr>
+                <w:rFonts w:cs="Calibri"/>
+                <w:b/>
+                <w:sz w:val="24"/>
+                <w:szCs w:val="24"/>
+                <w:lang w:eastAsia="en-GB"/>
+              </w:rPr>
             </w:pPr>
             <w:r>
               <w:rPr>
@@ -1909,6 +2066,7 @@
               <w:pStyle w:val="style0"/>
               <w:spacing w:after="0" w:before="0" w:line="100" w:lineRule="atLeast"/>
               <w:contextualSpacing w:val="false"/>
+              <w:rPr/>
             </w:pPr>
             <w:r>
               <w:rPr/>
@@ -1919,7 +2077,7 @@
                     <wp:posOffset>0</wp:posOffset>
                   </wp:positionH>
                   <wp:positionV relativeFrom="line">
-                    <wp:posOffset>22860</wp:posOffset>
+                    <wp:posOffset>-22860</wp:posOffset>
                   </wp:positionV>
                   <wp:extent cx="5128260" cy="2138680"/>
                   <wp:effectExtent b="0" l="0" r="0" t="0"/>
@@ -1973,6 +2131,7 @@
     <w:p>
       <w:pPr>
         <w:pStyle w:val="style23"/>
+        <w:rPr/>
       </w:pPr>
       <w:r>
         <w:rPr/>
@@ -1981,7 +2140,7 @@
     <w:tbl>
       <w:tblPr>
         <w:jc w:val="left"/>
-        <w:tblInd w:type="dxa" w:w="-20"/>
+        <w:tblInd w:type="dxa" w:w="-25"/>
         <w:tblBorders>
           <w:top w:color="00000A" w:space="0" w:sz="4" w:val="single"/>
           <w:left w:color="00000A" w:space="0" w:sz="4" w:val="single"/>
@@ -1992,14 +2151,14 @@
         </w:tblBorders>
         <w:tblCellMar>
           <w:top w:type="dxa" w:w="0"/>
-          <w:left w:type="dxa" w:w="88"/>
+          <w:left w:type="dxa" w:w="83"/>
           <w:bottom w:type="dxa" w:w="0"/>
           <w:right w:type="dxa" w:w="108"/>
         </w:tblCellMar>
       </w:tblPr>
       <w:tblGrid>
-        <w:gridCol w:w="959"/>
-        <w:gridCol w:w="8282"/>
+        <w:gridCol w:w="958"/>
+        <w:gridCol w:w="8283"/>
       </w:tblGrid>
       <w:tr>
         <w:trPr>
@@ -2008,7 +2167,7 @@
         </w:trPr>
         <w:tc>
           <w:tcPr>
-            <w:tcW w:type="dxa" w:w="959"/>
+            <w:tcW w:type="dxa" w:w="958"/>
             <w:tcBorders>
               <w:top w:color="00000A" w:space="0" w:sz="4" w:val="single"/>
               <w:left w:color="00000A" w:space="0" w:sz="4" w:val="single"/>
@@ -2017,7 +2176,7 @@
             </w:tcBorders>
             <w:shd w:fill="FFFFFF" w:val="clear"/>
             <w:tcMar>
-              <w:left w:type="dxa" w:w="88"/>
+              <w:left w:type="dxa" w:w="83"/>
             </w:tcMar>
           </w:tcPr>
           <w:p>
@@ -2027,6 +2186,12 @@
               <w:spacing w:after="0" w:before="0" w:line="100" w:lineRule="atLeast"/>
               <w:contextualSpacing w:val="false"/>
               <w:jc w:val="center"/>
+              <w:rPr>
+                <w:rFonts w:cs="Calibri"/>
+                <w:b/>
+                <w:sz w:val="24"/>
+                <w:szCs w:val="24"/>
+              </w:rPr>
             </w:pPr>
             <w:r>
               <w:rPr>
@@ -2041,7 +2206,7 @@
         </w:tc>
         <w:tc>
           <w:tcPr>
-            <w:tcW w:type="dxa" w:w="8282"/>
+            <w:tcW w:type="dxa" w:w="8283"/>
             <w:tcBorders>
               <w:top w:color="00000A" w:space="0" w:sz="4" w:val="single"/>
               <w:left w:color="00000A" w:space="0" w:sz="4" w:val="single"/>
@@ -2050,14 +2215,21 @@
             </w:tcBorders>
             <w:shd w:fill="FFFFFF" w:val="clear"/>
             <w:tcMar>
-              <w:left w:type="dxa" w:w="88"/>
-            </w:tcMar>
-          </w:tcPr>
-          <w:p>
-            <w:pPr>
-              <w:pStyle w:val="style0"/>
-              <w:spacing w:after="0" w:before="0" w:line="100" w:lineRule="atLeast"/>
-              <w:contextualSpacing w:val="false"/>
+              <w:left w:type="dxa" w:w="83"/>
+            </w:tcMar>
+          </w:tcPr>
+          <w:p>
+            <w:pPr>
+              <w:pStyle w:val="style0"/>
+              <w:spacing w:after="0" w:before="0" w:line="100" w:lineRule="atLeast"/>
+              <w:contextualSpacing w:val="false"/>
+              <w:rPr>
+                <w:rFonts w:cs="Calibri"/>
+                <w:b/>
+                <w:sz w:val="24"/>
+                <w:szCs w:val="24"/>
+                <w:lang w:eastAsia="en-GB"/>
+              </w:rPr>
             </w:pPr>
             <w:r>
               <w:rPr>
@@ -2075,6 +2247,13 @@
               <w:pStyle w:val="style0"/>
               <w:spacing w:after="0" w:before="0" w:line="100" w:lineRule="atLeast"/>
               <w:contextualSpacing w:val="false"/>
+              <w:rPr>
+                <w:rFonts w:cs="Calibri"/>
+                <w:b/>
+                <w:sz w:val="24"/>
+                <w:szCs w:val="24"/>
+                <w:lang w:eastAsia="en-GB"/>
+              </w:rPr>
             </w:pPr>
             <w:r>
               <w:rPr>
@@ -2089,10 +2268,10 @@
                 <wp:anchor allowOverlap="1" behindDoc="0" distB="0" distL="0" distR="0" distT="0" layoutInCell="1" locked="0" relativeHeight="2" simplePos="0">
                   <wp:simplePos x="0" y="0"/>
                   <wp:positionH relativeFrom="character">
-                    <wp:posOffset>73025</wp:posOffset>
+                    <wp:posOffset>134620</wp:posOffset>
                   </wp:positionH>
-                  <wp:positionV relativeFrom="line">
-                    <wp:posOffset>48895</wp:posOffset>
+                  <wp:positionV relativeFrom="paragraph">
+                    <wp:posOffset>32385</wp:posOffset>
                   </wp:positionV>
                   <wp:extent cx="2234565" cy="2978150"/>
                   <wp:effectExtent b="0" l="0" r="0" t="0"/>
@@ -2145,6 +2324,7 @@
               <w:pStyle w:val="style0"/>
               <w:spacing w:after="0" w:before="0" w:line="100" w:lineRule="atLeast"/>
               <w:contextualSpacing w:val="false"/>
+              <w:rPr/>
             </w:pPr>
             <w:r>
               <w:rPr/>
@@ -2158,16 +2338,16 @@
         </w:trPr>
         <w:tc>
           <w:tcPr>
-            <w:tcW w:type="dxa" w:w="959"/>
-            <w:tcBorders>
-              <w:top w:val="none"/>
-              <w:left w:color="00000A" w:space="0" w:sz="4" w:val="single"/>
-              <w:bottom w:color="00000A" w:space="0" w:sz="4" w:val="single"/>
-              <w:right w:color="00000A" w:space="0" w:sz="4" w:val="single"/>
-            </w:tcBorders>
-            <w:shd w:fill="FFFFFF" w:val="clear"/>
-            <w:tcMar>
-              <w:left w:type="dxa" w:w="88"/>
+            <w:tcW w:type="dxa" w:w="958"/>
+            <w:tcBorders>
+              <w:top w:val="nil"/>
+              <w:left w:color="00000A" w:space="0" w:sz="4" w:val="single"/>
+              <w:bottom w:color="00000A" w:space="0" w:sz="4" w:val="single"/>
+              <w:right w:color="00000A" w:space="0" w:sz="4" w:val="single"/>
+            </w:tcBorders>
+            <w:shd w:fill="FFFFFF" w:val="clear"/>
+            <w:tcMar>
+              <w:left w:type="dxa" w:w="83"/>
             </w:tcMar>
           </w:tcPr>
           <w:p>
@@ -2176,6 +2356,12 @@
               <w:spacing w:after="0" w:before="0" w:line="100" w:lineRule="atLeast"/>
               <w:contextualSpacing w:val="false"/>
               <w:jc w:val="center"/>
+              <w:rPr>
+                <w:rFonts w:cs="Calibri"/>
+                <w:b/>
+                <w:sz w:val="24"/>
+                <w:szCs w:val="24"/>
+              </w:rPr>
             </w:pPr>
             <w:r>
               <w:rPr>
@@ -2190,23 +2376,30 @@
         </w:tc>
         <w:tc>
           <w:tcPr>
-            <w:tcW w:type="dxa" w:w="8282"/>
-            <w:tcBorders>
-              <w:top w:val="none"/>
-              <w:left w:color="00000A" w:space="0" w:sz="4" w:val="single"/>
-              <w:bottom w:color="00000A" w:space="0" w:sz="4" w:val="single"/>
-              <w:right w:color="00000A" w:space="0" w:sz="4" w:val="single"/>
-            </w:tcBorders>
-            <w:shd w:fill="FFFFFF" w:val="clear"/>
-            <w:tcMar>
-              <w:left w:type="dxa" w:w="88"/>
-            </w:tcMar>
-          </w:tcPr>
-          <w:p>
-            <w:pPr>
-              <w:pStyle w:val="style0"/>
-              <w:spacing w:after="0" w:before="0" w:line="100" w:lineRule="atLeast"/>
-              <w:contextualSpacing w:val="false"/>
+            <w:tcW w:type="dxa" w:w="8283"/>
+            <w:tcBorders>
+              <w:top w:val="nil"/>
+              <w:left w:color="00000A" w:space="0" w:sz="4" w:val="single"/>
+              <w:bottom w:color="00000A" w:space="0" w:sz="4" w:val="single"/>
+              <w:right w:color="00000A" w:space="0" w:sz="4" w:val="single"/>
+            </w:tcBorders>
+            <w:shd w:fill="FFFFFF" w:val="clear"/>
+            <w:tcMar>
+              <w:left w:type="dxa" w:w="83"/>
+            </w:tcMar>
+          </w:tcPr>
+          <w:p>
+            <w:pPr>
+              <w:pStyle w:val="style0"/>
+              <w:spacing w:after="0" w:before="0" w:line="100" w:lineRule="atLeast"/>
+              <w:contextualSpacing w:val="false"/>
+              <w:rPr>
+                <w:rFonts w:cs="Calibri"/>
+                <w:b/>
+                <w:sz w:val="24"/>
+                <w:szCs w:val="24"/>
+                <w:lang w:eastAsia="en-GB"/>
+              </w:rPr>
             </w:pPr>
             <w:r>
               <w:rPr>
@@ -2224,6 +2417,7 @@
               <w:pStyle w:val="style0"/>
               <w:spacing w:after="0" w:before="0" w:line="100" w:lineRule="atLeast"/>
               <w:contextualSpacing w:val="false"/>
+              <w:rPr/>
             </w:pPr>
             <w:r>
               <w:rPr/>
@@ -2236,6 +2430,7 @@
       <w:pPr>
         <w:pStyle w:val="style0"/>
         <w:jc w:val="center"/>
+        <w:rPr/>
       </w:pPr>
       <w:r>
         <w:rPr/>
@@ -2245,6 +2440,7 @@
       <w:pPr>
         <w:pStyle w:val="style0"/>
         <w:jc w:val="center"/>
+        <w:rPr/>
       </w:pPr>
       <w:r>
         <w:rPr/>
@@ -2254,6 +2450,7 @@
       <w:pPr>
         <w:pStyle w:val="style0"/>
         <w:jc w:val="center"/>
+        <w:rPr/>
       </w:pPr>
       <w:r>
         <w:rPr/>
@@ -2264,6 +2461,11 @@
         <w:pStyle w:val="style0"/>
         <w:pageBreakBefore/>
         <w:jc w:val="center"/>
+        <w:rPr>
+          <w:b/>
+          <w:sz w:val="24"/>
+          <w:szCs w:val="24"/>
+        </w:rPr>
       </w:pPr>
       <w:r>
         <w:rPr>
@@ -2277,7 +2479,7 @@
     <w:tbl>
       <w:tblPr>
         <w:jc w:val="left"/>
-        <w:tblInd w:type="dxa" w:w="-20"/>
+        <w:tblInd w:type="dxa" w:w="-25"/>
         <w:tblBorders>
           <w:top w:color="00000A" w:space="0" w:sz="4" w:val="single"/>
           <w:left w:color="00000A" w:space="0" w:sz="4" w:val="single"/>
@@ -2288,14 +2490,14 @@
         </w:tblBorders>
         <w:tblCellMar>
           <w:top w:type="dxa" w:w="0"/>
-          <w:left w:type="dxa" w:w="88"/>
+          <w:left w:type="dxa" w:w="83"/>
           <w:bottom w:type="dxa" w:w="0"/>
           <w:right w:type="dxa" w:w="108"/>
         </w:tblCellMar>
       </w:tblPr>
       <w:tblGrid>
-        <w:gridCol w:w="959"/>
-        <w:gridCol w:w="8282"/>
+        <w:gridCol w:w="958"/>
+        <w:gridCol w:w="8283"/>
       </w:tblGrid>
       <w:tr>
         <w:trPr>
@@ -2303,7 +2505,7 @@
         </w:trPr>
         <w:tc>
           <w:tcPr>
-            <w:tcW w:type="dxa" w:w="959"/>
+            <w:tcW w:type="dxa" w:w="958"/>
             <w:tcBorders>
               <w:top w:color="00000A" w:space="0" w:sz="4" w:val="single"/>
               <w:left w:color="00000A" w:space="0" w:sz="4" w:val="single"/>
@@ -2312,7 +2514,7 @@
             </w:tcBorders>
             <w:shd w:fill="D9D9D9" w:val="clear"/>
             <w:tcMar>
-              <w:left w:type="dxa" w:w="88"/>
+              <w:left w:type="dxa" w:w="83"/>
             </w:tcMar>
           </w:tcPr>
           <w:p>
@@ -2321,6 +2523,12 @@
               <w:spacing w:after="0" w:before="0" w:line="100" w:lineRule="atLeast"/>
               <w:contextualSpacing w:val="false"/>
               <w:jc w:val="center"/>
+              <w:rPr>
+                <w:rFonts w:cs="Calibri"/>
+                <w:b/>
+                <w:sz w:val="24"/>
+                <w:szCs w:val="24"/>
+              </w:rPr>
             </w:pPr>
             <w:r>
               <w:rPr>
@@ -2335,7 +2543,7 @@
         </w:tc>
         <w:tc>
           <w:tcPr>
-            <w:tcW w:type="dxa" w:w="8282"/>
+            <w:tcW w:type="dxa" w:w="8283"/>
             <w:tcBorders>
               <w:top w:color="00000A" w:space="0" w:sz="4" w:val="single"/>
               <w:left w:color="00000A" w:space="0" w:sz="4" w:val="single"/>
@@ -2344,7 +2552,7 @@
             </w:tcBorders>
             <w:shd w:fill="D9D9D9" w:val="clear"/>
             <w:tcMar>
-              <w:left w:type="dxa" w:w="88"/>
+              <w:left w:type="dxa" w:w="83"/>
             </w:tcMar>
           </w:tcPr>
           <w:p>
@@ -2353,6 +2561,12 @@
               <w:spacing w:after="0" w:before="0" w:line="100" w:lineRule="atLeast"/>
               <w:contextualSpacing w:val="false"/>
               <w:jc w:val="center"/>
+              <w:rPr>
+                <w:rFonts w:cs="Calibri"/>
+                <w:b/>
+                <w:sz w:val="24"/>
+                <w:szCs w:val="24"/>
+              </w:rPr>
             </w:pPr>
             <w:r>
               <w:rPr>
@@ -2373,7 +2587,7 @@
         </w:trPr>
         <w:tc>
           <w:tcPr>
-            <w:tcW w:type="dxa" w:w="959"/>
+            <w:tcW w:type="dxa" w:w="958"/>
             <w:tcBorders>
               <w:top w:color="00000A" w:space="0" w:sz="4" w:val="single"/>
               <w:left w:color="00000A" w:space="0" w:sz="4" w:val="single"/>
@@ -2382,7 +2596,7 @@
             </w:tcBorders>
             <w:shd w:fill="FFFFFF" w:val="clear"/>
             <w:tcMar>
-              <w:left w:type="dxa" w:w="88"/>
+              <w:left w:type="dxa" w:w="83"/>
             </w:tcMar>
           </w:tcPr>
           <w:p>
@@ -2391,6 +2605,12 @@
               <w:spacing w:after="0" w:before="0" w:line="100" w:lineRule="atLeast"/>
               <w:contextualSpacing w:val="false"/>
               <w:jc w:val="center"/>
+              <w:rPr>
+                <w:rFonts w:cs="Calibri"/>
+                <w:b/>
+                <w:sz w:val="24"/>
+                <w:szCs w:val="24"/>
+              </w:rPr>
             </w:pPr>
             <w:r>
               <w:rPr>
@@ -2405,7 +2625,7 @@
         </w:tc>
         <w:tc>
           <w:tcPr>
-            <w:tcW w:type="dxa" w:w="8282"/>
+            <w:tcW w:type="dxa" w:w="8283"/>
             <w:tcBorders>
               <w:top w:color="00000A" w:space="0" w:sz="4" w:val="single"/>
               <w:left w:color="00000A" w:space="0" w:sz="4" w:val="single"/>
@@ -2414,14 +2634,22 @@
             </w:tcBorders>
             <w:shd w:fill="FFFFFF" w:val="clear"/>
             <w:tcMar>
-              <w:left w:type="dxa" w:w="88"/>
-            </w:tcMar>
-          </w:tcPr>
-          <w:p>
-            <w:pPr>
-              <w:pStyle w:val="style0"/>
-              <w:spacing w:after="0" w:before="0" w:line="100" w:lineRule="atLeast"/>
-              <w:contextualSpacing w:val="false"/>
+              <w:left w:type="dxa" w:w="83"/>
+            </w:tcMar>
+          </w:tcPr>
+          <w:p>
+            <w:pPr>
+              <w:pStyle w:val="style0"/>
+              <w:spacing w:after="0" w:before="0" w:line="100" w:lineRule="atLeast"/>
+              <w:contextualSpacing w:val="false"/>
+              <w:rPr>
+                <w:rFonts w:ascii="Helvetica" w:hAnsi="Helvetica"/>
+                <w:b/>
+                <w:color w:val="333333"/>
+                <w:sz w:val="21"/>
+                <w:szCs w:val="21"/>
+                <w:shd w:fill="FFFFFF" w:val="clear"/>
+              </w:rPr>
             </w:pPr>
             <w:r>
               <w:rPr>
@@ -2435,7 +2663,6 @@
             <w:hyperlink r:id="rId11">
               <w:r>
                 <w:rPr>
-                  <w:rStyle w:val="style17"/>
                   <w:rStyle w:val="style17"/>
                   <w:rFonts w:cs="Calibri"/>
                   <w:b/>
@@ -2471,43 +2698,32 @@
               <w:pStyle w:val="style0"/>
               <w:spacing w:after="0" w:before="0" w:line="100" w:lineRule="atLeast"/>
               <w:contextualSpacing w:val="false"/>
-            </w:pPr>
-            <w:r>
-              <w:rPr/>
-            </w:r>
-          </w:p>
-          <w:p>
-            <w:pPr>
-              <w:pStyle w:val="style0"/>
-              <w:spacing w:after="0" w:before="0" w:line="100" w:lineRule="atLeast"/>
-              <w:contextualSpacing w:val="false"/>
-            </w:pPr>
-            <w:r>
-              <w:rPr>
-                <w:rFonts w:cs="Calibri"/>
-                <w:b/>
-                <w:sz w:val="24"/>
-                <w:szCs w:val="24"/>
-              </w:rPr>
-              <w:t xml:space="preserve">The home page will show </w:t>
-            </w:r>
-            <w:r>
-              <w:rPr>
-                <w:rFonts w:cs="Calibri"/>
-                <w:b/>
-                <w:sz w:val="24"/>
-                <w:szCs w:val="24"/>
-              </w:rPr>
-              <w:t>a site for patients and a site for practitioners</w:t>
-            </w:r>
-            <w:r>
-              <w:rPr>
-                <w:rFonts w:cs="Calibri"/>
-                <w:b/>
-                <w:sz w:val="24"/>
-                <w:szCs w:val="24"/>
-              </w:rPr>
-              <w:t>:</w:t>
+              <w:rPr/>
+            </w:pPr>
+            <w:r>
+              <w:rPr/>
+            </w:r>
+          </w:p>
+          <w:p>
+            <w:pPr>
+              <w:pStyle w:val="style0"/>
+              <w:spacing w:after="0" w:before="0" w:line="100" w:lineRule="atLeast"/>
+              <w:contextualSpacing w:val="false"/>
+              <w:rPr>
+                <w:rFonts w:cs="Calibri"/>
+                <w:b/>
+                <w:sz w:val="24"/>
+                <w:szCs w:val="24"/>
+              </w:rPr>
+            </w:pPr>
+            <w:r>
+              <w:rPr>
+                <w:rFonts w:cs="Calibri"/>
+                <w:b/>
+                <w:sz w:val="24"/>
+                <w:szCs w:val="24"/>
+              </w:rPr>
+              <w:t>The home page will show a site for patients and a site for practitioners:</w:t>
             </w:r>
           </w:p>
           <w:p>
@@ -2516,16 +2732,18 @@
               <w:spacing w:after="0" w:before="0" w:line="100" w:lineRule="atLeast"/>
               <w:contextualSpacing w:val="false"/>
               <w:jc w:val="center"/>
-            </w:pPr>
-            <w:r>
-              <w:rPr/>
-            </w:r>
-          </w:p>
-          <w:p>
-            <w:pPr>
-              <w:pStyle w:val="style0"/>
-              <w:spacing w:after="0" w:before="0" w:line="100" w:lineRule="atLeast"/>
-              <w:contextualSpacing w:val="false"/>
+              <w:rPr/>
+            </w:pPr>
+            <w:r>
+              <w:rPr/>
+            </w:r>
+          </w:p>
+          <w:p>
+            <w:pPr>
+              <w:pStyle w:val="style0"/>
+              <w:spacing w:after="0" w:before="0" w:line="100" w:lineRule="atLeast"/>
+              <w:contextualSpacing w:val="false"/>
+              <w:rPr/>
             </w:pPr>
             <w:r>
               <w:rPr/>
@@ -2536,7 +2754,7 @@
                     <wp:posOffset>0</wp:posOffset>
                   </wp:positionH>
                   <wp:positionV relativeFrom="line">
-                    <wp:posOffset>-59055</wp:posOffset>
+                    <wp:posOffset>59055</wp:posOffset>
                   </wp:positionV>
                   <wp:extent cx="4112895" cy="1779905"/>
                   <wp:effectExtent b="0" l="0" r="0" t="0"/>
@@ -2592,7 +2810,7 @@
         </w:trPr>
         <w:tc>
           <w:tcPr>
-            <w:tcW w:type="dxa" w:w="959"/>
+            <w:tcW w:type="dxa" w:w="958"/>
             <w:tcBorders>
               <w:top w:color="00000A" w:space="0" w:sz="4" w:val="single"/>
               <w:left w:color="00000A" w:space="0" w:sz="4" w:val="single"/>
@@ -2601,7 +2819,7 @@
             </w:tcBorders>
             <w:shd w:fill="FFFFFF" w:val="clear"/>
             <w:tcMar>
-              <w:left w:type="dxa" w:w="88"/>
+              <w:left w:type="dxa" w:w="83"/>
             </w:tcMar>
           </w:tcPr>
           <w:p>
@@ -2610,6 +2828,12 @@
               <w:spacing w:after="0" w:before="0" w:line="100" w:lineRule="atLeast"/>
               <w:contextualSpacing w:val="false"/>
               <w:jc w:val="center"/>
+              <w:rPr>
+                <w:rFonts w:cs="Calibri"/>
+                <w:b/>
+                <w:sz w:val="24"/>
+                <w:szCs w:val="24"/>
+              </w:rPr>
             </w:pPr>
             <w:r>
               <w:rPr>
@@ -2624,7 +2848,7 @@
         </w:tc>
         <w:tc>
           <w:tcPr>
-            <w:tcW w:type="dxa" w:w="8282"/>
+            <w:tcW w:type="dxa" w:w="8283"/>
             <w:tcBorders>
               <w:top w:color="00000A" w:space="0" w:sz="4" w:val="single"/>
               <w:left w:color="00000A" w:space="0" w:sz="4" w:val="single"/>
@@ -2633,14 +2857,20 @@
             </w:tcBorders>
             <w:shd w:fill="FFFFFF" w:val="clear"/>
             <w:tcMar>
-              <w:left w:type="dxa" w:w="88"/>
-            </w:tcMar>
-          </w:tcPr>
-          <w:p>
-            <w:pPr>
-              <w:pStyle w:val="style0"/>
-              <w:spacing w:after="0" w:before="0" w:line="100" w:lineRule="atLeast"/>
-              <w:contextualSpacing w:val="false"/>
+              <w:left w:type="dxa" w:w="83"/>
+            </w:tcMar>
+          </w:tcPr>
+          <w:p>
+            <w:pPr>
+              <w:pStyle w:val="style0"/>
+              <w:spacing w:after="0" w:before="0" w:line="100" w:lineRule="atLeast"/>
+              <w:contextualSpacing w:val="false"/>
+              <w:rPr>
+                <w:rFonts w:cs="Calibri"/>
+                <w:b/>
+                <w:sz w:val="24"/>
+                <w:szCs w:val="24"/>
+              </w:rPr>
             </w:pPr>
             <w:r>
               <w:rPr>
@@ -2657,6 +2887,7 @@
               <w:pStyle w:val="style0"/>
               <w:spacing w:after="0" w:before="0" w:line="100" w:lineRule="atLeast"/>
               <w:contextualSpacing w:val="false"/>
+              <w:rPr/>
             </w:pPr>
             <w:r>
               <w:rPr/>
@@ -2671,7 +2902,7 @@
         </w:trPr>
         <w:tc>
           <w:tcPr>
-            <w:tcW w:type="dxa" w:w="959"/>
+            <w:tcW w:type="dxa" w:w="958"/>
             <w:tcBorders>
               <w:top w:color="00000A" w:space="0" w:sz="4" w:val="single"/>
               <w:left w:color="00000A" w:space="0" w:sz="4" w:val="single"/>
@@ -2680,7 +2911,7 @@
             </w:tcBorders>
             <w:shd w:fill="FFFFFF" w:val="clear"/>
             <w:tcMar>
-              <w:left w:type="dxa" w:w="88"/>
+              <w:left w:type="dxa" w:w="83"/>
             </w:tcMar>
           </w:tcPr>
           <w:p>
@@ -2689,6 +2920,12 @@
               <w:spacing w:after="0" w:before="0" w:line="100" w:lineRule="atLeast"/>
               <w:contextualSpacing w:val="false"/>
               <w:jc w:val="center"/>
+              <w:rPr>
+                <w:rFonts w:cs="Calibri"/>
+                <w:b/>
+                <w:sz w:val="24"/>
+                <w:szCs w:val="24"/>
+              </w:rPr>
             </w:pPr>
             <w:r>
               <w:rPr>
@@ -2703,7 +2940,7 @@
         </w:tc>
         <w:tc>
           <w:tcPr>
-            <w:tcW w:type="dxa" w:w="8282"/>
+            <w:tcW w:type="dxa" w:w="8283"/>
             <w:tcBorders>
               <w:top w:color="00000A" w:space="0" w:sz="4" w:val="single"/>
               <w:left w:color="00000A" w:space="0" w:sz="4" w:val="single"/>
@@ -2712,14 +2949,20 @@
             </w:tcBorders>
             <w:shd w:fill="FFFFFF" w:val="clear"/>
             <w:tcMar>
-              <w:left w:type="dxa" w:w="88"/>
-            </w:tcMar>
-          </w:tcPr>
-          <w:p>
-            <w:pPr>
-              <w:pStyle w:val="style0"/>
-              <w:spacing w:after="0" w:before="0" w:line="100" w:lineRule="atLeast"/>
-              <w:contextualSpacing w:val="false"/>
+              <w:left w:type="dxa" w:w="83"/>
+            </w:tcMar>
+          </w:tcPr>
+          <w:p>
+            <w:pPr>
+              <w:pStyle w:val="style0"/>
+              <w:spacing w:after="0" w:before="0" w:line="100" w:lineRule="atLeast"/>
+              <w:contextualSpacing w:val="false"/>
+              <w:rPr>
+                <w:rFonts w:cs="Calibri"/>
+                <w:b/>
+                <w:sz w:val="24"/>
+                <w:szCs w:val="24"/>
+              </w:rPr>
             </w:pPr>
             <w:r>
               <w:rPr>
@@ -2736,6 +2979,7 @@
               <w:pStyle w:val="style0"/>
               <w:spacing w:after="0" w:before="0" w:line="100" w:lineRule="atLeast"/>
               <w:contextualSpacing w:val="false"/>
+              <w:rPr/>
             </w:pPr>
             <w:r>
               <w:rPr/>
@@ -2743,10 +2987,10 @@
                 <wp:anchor allowOverlap="1" behindDoc="0" distB="0" distL="0" distR="0" distT="0" layoutInCell="1" locked="0" relativeHeight="1" simplePos="0">
                   <wp:simplePos x="0" y="0"/>
                   <wp:positionH relativeFrom="character">
-                    <wp:posOffset>-64135</wp:posOffset>
+                    <wp:posOffset>-52070</wp:posOffset>
                   </wp:positionH>
-                  <wp:positionV relativeFrom="line">
-                    <wp:posOffset>43815</wp:posOffset>
+                  <wp:positionV relativeFrom="paragraph">
+                    <wp:posOffset>51435</wp:posOffset>
                   </wp:positionV>
                   <wp:extent cx="1635760" cy="530225"/>
                   <wp:effectExtent b="0" l="0" r="0" t="0"/>
@@ -2802,7 +3046,7 @@
         </w:trPr>
         <w:tc>
           <w:tcPr>
-            <w:tcW w:type="dxa" w:w="959"/>
+            <w:tcW w:type="dxa" w:w="958"/>
             <w:tcBorders>
               <w:top w:color="00000A" w:space="0" w:sz="4" w:val="single"/>
               <w:left w:color="00000A" w:space="0" w:sz="4" w:val="single"/>
@@ -2811,7 +3055,7 @@
             </w:tcBorders>
             <w:shd w:fill="FFFFFF" w:val="clear"/>
             <w:tcMar>
-              <w:left w:type="dxa" w:w="88"/>
+              <w:left w:type="dxa" w:w="83"/>
             </w:tcMar>
           </w:tcPr>
           <w:p>
@@ -2820,6 +3064,12 @@
               <w:spacing w:after="0" w:before="0" w:line="100" w:lineRule="atLeast"/>
               <w:contextualSpacing w:val="false"/>
               <w:jc w:val="center"/>
+              <w:rPr>
+                <w:rFonts w:cs="Calibri"/>
+                <w:b/>
+                <w:sz w:val="24"/>
+                <w:szCs w:val="24"/>
+              </w:rPr>
             </w:pPr>
             <w:r>
               <w:rPr>
@@ -2834,7 +3084,7 @@
         </w:tc>
         <w:tc>
           <w:tcPr>
-            <w:tcW w:type="dxa" w:w="8282"/>
+            <w:tcW w:type="dxa" w:w="8283"/>
             <w:tcBorders>
               <w:top w:color="00000A" w:space="0" w:sz="4" w:val="single"/>
               <w:left w:color="00000A" w:space="0" w:sz="4" w:val="single"/>
@@ -2843,14 +3093,20 @@
             </w:tcBorders>
             <w:shd w:fill="FFFFFF" w:val="clear"/>
             <w:tcMar>
-              <w:left w:type="dxa" w:w="88"/>
-            </w:tcMar>
-          </w:tcPr>
-          <w:p>
-            <w:pPr>
-              <w:pStyle w:val="style0"/>
-              <w:spacing w:after="0" w:before="0" w:line="100" w:lineRule="atLeast"/>
-              <w:contextualSpacing w:val="false"/>
+              <w:left w:type="dxa" w:w="83"/>
+            </w:tcMar>
+          </w:tcPr>
+          <w:p>
+            <w:pPr>
+              <w:pStyle w:val="style0"/>
+              <w:spacing w:after="0" w:before="0" w:line="100" w:lineRule="atLeast"/>
+              <w:contextualSpacing w:val="false"/>
+              <w:rPr>
+                <w:rFonts w:cs="Calibri"/>
+                <w:b/>
+                <w:sz w:val="24"/>
+                <w:szCs w:val="24"/>
+              </w:rPr>
             </w:pPr>
             <w:r>
               <w:rPr>
@@ -2867,16 +3123,23 @@
               <w:pStyle w:val="style0"/>
               <w:spacing w:after="0" w:before="0" w:line="100" w:lineRule="atLeast"/>
               <w:contextualSpacing w:val="false"/>
-            </w:pPr>
-            <w:r>
-              <w:rPr/>
-            </w:r>
-          </w:p>
-          <w:p>
-            <w:pPr>
-              <w:pStyle w:val="style0"/>
-              <w:spacing w:after="0" w:before="0" w:line="100" w:lineRule="atLeast"/>
-              <w:contextualSpacing w:val="false"/>
+              <w:rPr/>
+            </w:pPr>
+            <w:r>
+              <w:rPr/>
+            </w:r>
+          </w:p>
+          <w:p>
+            <w:pPr>
+              <w:pStyle w:val="style0"/>
+              <w:spacing w:after="0" w:before="0" w:line="100" w:lineRule="atLeast"/>
+              <w:contextualSpacing w:val="false"/>
+              <w:rPr>
+                <w:rFonts w:cs="Calibri"/>
+                <w:b/>
+                <w:sz w:val="24"/>
+                <w:szCs w:val="24"/>
+              </w:rPr>
             </w:pPr>
             <w:r>
               <w:rPr>
@@ -2893,16 +3156,23 @@
               <w:pStyle w:val="style0"/>
               <w:spacing w:after="0" w:before="0" w:line="100" w:lineRule="atLeast"/>
               <w:contextualSpacing w:val="false"/>
-            </w:pPr>
-            <w:r>
-              <w:rPr/>
-            </w:r>
-          </w:p>
-          <w:p>
-            <w:pPr>
-              <w:pStyle w:val="style0"/>
-              <w:spacing w:after="0" w:before="0" w:line="100" w:lineRule="atLeast"/>
-              <w:contextualSpacing w:val="false"/>
+              <w:rPr/>
+            </w:pPr>
+            <w:r>
+              <w:rPr/>
+            </w:r>
+          </w:p>
+          <w:p>
+            <w:pPr>
+              <w:pStyle w:val="style0"/>
+              <w:spacing w:after="0" w:before="0" w:line="100" w:lineRule="atLeast"/>
+              <w:contextualSpacing w:val="false"/>
+              <w:rPr>
+                <w:rFonts w:cs="Calibri"/>
+                <w:b/>
+                <w:sz w:val="24"/>
+                <w:szCs w:val="24"/>
+              </w:rPr>
             </w:pPr>
             <w:r>
               <w:rPr>
@@ -2919,6 +3189,12 @@
               <w:pStyle w:val="style0"/>
               <w:spacing w:after="0" w:before="0" w:line="100" w:lineRule="atLeast"/>
               <w:contextualSpacing w:val="false"/>
+              <w:rPr>
+                <w:rFonts w:cs="Calibri"/>
+                <w:b/>
+                <w:sz w:val="24"/>
+                <w:szCs w:val="24"/>
+              </w:rPr>
             </w:pPr>
             <w:r>
               <w:rPr>
@@ -2935,6 +3211,7 @@
               <w:pStyle w:val="style0"/>
               <w:spacing w:after="0" w:before="0" w:line="100" w:lineRule="atLeast"/>
               <w:contextualSpacing w:val="false"/>
+              <w:rPr/>
             </w:pPr>
             <w:r>
               <w:rPr/>
@@ -2948,7 +3225,7 @@
         </w:trPr>
         <w:tc>
           <w:tcPr>
-            <w:tcW w:type="dxa" w:w="959"/>
+            <w:tcW w:type="dxa" w:w="958"/>
             <w:tcBorders>
               <w:top w:color="00000A" w:space="0" w:sz="4" w:val="single"/>
               <w:left w:color="00000A" w:space="0" w:sz="4" w:val="single"/>
@@ -2957,7 +3234,7 @@
             </w:tcBorders>
             <w:shd w:fill="FFFFFF" w:val="clear"/>
             <w:tcMar>
-              <w:left w:type="dxa" w:w="88"/>
+              <w:left w:type="dxa" w:w="83"/>
             </w:tcMar>
           </w:tcPr>
           <w:p>
@@ -2966,6 +3243,12 @@
               <w:spacing w:after="0" w:before="0" w:line="100" w:lineRule="atLeast"/>
               <w:contextualSpacing w:val="false"/>
               <w:jc w:val="center"/>
+              <w:rPr>
+                <w:rFonts w:cs="Calibri"/>
+                <w:b/>
+                <w:sz w:val="24"/>
+                <w:szCs w:val="24"/>
+              </w:rPr>
             </w:pPr>
             <w:r>
               <w:rPr>
@@ -2980,7 +3263,7 @@
         </w:tc>
         <w:tc>
           <w:tcPr>
-            <w:tcW w:type="dxa" w:w="8282"/>
+            <w:tcW w:type="dxa" w:w="8283"/>
             <w:tcBorders>
               <w:top w:color="00000A" w:space="0" w:sz="4" w:val="single"/>
               <w:left w:color="00000A" w:space="0" w:sz="4" w:val="single"/>
@@ -2989,14 +3272,21 @@
             </w:tcBorders>
             <w:shd w:fill="FFFFFF" w:val="clear"/>
             <w:tcMar>
-              <w:left w:type="dxa" w:w="88"/>
-            </w:tcMar>
-          </w:tcPr>
-          <w:p>
-            <w:pPr>
-              <w:pStyle w:val="style0"/>
-              <w:spacing w:after="0" w:before="0" w:line="100" w:lineRule="atLeast"/>
-              <w:contextualSpacing w:val="false"/>
+              <w:left w:type="dxa" w:w="83"/>
+            </w:tcMar>
+          </w:tcPr>
+          <w:p>
+            <w:pPr>
+              <w:pStyle w:val="style0"/>
+              <w:spacing w:after="0" w:before="0" w:line="100" w:lineRule="atLeast"/>
+              <w:contextualSpacing w:val="false"/>
+              <w:rPr>
+                <w:rFonts w:cs="Calibri"/>
+                <w:b/>
+                <w:sz w:val="24"/>
+                <w:szCs w:val="24"/>
+                <w:lang w:eastAsia="en-GB"/>
+              </w:rPr>
             </w:pPr>
             <w:r>
               <w:rPr>
@@ -3014,16 +3304,24 @@
               <w:pStyle w:val="style0"/>
               <w:spacing w:after="0" w:before="0" w:line="100" w:lineRule="atLeast"/>
               <w:contextualSpacing w:val="false"/>
-            </w:pPr>
-            <w:r>
-              <w:rPr/>
-            </w:r>
-          </w:p>
-          <w:p>
-            <w:pPr>
-              <w:pStyle w:val="style0"/>
-              <w:spacing w:after="0" w:before="0" w:line="100" w:lineRule="atLeast"/>
-              <w:contextualSpacing w:val="false"/>
+              <w:rPr/>
+            </w:pPr>
+            <w:r>
+              <w:rPr/>
+            </w:r>
+          </w:p>
+          <w:p>
+            <w:pPr>
+              <w:pStyle w:val="style0"/>
+              <w:spacing w:after="0" w:before="0" w:line="100" w:lineRule="atLeast"/>
+              <w:contextualSpacing w:val="false"/>
+              <w:rPr>
+                <w:rFonts w:cs="Calibri"/>
+                <w:b/>
+                <w:sz w:val="24"/>
+                <w:szCs w:val="24"/>
+                <w:lang w:eastAsia="en-GB"/>
+              </w:rPr>
             </w:pPr>
             <w:r>
               <w:rPr>
@@ -3041,6 +3339,13 @@
               <w:pStyle w:val="style0"/>
               <w:spacing w:after="0" w:before="0" w:line="100" w:lineRule="atLeast"/>
               <w:contextualSpacing w:val="false"/>
+              <w:rPr>
+                <w:rFonts w:cs="Calibri"/>
+                <w:b/>
+                <w:sz w:val="24"/>
+                <w:szCs w:val="24"/>
+                <w:lang w:eastAsia="en-GB"/>
+              </w:rPr>
             </w:pPr>
             <w:r>
               <w:rPr>
@@ -3058,6 +3363,7 @@
               <w:pStyle w:val="style0"/>
               <w:spacing w:after="0" w:before="0" w:line="100" w:lineRule="atLeast"/>
               <w:contextualSpacing w:val="false"/>
+              <w:rPr/>
             </w:pPr>
             <w:r>
               <w:rPr/>
@@ -3071,7 +3377,7 @@
         </w:trPr>
         <w:tc>
           <w:tcPr>
-            <w:tcW w:type="dxa" w:w="959"/>
+            <w:tcW w:type="dxa" w:w="958"/>
             <w:tcBorders>
               <w:top w:color="00000A" w:space="0" w:sz="4" w:val="single"/>
               <w:left w:color="00000A" w:space="0" w:sz="4" w:val="single"/>
@@ -3080,7 +3386,7 @@
             </w:tcBorders>
             <w:shd w:fill="FFFFFF" w:val="clear"/>
             <w:tcMar>
-              <w:left w:type="dxa" w:w="88"/>
+              <w:left w:type="dxa" w:w="83"/>
             </w:tcMar>
           </w:tcPr>
           <w:p>
@@ -3089,6 +3395,12 @@
               <w:spacing w:after="0" w:before="0" w:line="100" w:lineRule="atLeast"/>
               <w:contextualSpacing w:val="false"/>
               <w:jc w:val="center"/>
+              <w:rPr>
+                <w:rFonts w:cs="Calibri"/>
+                <w:b/>
+                <w:sz w:val="24"/>
+                <w:szCs w:val="24"/>
+              </w:rPr>
             </w:pPr>
             <w:r>
               <w:rPr>
@@ -3103,7 +3415,7 @@
         </w:tc>
         <w:tc>
           <w:tcPr>
-            <w:tcW w:type="dxa" w:w="8282"/>
+            <w:tcW w:type="dxa" w:w="8283"/>
             <w:tcBorders>
               <w:top w:color="00000A" w:space="0" w:sz="4" w:val="single"/>
               <w:left w:color="00000A" w:space="0" w:sz="4" w:val="single"/>
@@ -3112,14 +3424,21 @@
             </w:tcBorders>
             <w:shd w:fill="FFFFFF" w:val="clear"/>
             <w:tcMar>
-              <w:left w:type="dxa" w:w="88"/>
-            </w:tcMar>
-          </w:tcPr>
-          <w:p>
-            <w:pPr>
-              <w:pStyle w:val="style0"/>
-              <w:spacing w:after="0" w:before="0" w:line="100" w:lineRule="atLeast"/>
-              <w:contextualSpacing w:val="false"/>
+              <w:left w:type="dxa" w:w="83"/>
+            </w:tcMar>
+          </w:tcPr>
+          <w:p>
+            <w:pPr>
+              <w:pStyle w:val="style0"/>
+              <w:spacing w:after="0" w:before="0" w:line="100" w:lineRule="atLeast"/>
+              <w:contextualSpacing w:val="false"/>
+              <w:rPr>
+                <w:rFonts w:cs="Calibri"/>
+                <w:b/>
+                <w:sz w:val="24"/>
+                <w:szCs w:val="24"/>
+                <w:lang w:eastAsia="en-GB"/>
+              </w:rPr>
             </w:pPr>
             <w:r>
               <w:rPr>
@@ -3137,6 +3456,13 @@
               <w:pStyle w:val="style0"/>
               <w:spacing w:after="0" w:before="0" w:line="100" w:lineRule="atLeast"/>
               <w:contextualSpacing w:val="false"/>
+              <w:rPr>
+                <w:rFonts w:cs="Calibri"/>
+                <w:b/>
+                <w:sz w:val="24"/>
+                <w:szCs w:val="24"/>
+                <w:lang w:eastAsia="en-GB"/>
+              </w:rPr>
             </w:pPr>
             <w:r>
               <w:rPr>
@@ -3157,7 +3483,7 @@
         </w:trPr>
         <w:tc>
           <w:tcPr>
-            <w:tcW w:type="dxa" w:w="959"/>
+            <w:tcW w:type="dxa" w:w="958"/>
             <w:tcBorders>
               <w:top w:color="00000A" w:space="0" w:sz="4" w:val="single"/>
               <w:left w:color="00000A" w:space="0" w:sz="4" w:val="single"/>
@@ -3166,7 +3492,7 @@
             </w:tcBorders>
             <w:shd w:fill="FFFFFF" w:val="clear"/>
             <w:tcMar>
-              <w:left w:type="dxa" w:w="88"/>
+              <w:left w:type="dxa" w:w="83"/>
             </w:tcMar>
           </w:tcPr>
           <w:p>
@@ -3175,6 +3501,12 @@
               <w:spacing w:after="0" w:before="0" w:line="100" w:lineRule="atLeast"/>
               <w:contextualSpacing w:val="false"/>
               <w:jc w:val="center"/>
+              <w:rPr>
+                <w:rFonts w:cs="Calibri"/>
+                <w:b/>
+                <w:sz w:val="24"/>
+                <w:szCs w:val="24"/>
+              </w:rPr>
             </w:pPr>
             <w:r>
               <w:rPr>
@@ -3189,7 +3521,7 @@
         </w:tc>
         <w:tc>
           <w:tcPr>
-            <w:tcW w:type="dxa" w:w="8282"/>
+            <w:tcW w:type="dxa" w:w="8283"/>
             <w:tcBorders>
               <w:top w:color="00000A" w:space="0" w:sz="4" w:val="single"/>
               <w:left w:color="00000A" w:space="0" w:sz="4" w:val="single"/>
@@ -3198,14 +3530,21 @@
             </w:tcBorders>
             <w:shd w:fill="FFFFFF" w:val="clear"/>
             <w:tcMar>
-              <w:left w:type="dxa" w:w="88"/>
-            </w:tcMar>
-          </w:tcPr>
-          <w:p>
-            <w:pPr>
-              <w:pStyle w:val="style0"/>
-              <w:spacing w:after="0" w:before="0" w:line="100" w:lineRule="atLeast"/>
-              <w:contextualSpacing w:val="false"/>
+              <w:left w:type="dxa" w:w="83"/>
+            </w:tcMar>
+          </w:tcPr>
+          <w:p>
+            <w:pPr>
+              <w:pStyle w:val="style0"/>
+              <w:spacing w:after="0" w:before="0" w:line="100" w:lineRule="atLeast"/>
+              <w:contextualSpacing w:val="false"/>
+              <w:rPr>
+                <w:rFonts w:cs="Calibri"/>
+                <w:b/>
+                <w:sz w:val="24"/>
+                <w:szCs w:val="24"/>
+                <w:lang w:eastAsia="en-GB"/>
+              </w:rPr>
             </w:pPr>
             <w:r>
               <w:rPr>
@@ -3223,6 +3562,13 @@
               <w:pStyle w:val="style0"/>
               <w:spacing w:after="0" w:before="0" w:line="100" w:lineRule="atLeast"/>
               <w:contextualSpacing w:val="false"/>
+              <w:rPr>
+                <w:rFonts w:cs="Calibri"/>
+                <w:b/>
+                <w:sz w:val="24"/>
+                <w:szCs w:val="24"/>
+                <w:lang w:eastAsia="en-GB"/>
+              </w:rPr>
             </w:pPr>
             <w:r>
               <w:rPr>
@@ -3256,6 +3602,7 @@
         <w:spacing w:after="200" w:before="0"/>
         <w:contextualSpacing w:val="false"/>
         <w:jc w:val="center"/>
+        <w:rPr/>
       </w:pPr>
       <w:r>
         <w:rPr/>
@@ -3268,7 +3615,7 @@
       <w:pgNumType w:fmt="decimal"/>
       <w:formProt w:val="false"/>
       <w:textDirection w:val="lrTb"/>
-      <w:docGrid w:charSpace="20480" w:linePitch="360" w:type="default"/>
+      <w:docGrid w:charSpace="24576" w:linePitch="360" w:type="default"/>
     </w:sectPr>
   </w:body>
 </w:document>

</xml_diff>